<commit_message>
L6 a L5.dotazy2 doplneni reseni k uloham 7 a 8
</commit_message>
<xml_diff>
--- a/Get set.docx
+++ b/Get set.docx
@@ -4,7 +4,6 @@
   <w:body>
     <w:p>
       <w:pPr>
-        <w:shd w:val="clear" w:color="auto" w:fill="1F1F1F"/>
         <w:spacing w:after="0" w:line="285" w:lineRule="atLeast"/>
         <w:rPr>
           <w:rFonts w:ascii="Consolas" w:eastAsia="Times New Roman" w:hAnsi="Consolas" w:cs="Times New Roman"/>
@@ -51,7 +50,6 @@
     </w:p>
     <w:p>
       <w:pPr>
-        <w:shd w:val="clear" w:color="auto" w:fill="1F1F1F"/>
         <w:spacing w:after="0" w:line="285" w:lineRule="atLeast"/>
         <w:rPr>
           <w:rFonts w:ascii="Consolas" w:eastAsia="Times New Roman" w:hAnsi="Consolas" w:cs="Times New Roman"/>
@@ -74,7 +72,6 @@
     </w:p>
     <w:p>
       <w:pPr>
-        <w:shd w:val="clear" w:color="auto" w:fill="1F1F1F"/>
         <w:spacing w:after="0" w:line="285" w:lineRule="atLeast"/>
         <w:rPr>
           <w:rFonts w:ascii="Consolas" w:eastAsia="Times New Roman" w:hAnsi="Consolas" w:cs="Times New Roman"/>
@@ -161,7 +158,6 @@
     </w:p>
     <w:p>
       <w:pPr>
-        <w:shd w:val="clear" w:color="auto" w:fill="1F1F1F"/>
         <w:spacing w:after="0" w:line="285" w:lineRule="atLeast"/>
         <w:rPr>
           <w:rFonts w:ascii="Consolas" w:eastAsia="Times New Roman" w:hAnsi="Consolas" w:cs="Times New Roman"/>
@@ -248,7 +244,6 @@
     </w:p>
     <w:p>
       <w:pPr>
-        <w:shd w:val="clear" w:color="auto" w:fill="1F1F1F"/>
         <w:spacing w:after="0" w:line="285" w:lineRule="atLeast"/>
         <w:rPr>
           <w:rFonts w:ascii="Consolas" w:eastAsia="Times New Roman" w:hAnsi="Consolas" w:cs="Times New Roman"/>
@@ -335,7 +330,6 @@
     </w:p>
     <w:p>
       <w:pPr>
-        <w:shd w:val="clear" w:color="auto" w:fill="1F1F1F"/>
         <w:spacing w:after="0" w:line="285" w:lineRule="atLeast"/>
         <w:rPr>
           <w:rFonts w:ascii="Consolas" w:eastAsia="Times New Roman" w:hAnsi="Consolas" w:cs="Times New Roman"/>
@@ -442,20 +436,18 @@
     </w:p>
     <w:p>
       <w:pPr>
-        <w:shd w:val="clear" w:color="auto" w:fill="1F1F1F"/>
-        <w:spacing w:after="0" w:line="285" w:lineRule="atLeast"/>
-        <w:rPr>
-          <w:rFonts w:ascii="Consolas" w:eastAsia="Times New Roman" w:hAnsi="Consolas" w:cs="Times New Roman"/>
-          <w:color w:val="CCCCCC"/>
-          <w:sz w:val="21"/>
-          <w:szCs w:val="21"/>
-          <w:lang w:eastAsia="cs-CZ"/>
-        </w:rPr>
-      </w:pPr>
-    </w:p>
-    <w:p>
-      <w:pPr>
-        <w:shd w:val="clear" w:color="auto" w:fill="1F1F1F"/>
+        <w:spacing w:after="0" w:line="285" w:lineRule="atLeast"/>
+        <w:rPr>
+          <w:rFonts w:ascii="Consolas" w:eastAsia="Times New Roman" w:hAnsi="Consolas" w:cs="Times New Roman"/>
+          <w:color w:val="CCCCCC"/>
+          <w:sz w:val="21"/>
+          <w:szCs w:val="21"/>
+          <w:lang w:eastAsia="cs-CZ"/>
+        </w:rPr>
+      </w:pPr>
+    </w:p>
+    <w:p>
+      <w:pPr>
         <w:spacing w:after="0" w:line="285" w:lineRule="atLeast"/>
         <w:rPr>
           <w:rFonts w:ascii="Consolas" w:eastAsia="Times New Roman" w:hAnsi="Consolas" w:cs="Times New Roman"/>
@@ -478,7 +470,6 @@
     </w:p>
     <w:p>
       <w:pPr>
-        <w:shd w:val="clear" w:color="auto" w:fill="1F1F1F"/>
         <w:spacing w:after="0" w:line="285" w:lineRule="atLeast"/>
         <w:rPr>
           <w:rFonts w:ascii="Consolas" w:eastAsia="Times New Roman" w:hAnsi="Consolas" w:cs="Times New Roman"/>
@@ -589,7 +580,6 @@
     </w:p>
     <w:p>
       <w:pPr>
-        <w:shd w:val="clear" w:color="auto" w:fill="1F1F1F"/>
         <w:spacing w:after="0" w:line="285" w:lineRule="atLeast"/>
         <w:rPr>
           <w:rFonts w:ascii="Consolas" w:eastAsia="Times New Roman" w:hAnsi="Consolas" w:cs="Times New Roman"/>
@@ -612,7 +602,6 @@
     </w:p>
     <w:p>
       <w:pPr>
-        <w:shd w:val="clear" w:color="auto" w:fill="1F1F1F"/>
         <w:spacing w:after="0" w:line="285" w:lineRule="atLeast"/>
         <w:rPr>
           <w:rFonts w:ascii="Consolas" w:eastAsia="Times New Roman" w:hAnsi="Consolas" w:cs="Times New Roman"/>
@@ -719,7 +708,6 @@
     </w:p>
     <w:p>
       <w:pPr>
-        <w:shd w:val="clear" w:color="auto" w:fill="1F1F1F"/>
         <w:spacing w:after="0" w:line="285" w:lineRule="atLeast"/>
         <w:rPr>
           <w:rFonts w:ascii="Consolas" w:eastAsia="Times New Roman" w:hAnsi="Consolas" w:cs="Times New Roman"/>
@@ -824,7 +812,6 @@
     </w:p>
     <w:p>
       <w:pPr>
-        <w:shd w:val="clear" w:color="auto" w:fill="1F1F1F"/>
         <w:spacing w:after="0" w:line="285" w:lineRule="atLeast"/>
         <w:rPr>
           <w:rFonts w:ascii="Consolas" w:eastAsia="Times New Roman" w:hAnsi="Consolas" w:cs="Times New Roman"/>
@@ -929,7 +916,6 @@
     </w:p>
     <w:p>
       <w:pPr>
-        <w:shd w:val="clear" w:color="auto" w:fill="1F1F1F"/>
         <w:spacing w:after="0" w:line="285" w:lineRule="atLeast"/>
         <w:rPr>
           <w:rFonts w:ascii="Consolas" w:eastAsia="Times New Roman" w:hAnsi="Consolas" w:cs="Times New Roman"/>
@@ -952,7 +938,6 @@
     </w:p>
     <w:p>
       <w:pPr>
-        <w:shd w:val="clear" w:color="auto" w:fill="1F1F1F"/>
         <w:spacing w:after="0" w:line="285" w:lineRule="atLeast"/>
         <w:rPr>
           <w:rFonts w:ascii="Consolas" w:eastAsia="Times New Roman" w:hAnsi="Consolas" w:cs="Times New Roman"/>
@@ -985,7 +970,6 @@
     </w:p>
     <w:p>
       <w:pPr>
-        <w:shd w:val="clear" w:color="auto" w:fill="1F1F1F"/>
         <w:spacing w:after="0" w:line="285" w:lineRule="atLeast"/>
         <w:rPr>
           <w:rFonts w:ascii="Consolas" w:eastAsia="Times New Roman" w:hAnsi="Consolas" w:cs="Times New Roman"/>
@@ -1184,7 +1168,6 @@
     </w:p>
     <w:p>
       <w:pPr>
-        <w:shd w:val="clear" w:color="auto" w:fill="1F1F1F"/>
         <w:spacing w:after="0" w:line="285" w:lineRule="atLeast"/>
         <w:rPr>
           <w:rFonts w:ascii="Consolas" w:eastAsia="Times New Roman" w:hAnsi="Consolas" w:cs="Times New Roman"/>
@@ -1207,7 +1190,6 @@
     </w:p>
     <w:p>
       <w:pPr>
-        <w:shd w:val="clear" w:color="auto" w:fill="1F1F1F"/>
         <w:spacing w:after="0" w:line="285" w:lineRule="atLeast"/>
         <w:rPr>
           <w:rFonts w:ascii="Consolas" w:eastAsia="Times New Roman" w:hAnsi="Consolas" w:cs="Times New Roman"/>
@@ -1314,7 +1296,6 @@
     </w:p>
     <w:p>
       <w:pPr>
-        <w:shd w:val="clear" w:color="auto" w:fill="1F1F1F"/>
         <w:spacing w:after="0" w:line="285" w:lineRule="atLeast"/>
         <w:rPr>
           <w:rFonts w:ascii="Consolas" w:eastAsia="Times New Roman" w:hAnsi="Consolas" w:cs="Times New Roman"/>
@@ -1421,7 +1402,6 @@
     </w:p>
     <w:p>
       <w:pPr>
-        <w:shd w:val="clear" w:color="auto" w:fill="1F1F1F"/>
         <w:spacing w:after="0" w:line="285" w:lineRule="atLeast"/>
         <w:rPr>
           <w:rFonts w:ascii="Consolas" w:eastAsia="Times New Roman" w:hAnsi="Consolas" w:cs="Times New Roman"/>
@@ -1528,7 +1508,6 @@
     </w:p>
     <w:p>
       <w:pPr>
-        <w:shd w:val="clear" w:color="auto" w:fill="1F1F1F"/>
         <w:spacing w:line="285" w:lineRule="atLeast"/>
         <w:rPr>
           <w:rFonts w:ascii="Consolas" w:eastAsia="Times New Roman" w:hAnsi="Consolas" w:cs="Times New Roman"/>
@@ -1721,7 +1700,6 @@
     </w:p>
     <w:p>
       <w:pPr>
-        <w:shd w:val="clear" w:color="auto" w:fill="1F1F1F"/>
         <w:spacing w:after="0" w:line="285" w:lineRule="atLeast"/>
         <w:rPr>
           <w:rFonts w:ascii="Consolas" w:eastAsia="Times New Roman" w:hAnsi="Consolas" w:cs="Times New Roman"/>
@@ -1744,7 +1722,6 @@
     </w:p>
     <w:p>
       <w:pPr>
-        <w:shd w:val="clear" w:color="auto" w:fill="1F1F1F"/>
         <w:spacing w:after="0" w:line="285" w:lineRule="atLeast"/>
         <w:rPr>
           <w:rFonts w:ascii="Consolas" w:eastAsia="Times New Roman" w:hAnsi="Consolas" w:cs="Times New Roman"/>
@@ -1787,7 +1764,6 @@
     </w:p>
     <w:p>
       <w:pPr>
-        <w:shd w:val="clear" w:color="auto" w:fill="1F1F1F"/>
         <w:spacing w:after="0" w:line="285" w:lineRule="atLeast"/>
         <w:rPr>
           <w:rFonts w:ascii="Consolas" w:eastAsia="Times New Roman" w:hAnsi="Consolas" w:cs="Times New Roman"/>
@@ -2066,7 +2042,6 @@
     </w:p>
     <w:p>
       <w:pPr>
-        <w:shd w:val="clear" w:color="auto" w:fill="1F1F1F"/>
         <w:spacing w:after="0" w:line="285" w:lineRule="atLeast"/>
         <w:rPr>
           <w:rFonts w:ascii="Consolas" w:eastAsia="Times New Roman" w:hAnsi="Consolas" w:cs="Times New Roman"/>
@@ -2267,7 +2242,6 @@
     </w:p>
     <w:p>
       <w:pPr>
-        <w:shd w:val="clear" w:color="auto" w:fill="1F1F1F"/>
         <w:spacing w:after="0" w:line="285" w:lineRule="atLeast"/>
         <w:rPr>
           <w:rFonts w:ascii="Consolas" w:eastAsia="Times New Roman" w:hAnsi="Consolas" w:cs="Times New Roman"/>
@@ -2290,7 +2264,6 @@
     </w:p>
     <w:p>
       <w:pPr>
-        <w:shd w:val="clear" w:color="auto" w:fill="1F1F1F"/>
         <w:spacing w:after="0" w:line="285" w:lineRule="atLeast"/>
         <w:rPr>
           <w:rFonts w:ascii="Consolas" w:eastAsia="Times New Roman" w:hAnsi="Consolas" w:cs="Times New Roman"/>
@@ -2397,7 +2370,6 @@
     </w:p>
     <w:p>
       <w:pPr>
-        <w:shd w:val="clear" w:color="auto" w:fill="1F1F1F"/>
         <w:spacing w:after="0" w:line="285" w:lineRule="atLeast"/>
         <w:rPr>
           <w:rFonts w:ascii="Consolas" w:eastAsia="Times New Roman" w:hAnsi="Consolas" w:cs="Times New Roman"/>
@@ -2504,7 +2476,6 @@
     </w:p>
     <w:p>
       <w:pPr>
-        <w:shd w:val="clear" w:color="auto" w:fill="1F1F1F"/>
         <w:spacing w:after="0" w:line="285" w:lineRule="atLeast"/>
         <w:rPr>
           <w:rFonts w:ascii="Consolas" w:eastAsia="Times New Roman" w:hAnsi="Consolas" w:cs="Times New Roman"/>
@@ -2611,7 +2582,6 @@
     </w:p>
     <w:p>
       <w:pPr>
-        <w:shd w:val="clear" w:color="auto" w:fill="1F1F1F"/>
         <w:spacing w:after="0" w:line="285" w:lineRule="atLeast"/>
         <w:ind w:firstLine="708"/>
         <w:rPr>
@@ -2717,7 +2687,6 @@
     </w:p>
     <w:p>
       <w:pPr>
-        <w:shd w:val="clear" w:color="auto" w:fill="1F1F1F"/>
         <w:spacing w:after="0" w:line="285" w:lineRule="atLeast"/>
         <w:rPr>
           <w:rFonts w:ascii="Consolas" w:eastAsia="Times New Roman" w:hAnsi="Consolas" w:cs="Times New Roman"/>
@@ -2740,7 +2709,6 @@
     </w:p>
     <w:p>
       <w:pPr>
-        <w:shd w:val="clear" w:color="auto" w:fill="1F1F1F"/>
         <w:spacing w:after="0" w:line="285" w:lineRule="atLeast"/>
         <w:rPr>
           <w:rFonts w:ascii="Consolas" w:eastAsia="Times New Roman" w:hAnsi="Consolas" w:cs="Times New Roman"/>
@@ -2763,7 +2731,6 @@
     </w:p>
     <w:p>
       <w:pPr>
-        <w:shd w:val="clear" w:color="auto" w:fill="1F1F1F"/>
         <w:spacing w:after="0" w:line="285" w:lineRule="atLeast"/>
         <w:rPr>
           <w:rFonts w:ascii="Consolas" w:eastAsia="Times New Roman" w:hAnsi="Consolas" w:cs="Times New Roman"/>
@@ -3072,7 +3039,6 @@
     </w:p>
     <w:p>
       <w:pPr>
-        <w:shd w:val="clear" w:color="auto" w:fill="1F1F1F"/>
         <w:spacing w:after="0" w:line="285" w:lineRule="atLeast"/>
         <w:rPr>
           <w:rFonts w:ascii="Consolas" w:eastAsia="Times New Roman" w:hAnsi="Consolas" w:cs="Times New Roman"/>
@@ -3287,7 +3253,6 @@
     </w:p>
     <w:p>
       <w:pPr>
-        <w:shd w:val="clear" w:color="auto" w:fill="1F1F1F"/>
         <w:spacing w:after="0" w:line="285" w:lineRule="atLeast"/>
         <w:rPr>
           <w:rFonts w:ascii="Consolas" w:eastAsia="Times New Roman" w:hAnsi="Consolas" w:cs="Times New Roman"/>
@@ -3616,20 +3581,18 @@
     </w:p>
     <w:p>
       <w:pPr>
-        <w:shd w:val="clear" w:color="auto" w:fill="1F1F1F"/>
-        <w:spacing w:after="0" w:line="285" w:lineRule="atLeast"/>
-        <w:rPr>
-          <w:rFonts w:ascii="Consolas" w:eastAsia="Times New Roman" w:hAnsi="Consolas" w:cs="Times New Roman"/>
-          <w:color w:val="CCCCCC"/>
-          <w:sz w:val="21"/>
-          <w:szCs w:val="21"/>
-          <w:lang w:eastAsia="cs-CZ"/>
-        </w:rPr>
-      </w:pPr>
-    </w:p>
-    <w:p>
-      <w:pPr>
-        <w:shd w:val="clear" w:color="auto" w:fill="1F1F1F"/>
+        <w:spacing w:after="0" w:line="285" w:lineRule="atLeast"/>
+        <w:rPr>
+          <w:rFonts w:ascii="Consolas" w:eastAsia="Times New Roman" w:hAnsi="Consolas" w:cs="Times New Roman"/>
+          <w:color w:val="CCCCCC"/>
+          <w:sz w:val="21"/>
+          <w:szCs w:val="21"/>
+          <w:lang w:eastAsia="cs-CZ"/>
+        </w:rPr>
+      </w:pPr>
+    </w:p>
+    <w:p>
+      <w:pPr>
         <w:spacing w:line="285" w:lineRule="atLeast"/>
         <w:rPr>
           <w:rFonts w:ascii="Consolas" w:eastAsia="Times New Roman" w:hAnsi="Consolas" w:cs="Times New Roman"/>
@@ -3824,7 +3787,6 @@
     </w:p>
     <w:p>
       <w:pPr>
-        <w:shd w:val="clear" w:color="auto" w:fill="1F1F1F"/>
         <w:spacing w:after="0" w:line="285" w:lineRule="atLeast"/>
         <w:rPr>
           <w:rFonts w:ascii="Consolas" w:eastAsia="Times New Roman" w:hAnsi="Consolas" w:cs="Times New Roman"/>
@@ -4041,7 +4003,6 @@
     </w:p>
     <w:p>
       <w:pPr>
-        <w:shd w:val="clear" w:color="auto" w:fill="1F1F1F"/>
         <w:spacing w:after="0" w:line="285" w:lineRule="atLeast"/>
         <w:rPr>
           <w:rFonts w:ascii="Consolas" w:eastAsia="Times New Roman" w:hAnsi="Consolas" w:cs="Times New Roman"/>
@@ -4064,7 +4025,6 @@
     </w:p>
     <w:p>
       <w:pPr>
-        <w:shd w:val="clear" w:color="auto" w:fill="1F1F1F"/>
         <w:spacing w:after="0" w:line="285" w:lineRule="atLeast"/>
         <w:rPr>
           <w:rFonts w:ascii="Consolas" w:eastAsia="Times New Roman" w:hAnsi="Consolas" w:cs="Times New Roman"/>
@@ -4281,7 +4241,6 @@
     </w:p>
     <w:p>
       <w:pPr>
-        <w:shd w:val="clear" w:color="auto" w:fill="1F1F1F"/>
         <w:spacing w:after="0" w:line="285" w:lineRule="atLeast"/>
         <w:rPr>
           <w:rFonts w:ascii="Consolas" w:eastAsia="Times New Roman" w:hAnsi="Consolas" w:cs="Times New Roman"/>
@@ -4304,7 +4263,6 @@
     </w:p>
     <w:p>
       <w:pPr>
-        <w:shd w:val="clear" w:color="auto" w:fill="1F1F1F"/>
         <w:spacing w:after="0" w:line="285" w:lineRule="atLeast"/>
         <w:rPr>
           <w:rFonts w:ascii="Consolas" w:eastAsia="Times New Roman" w:hAnsi="Consolas" w:cs="Times New Roman"/>
@@ -4427,7 +4385,6 @@
     </w:p>
     <w:p>
       <w:pPr>
-        <w:shd w:val="clear" w:color="auto" w:fill="1F1F1F"/>
         <w:spacing w:after="0" w:line="285" w:lineRule="atLeast"/>
         <w:rPr>
           <w:rFonts w:ascii="Consolas" w:eastAsia="Times New Roman" w:hAnsi="Consolas" w:cs="Times New Roman"/>
@@ -4690,7 +4647,6 @@
     </w:p>
     <w:p>
       <w:pPr>
-        <w:shd w:val="clear" w:color="auto" w:fill="1F1F1F"/>
         <w:spacing w:after="0" w:line="285" w:lineRule="atLeast"/>
         <w:rPr>
           <w:rFonts w:ascii="Consolas" w:eastAsia="Times New Roman" w:hAnsi="Consolas" w:cs="Times New Roman"/>
@@ -4713,7 +4669,6 @@
     </w:p>
     <w:p>
       <w:pPr>
-        <w:shd w:val="clear" w:color="auto" w:fill="1F1F1F"/>
         <w:spacing w:after="0" w:line="285" w:lineRule="atLeast"/>
         <w:rPr>
           <w:rFonts w:ascii="Consolas" w:eastAsia="Times New Roman" w:hAnsi="Consolas" w:cs="Times New Roman"/>
@@ -4820,7 +4775,6 @@
     </w:p>
     <w:p>
       <w:pPr>
-        <w:shd w:val="clear" w:color="auto" w:fill="1F1F1F"/>
         <w:spacing w:after="0" w:line="285" w:lineRule="atLeast"/>
         <w:rPr>
           <w:rFonts w:ascii="Consolas" w:eastAsia="Times New Roman" w:hAnsi="Consolas" w:cs="Times New Roman"/>
@@ -4843,7 +4797,6 @@
     </w:p>
     <w:p>
       <w:pPr>
-        <w:shd w:val="clear" w:color="auto" w:fill="1F1F1F"/>
         <w:spacing w:after="0" w:line="285" w:lineRule="atLeast"/>
         <w:rPr>
           <w:rFonts w:ascii="Consolas" w:eastAsia="Times New Roman" w:hAnsi="Consolas" w:cs="Times New Roman"/>
@@ -4960,7 +4913,6 @@
     </w:p>
     <w:p>
       <w:pPr>
-        <w:shd w:val="clear" w:color="auto" w:fill="1F1F1F"/>
         <w:spacing w:after="0" w:line="285" w:lineRule="atLeast"/>
         <w:rPr>
           <w:rFonts w:ascii="Consolas" w:eastAsia="Times New Roman" w:hAnsi="Consolas" w:cs="Times New Roman"/>
@@ -5114,7 +5066,6 @@
     </w:p>
     <w:p>
       <w:pPr>
-        <w:shd w:val="clear" w:color="auto" w:fill="1F1F1F"/>
         <w:spacing w:after="0" w:line="285" w:lineRule="atLeast"/>
         <w:rPr>
           <w:rFonts w:ascii="Consolas" w:eastAsia="Times New Roman" w:hAnsi="Consolas" w:cs="Times New Roman"/>
@@ -5137,7 +5088,6 @@
     </w:p>
     <w:p>
       <w:pPr>
-        <w:shd w:val="clear" w:color="auto" w:fill="1F1F1F"/>
         <w:spacing w:after="0" w:line="285" w:lineRule="atLeast"/>
         <w:rPr>
           <w:rFonts w:ascii="Consolas" w:eastAsia="Times New Roman" w:hAnsi="Consolas" w:cs="Times New Roman"/>
@@ -5264,7 +5214,6 @@
     </w:p>
     <w:p>
       <w:pPr>
-        <w:shd w:val="clear" w:color="auto" w:fill="1F1F1F"/>
         <w:spacing w:after="0" w:line="285" w:lineRule="atLeast"/>
         <w:rPr>
           <w:rFonts w:ascii="Consolas" w:eastAsia="Times New Roman" w:hAnsi="Consolas" w:cs="Times New Roman"/>
@@ -5287,7 +5236,6 @@
     </w:p>
     <w:p>
       <w:pPr>
-        <w:shd w:val="clear" w:color="auto" w:fill="1F1F1F"/>
         <w:spacing w:after="0" w:line="285" w:lineRule="atLeast"/>
         <w:rPr>
           <w:rFonts w:ascii="Consolas" w:eastAsia="Times New Roman" w:hAnsi="Consolas" w:cs="Times New Roman"/>
@@ -5482,7 +5430,6 @@
     </w:p>
     <w:p>
       <w:pPr>
-        <w:shd w:val="clear" w:color="auto" w:fill="1F1F1F"/>
         <w:spacing w:after="0" w:line="285" w:lineRule="atLeast"/>
         <w:rPr>
           <w:rFonts w:ascii="Consolas" w:eastAsia="Times New Roman" w:hAnsi="Consolas" w:cs="Times New Roman"/>
@@ -5505,7 +5452,6 @@
     </w:p>
     <w:p>
       <w:pPr>
-        <w:shd w:val="clear" w:color="auto" w:fill="1F1F1F"/>
         <w:spacing w:after="0" w:line="285" w:lineRule="atLeast"/>
         <w:rPr>
           <w:rFonts w:ascii="Consolas" w:eastAsia="Times New Roman" w:hAnsi="Consolas" w:cs="Times New Roman"/>
@@ -5590,7 +5536,6 @@
     </w:p>
     <w:p>
       <w:pPr>
-        <w:shd w:val="clear" w:color="auto" w:fill="1F1F1F"/>
         <w:spacing w:after="0" w:line="285" w:lineRule="atLeast"/>
         <w:rPr>
           <w:rFonts w:ascii="Consolas" w:eastAsia="Times New Roman" w:hAnsi="Consolas" w:cs="Times New Roman"/>
@@ -5613,20 +5558,18 @@
     </w:p>
     <w:p>
       <w:pPr>
-        <w:shd w:val="clear" w:color="auto" w:fill="1F1F1F"/>
-        <w:spacing w:after="0" w:line="285" w:lineRule="atLeast"/>
-        <w:rPr>
-          <w:rFonts w:ascii="Consolas" w:eastAsia="Times New Roman" w:hAnsi="Consolas" w:cs="Times New Roman"/>
-          <w:color w:val="CCCCCC"/>
-          <w:sz w:val="21"/>
-          <w:szCs w:val="21"/>
-          <w:lang w:eastAsia="cs-CZ"/>
-        </w:rPr>
-      </w:pPr>
-    </w:p>
-    <w:p>
-      <w:pPr>
-        <w:shd w:val="clear" w:color="auto" w:fill="1F1F1F"/>
+        <w:spacing w:after="0" w:line="285" w:lineRule="atLeast"/>
+        <w:rPr>
+          <w:rFonts w:ascii="Consolas" w:eastAsia="Times New Roman" w:hAnsi="Consolas" w:cs="Times New Roman"/>
+          <w:color w:val="CCCCCC"/>
+          <w:sz w:val="21"/>
+          <w:szCs w:val="21"/>
+          <w:lang w:eastAsia="cs-CZ"/>
+        </w:rPr>
+      </w:pPr>
+    </w:p>
+    <w:p>
+      <w:pPr>
         <w:spacing w:after="0" w:line="285" w:lineRule="atLeast"/>
         <w:rPr>
           <w:rFonts w:ascii="Consolas" w:eastAsia="Times New Roman" w:hAnsi="Consolas" w:cs="Times New Roman"/>
@@ -5809,7 +5752,6 @@
     </w:p>
     <w:p>
       <w:pPr>
-        <w:shd w:val="clear" w:color="auto" w:fill="1F1F1F"/>
         <w:spacing w:after="0" w:line="285" w:lineRule="atLeast"/>
         <w:rPr>
           <w:rFonts w:ascii="Consolas" w:eastAsia="Times New Roman" w:hAnsi="Consolas" w:cs="Times New Roman"/>
@@ -5986,7 +5928,6 @@
     </w:p>
     <w:p>
       <w:pPr>
-        <w:shd w:val="clear" w:color="auto" w:fill="1F1F1F"/>
         <w:spacing w:after="0" w:line="285" w:lineRule="atLeast"/>
         <w:rPr>
           <w:rFonts w:ascii="Consolas" w:eastAsia="Times New Roman" w:hAnsi="Consolas" w:cs="Times New Roman"/>
@@ -6157,7 +6098,6 @@
     </w:p>
     <w:p>
       <w:pPr>
-        <w:shd w:val="clear" w:color="auto" w:fill="1F1F1F"/>
         <w:spacing w:after="0" w:line="285" w:lineRule="atLeast"/>
         <w:rPr>
           <w:rFonts w:ascii="Consolas" w:eastAsia="Times New Roman" w:hAnsi="Consolas" w:cs="Times New Roman"/>
@@ -6332,7 +6272,6 @@
     </w:p>
     <w:p>
       <w:pPr>
-        <w:shd w:val="clear" w:color="auto" w:fill="1F1F1F"/>
         <w:spacing w:after="0" w:line="285" w:lineRule="atLeast"/>
         <w:rPr>
           <w:rFonts w:ascii="Consolas" w:eastAsia="Times New Roman" w:hAnsi="Consolas" w:cs="Times New Roman"/>
@@ -6463,7 +6402,6 @@
     </w:p>
     <w:p>
       <w:pPr>
-        <w:shd w:val="clear" w:color="auto" w:fill="1F1F1F"/>
         <w:spacing w:line="285" w:lineRule="atLeast"/>
         <w:rPr>
           <w:rFonts w:ascii="Consolas" w:eastAsia="Times New Roman" w:hAnsi="Consolas" w:cs="Times New Roman"/>
@@ -6744,7 +6682,6 @@
     </w:p>
     <w:p>
       <w:pPr>
-        <w:shd w:val="clear" w:color="auto" w:fill="1F1F1F"/>
         <w:spacing w:after="0" w:line="285" w:lineRule="atLeast"/>
         <w:rPr>
           <w:rFonts w:ascii="Consolas" w:eastAsia="Times New Roman" w:hAnsi="Consolas" w:cs="Times New Roman"/>
@@ -6806,14 +6743,1340 @@
           <w:lang w:eastAsia="cs-CZ"/>
         </w:rPr>
         <w:t>Health</w:t>
+      </w:r>
+      <w:proofErr w:type="spellEnd"/>
+    </w:p>
+    <w:p>
+      <w:pPr>
+        <w:spacing w:after="0" w:line="285" w:lineRule="atLeast"/>
+        <w:rPr>
+          <w:rFonts w:ascii="Consolas" w:eastAsia="Times New Roman" w:hAnsi="Consolas" w:cs="Times New Roman"/>
+          <w:color w:val="CCCCCC"/>
+          <w:sz w:val="21"/>
+          <w:szCs w:val="21"/>
+          <w:lang w:eastAsia="cs-CZ"/>
+        </w:rPr>
+      </w:pPr>
+      <w:r>
+        <w:rPr>
+          <w:rFonts w:ascii="Consolas" w:eastAsia="Times New Roman" w:hAnsi="Consolas" w:cs="Times New Roman"/>
+          <w:color w:val="CCCCCC"/>
+          <w:sz w:val="21"/>
+          <w:szCs w:val="21"/>
+          <w:lang w:eastAsia="cs-CZ"/>
+        </w:rPr>
+        <w:t>    {</w:t>
+      </w:r>
+    </w:p>
+    <w:p>
+      <w:pPr>
+        <w:spacing w:after="0" w:line="285" w:lineRule="atLeast"/>
+        <w:rPr>
+          <w:rFonts w:ascii="Consolas" w:eastAsia="Times New Roman" w:hAnsi="Consolas" w:cs="Times New Roman"/>
+          <w:color w:val="CCCCCC"/>
+          <w:sz w:val="21"/>
+          <w:szCs w:val="21"/>
+          <w:lang w:eastAsia="cs-CZ"/>
+        </w:rPr>
+      </w:pPr>
+      <w:r>
+        <w:rPr>
+          <w:rFonts w:ascii="Consolas" w:eastAsia="Times New Roman" w:hAnsi="Consolas" w:cs="Times New Roman"/>
+          <w:color w:val="CCCCCC"/>
+          <w:sz w:val="21"/>
+          <w:szCs w:val="21"/>
+          <w:lang w:eastAsia="cs-CZ"/>
+        </w:rPr>
+        <w:t xml:space="preserve">        </w:t>
+      </w:r>
+      <w:proofErr w:type="spellStart"/>
+      <w:r>
+        <w:rPr>
+          <w:rFonts w:ascii="Consolas" w:eastAsia="Times New Roman" w:hAnsi="Consolas" w:cs="Times New Roman"/>
+          <w:color w:val="569CD6"/>
+          <w:sz w:val="21"/>
+          <w:szCs w:val="21"/>
+          <w:lang w:eastAsia="cs-CZ"/>
+        </w:rPr>
+        <w:t>get</w:t>
+      </w:r>
+      <w:proofErr w:type="spellEnd"/>
+    </w:p>
+    <w:p>
+      <w:pPr>
+        <w:spacing w:after="0" w:line="285" w:lineRule="atLeast"/>
+        <w:rPr>
+          <w:rFonts w:ascii="Consolas" w:eastAsia="Times New Roman" w:hAnsi="Consolas" w:cs="Times New Roman"/>
+          <w:color w:val="CCCCCC"/>
+          <w:sz w:val="21"/>
+          <w:szCs w:val="21"/>
+          <w:lang w:eastAsia="cs-CZ"/>
+        </w:rPr>
+      </w:pPr>
+      <w:r>
+        <w:rPr>
+          <w:rFonts w:ascii="Consolas" w:eastAsia="Times New Roman" w:hAnsi="Consolas" w:cs="Times New Roman"/>
+          <w:color w:val="CCCCCC"/>
+          <w:sz w:val="21"/>
+          <w:szCs w:val="21"/>
+          <w:lang w:eastAsia="cs-CZ"/>
+        </w:rPr>
+        <w:t>        {</w:t>
+      </w:r>
+    </w:p>
+    <w:p>
+      <w:pPr>
+        <w:spacing w:after="0" w:line="285" w:lineRule="atLeast"/>
+        <w:rPr>
+          <w:rFonts w:ascii="Consolas" w:eastAsia="Times New Roman" w:hAnsi="Consolas" w:cs="Times New Roman"/>
+          <w:color w:val="CCCCCC"/>
+          <w:sz w:val="21"/>
+          <w:szCs w:val="21"/>
+          <w:lang w:eastAsia="cs-CZ"/>
+        </w:rPr>
+      </w:pPr>
+      <w:r>
+        <w:rPr>
+          <w:rFonts w:ascii="Consolas" w:eastAsia="Times New Roman" w:hAnsi="Consolas" w:cs="Times New Roman"/>
+          <w:color w:val="CCCCCC"/>
+          <w:sz w:val="21"/>
+          <w:szCs w:val="21"/>
+          <w:lang w:eastAsia="cs-CZ"/>
+        </w:rPr>
+        <w:t xml:space="preserve">            </w:t>
+      </w:r>
+      <w:r>
+        <w:rPr>
+          <w:rFonts w:ascii="Consolas" w:eastAsia="Times New Roman" w:hAnsi="Consolas" w:cs="Times New Roman"/>
+          <w:color w:val="C586C0"/>
+          <w:sz w:val="21"/>
+          <w:szCs w:val="21"/>
+          <w:lang w:eastAsia="cs-CZ"/>
+        </w:rPr>
+        <w:t>return</w:t>
+      </w:r>
+      <w:r>
+        <w:rPr>
+          <w:rFonts w:ascii="Consolas" w:eastAsia="Times New Roman" w:hAnsi="Consolas" w:cs="Times New Roman"/>
+          <w:color w:val="CCCCCC"/>
+          <w:sz w:val="21"/>
+          <w:szCs w:val="21"/>
+          <w:lang w:eastAsia="cs-CZ"/>
+        </w:rPr>
+        <w:t xml:space="preserve"> </w:t>
+      </w:r>
+      <w:r>
+        <w:rPr>
+          <w:rFonts w:ascii="Consolas" w:eastAsia="Times New Roman" w:hAnsi="Consolas" w:cs="Times New Roman"/>
+          <w:color w:val="9CDCFE"/>
+          <w:sz w:val="21"/>
+          <w:szCs w:val="21"/>
+          <w:lang w:eastAsia="cs-CZ"/>
+        </w:rPr>
+        <w:t>_</w:t>
+      </w:r>
+      <w:proofErr w:type="spellStart"/>
+      <w:r>
+        <w:rPr>
+          <w:rFonts w:ascii="Consolas" w:eastAsia="Times New Roman" w:hAnsi="Consolas" w:cs="Times New Roman"/>
+          <w:color w:val="9CDCFE"/>
+          <w:sz w:val="21"/>
+          <w:szCs w:val="21"/>
+          <w:lang w:eastAsia="cs-CZ"/>
+        </w:rPr>
+        <w:t>health</w:t>
+      </w:r>
+      <w:proofErr w:type="spellEnd"/>
+      <w:r>
+        <w:rPr>
+          <w:rFonts w:ascii="Consolas" w:eastAsia="Times New Roman" w:hAnsi="Consolas" w:cs="Times New Roman"/>
+          <w:color w:val="CCCCCC"/>
+          <w:sz w:val="21"/>
+          <w:szCs w:val="21"/>
+          <w:lang w:eastAsia="cs-CZ"/>
+        </w:rPr>
+        <w:t>;</w:t>
+      </w:r>
+      <w:r>
+        <w:rPr>
+          <w:rFonts w:ascii="Consolas" w:eastAsia="Times New Roman" w:hAnsi="Consolas" w:cs="Times New Roman"/>
+          <w:color w:val="CCCCCC"/>
+          <w:sz w:val="21"/>
+          <w:szCs w:val="21"/>
+          <w:lang w:eastAsia="cs-CZ"/>
+        </w:rPr>
+        <w:t xml:space="preserve">  //bude nahrazeno klíčovým slovem </w:t>
+      </w:r>
+      <w:proofErr w:type="spellStart"/>
+      <w:r>
+        <w:rPr>
+          <w:rFonts w:ascii="Consolas" w:eastAsia="Times New Roman" w:hAnsi="Consolas" w:cs="Times New Roman"/>
+          <w:color w:val="CCCCCC"/>
+          <w:sz w:val="21"/>
+          <w:szCs w:val="21"/>
+          <w:lang w:eastAsia="cs-CZ"/>
+        </w:rPr>
+        <w:t>field</w:t>
+      </w:r>
+      <w:proofErr w:type="spellEnd"/>
+      <w:r>
+        <w:rPr>
+          <w:rFonts w:ascii="Consolas" w:eastAsia="Times New Roman" w:hAnsi="Consolas" w:cs="Times New Roman"/>
+          <w:color w:val="CCCCCC"/>
+          <w:sz w:val="21"/>
+          <w:szCs w:val="21"/>
+          <w:lang w:eastAsia="cs-CZ"/>
+        </w:rPr>
+        <w:t xml:space="preserve">  return </w:t>
+      </w:r>
+      <w:proofErr w:type="spellStart"/>
+      <w:r>
+        <w:rPr>
+          <w:rFonts w:ascii="Consolas" w:eastAsia="Times New Roman" w:hAnsi="Consolas" w:cs="Times New Roman"/>
+          <w:color w:val="CCCCCC"/>
+          <w:sz w:val="21"/>
+          <w:szCs w:val="21"/>
+          <w:lang w:eastAsia="cs-CZ"/>
+        </w:rPr>
+        <w:t>field</w:t>
+      </w:r>
+      <w:proofErr w:type="spellEnd"/>
+      <w:r>
+        <w:rPr>
+          <w:rFonts w:ascii="Consolas" w:eastAsia="Times New Roman" w:hAnsi="Consolas" w:cs="Times New Roman"/>
+          <w:color w:val="CCCCCC"/>
+          <w:sz w:val="21"/>
+          <w:szCs w:val="21"/>
+          <w:lang w:eastAsia="cs-CZ"/>
+        </w:rPr>
+        <w:t>;</w:t>
+      </w:r>
+    </w:p>
+    <w:p>
+      <w:pPr>
+        <w:spacing w:after="0" w:line="285" w:lineRule="atLeast"/>
+        <w:rPr>
+          <w:rFonts w:ascii="Consolas" w:eastAsia="Times New Roman" w:hAnsi="Consolas" w:cs="Times New Roman"/>
+          <w:color w:val="CCCCCC"/>
+          <w:sz w:val="21"/>
+          <w:szCs w:val="21"/>
+          <w:lang w:eastAsia="cs-CZ"/>
+        </w:rPr>
+      </w:pPr>
+      <w:r>
+        <w:rPr>
+          <w:rFonts w:ascii="Consolas" w:eastAsia="Times New Roman" w:hAnsi="Consolas" w:cs="Times New Roman"/>
+          <w:color w:val="CCCCCC"/>
+          <w:sz w:val="21"/>
+          <w:szCs w:val="21"/>
+          <w:lang w:eastAsia="cs-CZ"/>
+        </w:rPr>
+        <w:t>        }</w:t>
       </w:r>
       <w:bookmarkStart w:id="0" w:name="_GoBack"/>
       <w:bookmarkEnd w:id="0"/>
-      <w:proofErr w:type="spellEnd"/>
-    </w:p>
-    <w:p>
-      <w:pPr>
-        <w:shd w:val="clear" w:color="auto" w:fill="1F1F1F"/>
+    </w:p>
+    <w:p>
+      <w:pPr>
+        <w:spacing w:after="0" w:line="285" w:lineRule="atLeast"/>
+        <w:rPr>
+          <w:rFonts w:ascii="Consolas" w:eastAsia="Times New Roman" w:hAnsi="Consolas" w:cs="Times New Roman"/>
+          <w:color w:val="CCCCCC"/>
+          <w:sz w:val="21"/>
+          <w:szCs w:val="21"/>
+          <w:lang w:eastAsia="cs-CZ"/>
+        </w:rPr>
+      </w:pPr>
+      <w:r>
+        <w:rPr>
+          <w:rFonts w:ascii="Consolas" w:eastAsia="Times New Roman" w:hAnsi="Consolas" w:cs="Times New Roman"/>
+          <w:color w:val="CCCCCC"/>
+          <w:sz w:val="21"/>
+          <w:szCs w:val="21"/>
+          <w:lang w:eastAsia="cs-CZ"/>
+        </w:rPr>
+        <w:t xml:space="preserve">        </w:t>
+      </w:r>
+      <w:proofErr w:type="spellStart"/>
+      <w:r>
+        <w:rPr>
+          <w:rFonts w:ascii="Consolas" w:eastAsia="Times New Roman" w:hAnsi="Consolas" w:cs="Times New Roman"/>
+          <w:color w:val="569CD6"/>
+          <w:sz w:val="21"/>
+          <w:szCs w:val="21"/>
+          <w:lang w:eastAsia="cs-CZ"/>
+        </w:rPr>
+        <w:t>private</w:t>
+      </w:r>
+      <w:proofErr w:type="spellEnd"/>
+      <w:r>
+        <w:rPr>
+          <w:rFonts w:ascii="Consolas" w:eastAsia="Times New Roman" w:hAnsi="Consolas" w:cs="Times New Roman"/>
+          <w:color w:val="CCCCCC"/>
+          <w:sz w:val="21"/>
+          <w:szCs w:val="21"/>
+          <w:lang w:eastAsia="cs-CZ"/>
+        </w:rPr>
+        <w:t xml:space="preserve"> </w:t>
+      </w:r>
+      <w:proofErr w:type="gramStart"/>
+      <w:r>
+        <w:rPr>
+          <w:rFonts w:ascii="Consolas" w:eastAsia="Times New Roman" w:hAnsi="Consolas" w:cs="Times New Roman"/>
+          <w:color w:val="569CD6"/>
+          <w:sz w:val="21"/>
+          <w:szCs w:val="21"/>
+          <w:lang w:eastAsia="cs-CZ"/>
+        </w:rPr>
+        <w:t>set</w:t>
+      </w:r>
+      <w:r>
+        <w:rPr>
+          <w:rFonts w:ascii="Consolas" w:eastAsia="Times New Roman" w:hAnsi="Consolas" w:cs="Times New Roman"/>
+          <w:color w:val="CCCCCC"/>
+          <w:sz w:val="21"/>
+          <w:szCs w:val="21"/>
+          <w:lang w:eastAsia="cs-CZ"/>
+        </w:rPr>
+        <w:t xml:space="preserve"> </w:t>
+      </w:r>
+      <w:r>
+        <w:rPr>
+          <w:rFonts w:ascii="Consolas" w:eastAsia="Times New Roman" w:hAnsi="Consolas" w:cs="Times New Roman"/>
+          <w:color w:val="6A9955"/>
+          <w:sz w:val="21"/>
+          <w:szCs w:val="21"/>
+          <w:lang w:eastAsia="cs-CZ"/>
+        </w:rPr>
+        <w:t>//(</w:t>
+      </w:r>
+      <w:proofErr w:type="spellStart"/>
+      <w:r>
+        <w:rPr>
+          <w:rFonts w:ascii="Consolas" w:eastAsia="Times New Roman" w:hAnsi="Consolas" w:cs="Times New Roman"/>
+          <w:color w:val="6A9955"/>
+          <w:sz w:val="21"/>
+          <w:szCs w:val="21"/>
+          <w:lang w:eastAsia="cs-CZ"/>
+        </w:rPr>
+        <w:t>int</w:t>
+      </w:r>
+      <w:proofErr w:type="spellEnd"/>
+      <w:proofErr w:type="gramEnd"/>
+      <w:r>
+        <w:rPr>
+          <w:rFonts w:ascii="Consolas" w:eastAsia="Times New Roman" w:hAnsi="Consolas" w:cs="Times New Roman"/>
+          <w:color w:val="6A9955"/>
+          <w:sz w:val="21"/>
+          <w:szCs w:val="21"/>
+          <w:lang w:eastAsia="cs-CZ"/>
+        </w:rPr>
+        <w:t xml:space="preserve"> </w:t>
+      </w:r>
+      <w:proofErr w:type="spellStart"/>
+      <w:r>
+        <w:rPr>
+          <w:rFonts w:ascii="Consolas" w:eastAsia="Times New Roman" w:hAnsi="Consolas" w:cs="Times New Roman"/>
+          <w:color w:val="6A9955"/>
+          <w:sz w:val="21"/>
+          <w:szCs w:val="21"/>
+          <w:lang w:eastAsia="cs-CZ"/>
+        </w:rPr>
+        <w:t>value</w:t>
+      </w:r>
+      <w:proofErr w:type="spellEnd"/>
+      <w:r>
+        <w:rPr>
+          <w:rFonts w:ascii="Consolas" w:eastAsia="Times New Roman" w:hAnsi="Consolas" w:cs="Times New Roman"/>
+          <w:color w:val="6A9955"/>
+          <w:sz w:val="21"/>
+          <w:szCs w:val="21"/>
+          <w:lang w:eastAsia="cs-CZ"/>
+        </w:rPr>
+        <w:t>)</w:t>
+      </w:r>
+    </w:p>
+    <w:p>
+      <w:pPr>
+        <w:spacing w:after="0" w:line="285" w:lineRule="atLeast"/>
+        <w:rPr>
+          <w:rFonts w:ascii="Consolas" w:eastAsia="Times New Roman" w:hAnsi="Consolas" w:cs="Times New Roman"/>
+          <w:color w:val="CCCCCC"/>
+          <w:sz w:val="21"/>
+          <w:szCs w:val="21"/>
+          <w:lang w:eastAsia="cs-CZ"/>
+        </w:rPr>
+      </w:pPr>
+      <w:r>
+        <w:rPr>
+          <w:rFonts w:ascii="Consolas" w:eastAsia="Times New Roman" w:hAnsi="Consolas" w:cs="Times New Roman"/>
+          <w:color w:val="CCCCCC"/>
+          <w:sz w:val="21"/>
+          <w:szCs w:val="21"/>
+          <w:lang w:eastAsia="cs-CZ"/>
+        </w:rPr>
+        <w:t>        {</w:t>
+      </w:r>
+    </w:p>
+    <w:p>
+      <w:pPr>
+        <w:spacing w:after="0" w:line="285" w:lineRule="atLeast"/>
+        <w:rPr>
+          <w:rFonts w:ascii="Consolas" w:eastAsia="Times New Roman" w:hAnsi="Consolas" w:cs="Times New Roman"/>
+          <w:color w:val="CCCCCC"/>
+          <w:sz w:val="21"/>
+          <w:szCs w:val="21"/>
+          <w:lang w:eastAsia="cs-CZ"/>
+        </w:rPr>
+      </w:pPr>
+      <w:r>
+        <w:rPr>
+          <w:rFonts w:ascii="Consolas" w:eastAsia="Times New Roman" w:hAnsi="Consolas" w:cs="Times New Roman"/>
+          <w:color w:val="CCCCCC"/>
+          <w:sz w:val="21"/>
+          <w:szCs w:val="21"/>
+          <w:lang w:eastAsia="cs-CZ"/>
+        </w:rPr>
+        <w:t xml:space="preserve">            </w:t>
+      </w:r>
+      <w:proofErr w:type="spellStart"/>
+      <w:r>
+        <w:rPr>
+          <w:rFonts w:ascii="Consolas" w:eastAsia="Times New Roman" w:hAnsi="Consolas" w:cs="Times New Roman"/>
+          <w:color w:val="C586C0"/>
+          <w:sz w:val="21"/>
+          <w:szCs w:val="21"/>
+          <w:lang w:eastAsia="cs-CZ"/>
+        </w:rPr>
+        <w:t>if</w:t>
+      </w:r>
+      <w:proofErr w:type="spellEnd"/>
+      <w:r>
+        <w:rPr>
+          <w:rFonts w:ascii="Consolas" w:eastAsia="Times New Roman" w:hAnsi="Consolas" w:cs="Times New Roman"/>
+          <w:color w:val="CCCCCC"/>
+          <w:sz w:val="21"/>
+          <w:szCs w:val="21"/>
+          <w:lang w:eastAsia="cs-CZ"/>
+        </w:rPr>
+        <w:t xml:space="preserve"> (</w:t>
+      </w:r>
+      <w:proofErr w:type="spellStart"/>
+      <w:r>
+        <w:rPr>
+          <w:rFonts w:ascii="Consolas" w:eastAsia="Times New Roman" w:hAnsi="Consolas" w:cs="Times New Roman"/>
+          <w:color w:val="569CD6"/>
+          <w:sz w:val="21"/>
+          <w:szCs w:val="21"/>
+          <w:lang w:eastAsia="cs-CZ"/>
+        </w:rPr>
+        <w:t>value</w:t>
+      </w:r>
+      <w:proofErr w:type="spellEnd"/>
+      <w:r>
+        <w:rPr>
+          <w:rFonts w:ascii="Consolas" w:eastAsia="Times New Roman" w:hAnsi="Consolas" w:cs="Times New Roman"/>
+          <w:color w:val="CCCCCC"/>
+          <w:sz w:val="21"/>
+          <w:szCs w:val="21"/>
+          <w:lang w:eastAsia="cs-CZ"/>
+        </w:rPr>
+        <w:t xml:space="preserve"> </w:t>
+      </w:r>
+      <w:r>
+        <w:rPr>
+          <w:rFonts w:ascii="Consolas" w:eastAsia="Times New Roman" w:hAnsi="Consolas" w:cs="Times New Roman"/>
+          <w:color w:val="D4D4D4"/>
+          <w:sz w:val="21"/>
+          <w:szCs w:val="21"/>
+          <w:lang w:eastAsia="cs-CZ"/>
+        </w:rPr>
+        <w:t>&lt;</w:t>
+      </w:r>
+      <w:r>
+        <w:rPr>
+          <w:rFonts w:ascii="Consolas" w:eastAsia="Times New Roman" w:hAnsi="Consolas" w:cs="Times New Roman"/>
+          <w:color w:val="CCCCCC"/>
+          <w:sz w:val="21"/>
+          <w:szCs w:val="21"/>
+          <w:lang w:eastAsia="cs-CZ"/>
+        </w:rPr>
+        <w:t xml:space="preserve"> </w:t>
+      </w:r>
+      <w:r>
+        <w:rPr>
+          <w:rFonts w:ascii="Consolas" w:eastAsia="Times New Roman" w:hAnsi="Consolas" w:cs="Times New Roman"/>
+          <w:color w:val="B5CEA8"/>
+          <w:sz w:val="21"/>
+          <w:szCs w:val="21"/>
+          <w:lang w:eastAsia="cs-CZ"/>
+        </w:rPr>
+        <w:t>0</w:t>
+      </w:r>
+      <w:r>
+        <w:rPr>
+          <w:rFonts w:ascii="Consolas" w:eastAsia="Times New Roman" w:hAnsi="Consolas" w:cs="Times New Roman"/>
+          <w:color w:val="CCCCCC"/>
+          <w:sz w:val="21"/>
+          <w:szCs w:val="21"/>
+          <w:lang w:eastAsia="cs-CZ"/>
+        </w:rPr>
+        <w:t>)</w:t>
+      </w:r>
+    </w:p>
+    <w:p>
+      <w:pPr>
+        <w:spacing w:after="0" w:line="285" w:lineRule="atLeast"/>
+        <w:rPr>
+          <w:rFonts w:ascii="Consolas" w:eastAsia="Times New Roman" w:hAnsi="Consolas" w:cs="Times New Roman"/>
+          <w:color w:val="CCCCCC"/>
+          <w:sz w:val="21"/>
+          <w:szCs w:val="21"/>
+          <w:lang w:eastAsia="cs-CZ"/>
+        </w:rPr>
+      </w:pPr>
+      <w:r>
+        <w:rPr>
+          <w:rFonts w:ascii="Consolas" w:eastAsia="Times New Roman" w:hAnsi="Consolas" w:cs="Times New Roman"/>
+          <w:color w:val="CCCCCC"/>
+          <w:sz w:val="21"/>
+          <w:szCs w:val="21"/>
+          <w:lang w:eastAsia="cs-CZ"/>
+        </w:rPr>
+        <w:t>            {</w:t>
+      </w:r>
+    </w:p>
+    <w:p>
+      <w:pPr>
+        <w:spacing w:after="0" w:line="285" w:lineRule="atLeast"/>
+        <w:rPr>
+          <w:rFonts w:ascii="Consolas" w:eastAsia="Times New Roman" w:hAnsi="Consolas" w:cs="Times New Roman"/>
+          <w:color w:val="CCCCCC"/>
+          <w:sz w:val="21"/>
+          <w:szCs w:val="21"/>
+          <w:lang w:eastAsia="cs-CZ"/>
+        </w:rPr>
+      </w:pPr>
+      <w:r>
+        <w:rPr>
+          <w:rFonts w:ascii="Consolas" w:eastAsia="Times New Roman" w:hAnsi="Consolas" w:cs="Times New Roman"/>
+          <w:color w:val="CCCCCC"/>
+          <w:sz w:val="21"/>
+          <w:szCs w:val="21"/>
+          <w:lang w:eastAsia="cs-CZ"/>
+        </w:rPr>
+        <w:t xml:space="preserve">                </w:t>
+      </w:r>
+      <w:r>
+        <w:rPr>
+          <w:rFonts w:ascii="Consolas" w:eastAsia="Times New Roman" w:hAnsi="Consolas" w:cs="Times New Roman"/>
+          <w:color w:val="9CDCFE"/>
+          <w:sz w:val="21"/>
+          <w:szCs w:val="21"/>
+          <w:lang w:eastAsia="cs-CZ"/>
+        </w:rPr>
+        <w:t>_</w:t>
+      </w:r>
+      <w:proofErr w:type="spellStart"/>
+      <w:r>
+        <w:rPr>
+          <w:rFonts w:ascii="Consolas" w:eastAsia="Times New Roman" w:hAnsi="Consolas" w:cs="Times New Roman"/>
+          <w:color w:val="9CDCFE"/>
+          <w:sz w:val="21"/>
+          <w:szCs w:val="21"/>
+          <w:lang w:eastAsia="cs-CZ"/>
+        </w:rPr>
+        <w:t>health</w:t>
+      </w:r>
+      <w:proofErr w:type="spellEnd"/>
+      <w:r>
+        <w:rPr>
+          <w:rFonts w:ascii="Consolas" w:eastAsia="Times New Roman" w:hAnsi="Consolas" w:cs="Times New Roman"/>
+          <w:color w:val="CCCCCC"/>
+          <w:sz w:val="21"/>
+          <w:szCs w:val="21"/>
+          <w:lang w:eastAsia="cs-CZ"/>
+        </w:rPr>
+        <w:t xml:space="preserve"> </w:t>
+      </w:r>
+      <w:r>
+        <w:rPr>
+          <w:rFonts w:ascii="Consolas" w:eastAsia="Times New Roman" w:hAnsi="Consolas" w:cs="Times New Roman"/>
+          <w:color w:val="D4D4D4"/>
+          <w:sz w:val="21"/>
+          <w:szCs w:val="21"/>
+          <w:lang w:eastAsia="cs-CZ"/>
+        </w:rPr>
+        <w:t>=</w:t>
+      </w:r>
+      <w:r>
+        <w:rPr>
+          <w:rFonts w:ascii="Consolas" w:eastAsia="Times New Roman" w:hAnsi="Consolas" w:cs="Times New Roman"/>
+          <w:color w:val="CCCCCC"/>
+          <w:sz w:val="21"/>
+          <w:szCs w:val="21"/>
+          <w:lang w:eastAsia="cs-CZ"/>
+        </w:rPr>
+        <w:t xml:space="preserve"> </w:t>
+      </w:r>
+      <w:r>
+        <w:rPr>
+          <w:rFonts w:ascii="Consolas" w:eastAsia="Times New Roman" w:hAnsi="Consolas" w:cs="Times New Roman"/>
+          <w:color w:val="B5CEA8"/>
+          <w:sz w:val="21"/>
+          <w:szCs w:val="21"/>
+          <w:lang w:eastAsia="cs-CZ"/>
+        </w:rPr>
+        <w:t>0</w:t>
+      </w:r>
+      <w:r>
+        <w:rPr>
+          <w:rFonts w:ascii="Consolas" w:eastAsia="Times New Roman" w:hAnsi="Consolas" w:cs="Times New Roman"/>
+          <w:color w:val="CCCCCC"/>
+          <w:sz w:val="21"/>
+          <w:szCs w:val="21"/>
+          <w:lang w:eastAsia="cs-CZ"/>
+        </w:rPr>
+        <w:t>;</w:t>
+      </w:r>
+      <w:r>
+        <w:rPr>
+          <w:rFonts w:ascii="Consolas" w:eastAsia="Times New Roman" w:hAnsi="Consolas" w:cs="Times New Roman"/>
+          <w:color w:val="CCCCCC"/>
+          <w:sz w:val="21"/>
+          <w:szCs w:val="21"/>
+          <w:lang w:eastAsia="cs-CZ"/>
+        </w:rPr>
+        <w:t xml:space="preserve"> </w:t>
+      </w:r>
+      <w:r>
+        <w:rPr>
+          <w:rFonts w:ascii="Consolas" w:eastAsia="Times New Roman" w:hAnsi="Consolas" w:cs="Times New Roman"/>
+          <w:color w:val="CCCCCC"/>
+          <w:sz w:val="21"/>
+          <w:szCs w:val="21"/>
+          <w:lang w:eastAsia="cs-CZ"/>
+        </w:rPr>
+        <w:tab/>
+      </w:r>
+      <w:r>
+        <w:rPr>
+          <w:rFonts w:ascii="Consolas" w:eastAsia="Times New Roman" w:hAnsi="Consolas" w:cs="Times New Roman"/>
+          <w:color w:val="CCCCCC"/>
+          <w:sz w:val="21"/>
+          <w:szCs w:val="21"/>
+          <w:lang w:eastAsia="cs-CZ"/>
+        </w:rPr>
+        <w:tab/>
+        <w:t>//</w:t>
+      </w:r>
+      <w:proofErr w:type="spellStart"/>
+      <w:r>
+        <w:rPr>
+          <w:rFonts w:ascii="Consolas" w:eastAsia="Times New Roman" w:hAnsi="Consolas" w:cs="Times New Roman"/>
+          <w:color w:val="CCCCCC"/>
+          <w:sz w:val="21"/>
+          <w:szCs w:val="21"/>
+          <w:lang w:eastAsia="cs-CZ"/>
+        </w:rPr>
+        <w:t>field</w:t>
+      </w:r>
+      <w:proofErr w:type="spellEnd"/>
+      <w:r>
+        <w:rPr>
+          <w:rFonts w:ascii="Consolas" w:eastAsia="Times New Roman" w:hAnsi="Consolas" w:cs="Times New Roman"/>
+          <w:color w:val="CCCCCC"/>
+          <w:sz w:val="21"/>
+          <w:szCs w:val="21"/>
+          <w:lang w:eastAsia="cs-CZ"/>
+        </w:rPr>
+        <w:t xml:space="preserve"> = 0;</w:t>
+      </w:r>
+    </w:p>
+    <w:p>
+      <w:pPr>
+        <w:spacing w:after="0" w:line="285" w:lineRule="atLeast"/>
+        <w:rPr>
+          <w:rFonts w:ascii="Consolas" w:eastAsia="Times New Roman" w:hAnsi="Consolas" w:cs="Times New Roman"/>
+          <w:color w:val="CCCCCC"/>
+          <w:sz w:val="21"/>
+          <w:szCs w:val="21"/>
+          <w:lang w:eastAsia="cs-CZ"/>
+        </w:rPr>
+      </w:pPr>
+      <w:r>
+        <w:rPr>
+          <w:rFonts w:ascii="Consolas" w:eastAsia="Times New Roman" w:hAnsi="Consolas" w:cs="Times New Roman"/>
+          <w:color w:val="CCCCCC"/>
+          <w:sz w:val="21"/>
+          <w:szCs w:val="21"/>
+          <w:lang w:eastAsia="cs-CZ"/>
+        </w:rPr>
+        <w:t>            }</w:t>
+      </w:r>
+    </w:p>
+    <w:p>
+      <w:pPr>
+        <w:spacing w:after="0" w:line="285" w:lineRule="atLeast"/>
+        <w:rPr>
+          <w:rFonts w:ascii="Consolas" w:eastAsia="Times New Roman" w:hAnsi="Consolas" w:cs="Times New Roman"/>
+          <w:color w:val="CCCCCC"/>
+          <w:sz w:val="21"/>
+          <w:szCs w:val="21"/>
+          <w:lang w:eastAsia="cs-CZ"/>
+        </w:rPr>
+      </w:pPr>
+      <w:r>
+        <w:rPr>
+          <w:rFonts w:ascii="Consolas" w:eastAsia="Times New Roman" w:hAnsi="Consolas" w:cs="Times New Roman"/>
+          <w:color w:val="CCCCCC"/>
+          <w:sz w:val="21"/>
+          <w:szCs w:val="21"/>
+          <w:lang w:eastAsia="cs-CZ"/>
+        </w:rPr>
+        <w:t xml:space="preserve">            </w:t>
+      </w:r>
+      <w:proofErr w:type="spellStart"/>
+      <w:r>
+        <w:rPr>
+          <w:rFonts w:ascii="Consolas" w:eastAsia="Times New Roman" w:hAnsi="Consolas" w:cs="Times New Roman"/>
+          <w:color w:val="C586C0"/>
+          <w:sz w:val="21"/>
+          <w:szCs w:val="21"/>
+          <w:lang w:eastAsia="cs-CZ"/>
+        </w:rPr>
+        <w:t>else</w:t>
+      </w:r>
+      <w:proofErr w:type="spellEnd"/>
+    </w:p>
+    <w:p>
+      <w:pPr>
+        <w:spacing w:after="0" w:line="285" w:lineRule="atLeast"/>
+        <w:rPr>
+          <w:rFonts w:ascii="Consolas" w:eastAsia="Times New Roman" w:hAnsi="Consolas" w:cs="Times New Roman"/>
+          <w:color w:val="CCCCCC"/>
+          <w:sz w:val="21"/>
+          <w:szCs w:val="21"/>
+          <w:lang w:eastAsia="cs-CZ"/>
+        </w:rPr>
+      </w:pPr>
+      <w:r>
+        <w:rPr>
+          <w:rFonts w:ascii="Consolas" w:eastAsia="Times New Roman" w:hAnsi="Consolas" w:cs="Times New Roman"/>
+          <w:color w:val="CCCCCC"/>
+          <w:sz w:val="21"/>
+          <w:szCs w:val="21"/>
+          <w:lang w:eastAsia="cs-CZ"/>
+        </w:rPr>
+        <w:t>            {</w:t>
+      </w:r>
+    </w:p>
+    <w:p>
+      <w:pPr>
+        <w:spacing w:after="0" w:line="285" w:lineRule="atLeast"/>
+        <w:rPr>
+          <w:rFonts w:ascii="Consolas" w:eastAsia="Times New Roman" w:hAnsi="Consolas" w:cs="Times New Roman"/>
+          <w:color w:val="CCCCCC"/>
+          <w:sz w:val="21"/>
+          <w:szCs w:val="21"/>
+          <w:lang w:eastAsia="cs-CZ"/>
+        </w:rPr>
+      </w:pPr>
+      <w:r>
+        <w:rPr>
+          <w:rFonts w:ascii="Consolas" w:eastAsia="Times New Roman" w:hAnsi="Consolas" w:cs="Times New Roman"/>
+          <w:color w:val="CCCCCC"/>
+          <w:sz w:val="21"/>
+          <w:szCs w:val="21"/>
+          <w:lang w:eastAsia="cs-CZ"/>
+        </w:rPr>
+        <w:t xml:space="preserve">                </w:t>
+      </w:r>
+      <w:r>
+        <w:rPr>
+          <w:rFonts w:ascii="Consolas" w:eastAsia="Times New Roman" w:hAnsi="Consolas" w:cs="Times New Roman"/>
+          <w:color w:val="9CDCFE"/>
+          <w:sz w:val="21"/>
+          <w:szCs w:val="21"/>
+          <w:lang w:eastAsia="cs-CZ"/>
+        </w:rPr>
+        <w:t>_</w:t>
+      </w:r>
+      <w:proofErr w:type="spellStart"/>
+      <w:r>
+        <w:rPr>
+          <w:rFonts w:ascii="Consolas" w:eastAsia="Times New Roman" w:hAnsi="Consolas" w:cs="Times New Roman"/>
+          <w:color w:val="9CDCFE"/>
+          <w:sz w:val="21"/>
+          <w:szCs w:val="21"/>
+          <w:lang w:eastAsia="cs-CZ"/>
+        </w:rPr>
+        <w:t>health</w:t>
+      </w:r>
+      <w:proofErr w:type="spellEnd"/>
+      <w:r>
+        <w:rPr>
+          <w:rFonts w:ascii="Consolas" w:eastAsia="Times New Roman" w:hAnsi="Consolas" w:cs="Times New Roman"/>
+          <w:color w:val="CCCCCC"/>
+          <w:sz w:val="21"/>
+          <w:szCs w:val="21"/>
+          <w:lang w:eastAsia="cs-CZ"/>
+        </w:rPr>
+        <w:t xml:space="preserve"> </w:t>
+      </w:r>
+      <w:r>
+        <w:rPr>
+          <w:rFonts w:ascii="Consolas" w:eastAsia="Times New Roman" w:hAnsi="Consolas" w:cs="Times New Roman"/>
+          <w:color w:val="D4D4D4"/>
+          <w:sz w:val="21"/>
+          <w:szCs w:val="21"/>
+          <w:lang w:eastAsia="cs-CZ"/>
+        </w:rPr>
+        <w:t>=</w:t>
+      </w:r>
+      <w:r>
+        <w:rPr>
+          <w:rFonts w:ascii="Consolas" w:eastAsia="Times New Roman" w:hAnsi="Consolas" w:cs="Times New Roman"/>
+          <w:color w:val="CCCCCC"/>
+          <w:sz w:val="21"/>
+          <w:szCs w:val="21"/>
+          <w:lang w:eastAsia="cs-CZ"/>
+        </w:rPr>
+        <w:t xml:space="preserve"> </w:t>
+      </w:r>
+      <w:proofErr w:type="spellStart"/>
+      <w:r>
+        <w:rPr>
+          <w:rFonts w:ascii="Consolas" w:eastAsia="Times New Roman" w:hAnsi="Consolas" w:cs="Times New Roman"/>
+          <w:color w:val="569CD6"/>
+          <w:sz w:val="21"/>
+          <w:szCs w:val="21"/>
+          <w:lang w:eastAsia="cs-CZ"/>
+        </w:rPr>
+        <w:t>value</w:t>
+      </w:r>
+      <w:proofErr w:type="spellEnd"/>
+      <w:r>
+        <w:rPr>
+          <w:rFonts w:ascii="Consolas" w:eastAsia="Times New Roman" w:hAnsi="Consolas" w:cs="Times New Roman"/>
+          <w:color w:val="CCCCCC"/>
+          <w:sz w:val="21"/>
+          <w:szCs w:val="21"/>
+          <w:lang w:eastAsia="cs-CZ"/>
+        </w:rPr>
+        <w:t>;</w:t>
+      </w:r>
+      <w:r>
+        <w:rPr>
+          <w:rFonts w:ascii="Consolas" w:eastAsia="Times New Roman" w:hAnsi="Consolas" w:cs="Times New Roman"/>
+          <w:color w:val="CCCCCC"/>
+          <w:sz w:val="21"/>
+          <w:szCs w:val="21"/>
+          <w:lang w:eastAsia="cs-CZ"/>
+        </w:rPr>
+        <w:t xml:space="preserve"> </w:t>
+      </w:r>
+      <w:r>
+        <w:rPr>
+          <w:rFonts w:ascii="Consolas" w:eastAsia="Times New Roman" w:hAnsi="Consolas" w:cs="Times New Roman"/>
+          <w:color w:val="CCCCCC"/>
+          <w:sz w:val="21"/>
+          <w:szCs w:val="21"/>
+          <w:lang w:eastAsia="cs-CZ"/>
+        </w:rPr>
+        <w:tab/>
+      </w:r>
+      <w:r>
+        <w:rPr>
+          <w:rFonts w:ascii="Consolas" w:eastAsia="Times New Roman" w:hAnsi="Consolas" w:cs="Times New Roman"/>
+          <w:color w:val="CCCCCC"/>
+          <w:sz w:val="21"/>
+          <w:szCs w:val="21"/>
+          <w:lang w:eastAsia="cs-CZ"/>
+        </w:rPr>
+        <w:t>//</w:t>
+      </w:r>
+      <w:proofErr w:type="spellStart"/>
+      <w:r>
+        <w:rPr>
+          <w:rFonts w:ascii="Consolas" w:eastAsia="Times New Roman" w:hAnsi="Consolas" w:cs="Times New Roman"/>
+          <w:color w:val="CCCCCC"/>
+          <w:sz w:val="21"/>
+          <w:szCs w:val="21"/>
+          <w:lang w:eastAsia="cs-CZ"/>
+        </w:rPr>
+        <w:t>field</w:t>
+      </w:r>
+      <w:proofErr w:type="spellEnd"/>
+      <w:r>
+        <w:rPr>
+          <w:rFonts w:ascii="Consolas" w:eastAsia="Times New Roman" w:hAnsi="Consolas" w:cs="Times New Roman"/>
+          <w:color w:val="CCCCCC"/>
+          <w:sz w:val="21"/>
+          <w:szCs w:val="21"/>
+          <w:lang w:eastAsia="cs-CZ"/>
+        </w:rPr>
+        <w:t xml:space="preserve"> =</w:t>
+      </w:r>
+      <w:r>
+        <w:rPr>
+          <w:rFonts w:ascii="Consolas" w:eastAsia="Times New Roman" w:hAnsi="Consolas" w:cs="Times New Roman"/>
+          <w:color w:val="CCCCCC"/>
+          <w:sz w:val="21"/>
+          <w:szCs w:val="21"/>
+          <w:lang w:eastAsia="cs-CZ"/>
+        </w:rPr>
+        <w:t xml:space="preserve"> </w:t>
+      </w:r>
+      <w:proofErr w:type="spellStart"/>
+      <w:r>
+        <w:rPr>
+          <w:rFonts w:ascii="Consolas" w:eastAsia="Times New Roman" w:hAnsi="Consolas" w:cs="Times New Roman"/>
+          <w:color w:val="CCCCCC"/>
+          <w:sz w:val="21"/>
+          <w:szCs w:val="21"/>
+          <w:lang w:eastAsia="cs-CZ"/>
+        </w:rPr>
+        <w:t>value</w:t>
+      </w:r>
+      <w:proofErr w:type="spellEnd"/>
+      <w:r>
+        <w:rPr>
+          <w:rFonts w:ascii="Consolas" w:eastAsia="Times New Roman" w:hAnsi="Consolas" w:cs="Times New Roman"/>
+          <w:color w:val="CCCCCC"/>
+          <w:sz w:val="21"/>
+          <w:szCs w:val="21"/>
+          <w:lang w:eastAsia="cs-CZ"/>
+        </w:rPr>
+        <w:t>;</w:t>
+      </w:r>
+    </w:p>
+    <w:p>
+      <w:pPr>
+        <w:spacing w:after="0" w:line="285" w:lineRule="atLeast"/>
+        <w:rPr>
+          <w:rFonts w:ascii="Consolas" w:eastAsia="Times New Roman" w:hAnsi="Consolas" w:cs="Times New Roman"/>
+          <w:color w:val="CCCCCC"/>
+          <w:sz w:val="21"/>
+          <w:szCs w:val="21"/>
+          <w:lang w:eastAsia="cs-CZ"/>
+        </w:rPr>
+      </w:pPr>
+      <w:r>
+        <w:rPr>
+          <w:rFonts w:ascii="Consolas" w:eastAsia="Times New Roman" w:hAnsi="Consolas" w:cs="Times New Roman"/>
+          <w:color w:val="CCCCCC"/>
+          <w:sz w:val="21"/>
+          <w:szCs w:val="21"/>
+          <w:lang w:eastAsia="cs-CZ"/>
+        </w:rPr>
+        <w:t>            }</w:t>
+      </w:r>
+    </w:p>
+    <w:p>
+      <w:pPr>
+        <w:spacing w:after="0" w:line="285" w:lineRule="atLeast"/>
+        <w:rPr>
+          <w:rFonts w:ascii="Consolas" w:eastAsia="Times New Roman" w:hAnsi="Consolas" w:cs="Times New Roman"/>
+          <w:color w:val="CCCCCC"/>
+          <w:sz w:val="21"/>
+          <w:szCs w:val="21"/>
+          <w:lang w:eastAsia="cs-CZ"/>
+        </w:rPr>
+      </w:pPr>
+      <w:r>
+        <w:rPr>
+          <w:rFonts w:ascii="Consolas" w:eastAsia="Times New Roman" w:hAnsi="Consolas" w:cs="Times New Roman"/>
+          <w:color w:val="CCCCCC"/>
+          <w:sz w:val="21"/>
+          <w:szCs w:val="21"/>
+          <w:lang w:eastAsia="cs-CZ"/>
+        </w:rPr>
+        <w:t>        }</w:t>
+      </w:r>
+    </w:p>
+    <w:p>
+      <w:pPr>
+        <w:spacing w:after="0" w:line="285" w:lineRule="atLeast"/>
+        <w:rPr>
+          <w:rFonts w:ascii="Consolas" w:eastAsia="Times New Roman" w:hAnsi="Consolas" w:cs="Times New Roman"/>
+          <w:color w:val="CCCCCC"/>
+          <w:sz w:val="21"/>
+          <w:szCs w:val="21"/>
+          <w:lang w:eastAsia="cs-CZ"/>
+        </w:rPr>
+      </w:pPr>
+      <w:r>
+        <w:rPr>
+          <w:rFonts w:ascii="Consolas" w:eastAsia="Times New Roman" w:hAnsi="Consolas" w:cs="Times New Roman"/>
+          <w:color w:val="CCCCCC"/>
+          <w:sz w:val="21"/>
+          <w:szCs w:val="21"/>
+          <w:lang w:eastAsia="cs-CZ"/>
+        </w:rPr>
+        <w:t>    }</w:t>
+      </w:r>
+    </w:p>
+    <w:p>
+      <w:pPr>
+        <w:spacing w:after="0" w:line="285" w:lineRule="atLeast"/>
+        <w:rPr>
+          <w:rFonts w:ascii="Consolas" w:eastAsia="Times New Roman" w:hAnsi="Consolas" w:cs="Times New Roman"/>
+          <w:color w:val="CCCCCC"/>
+          <w:sz w:val="21"/>
+          <w:szCs w:val="21"/>
+          <w:lang w:eastAsia="cs-CZ"/>
+        </w:rPr>
+      </w:pPr>
+      <w:r>
+        <w:rPr>
+          <w:rFonts w:ascii="Consolas" w:eastAsia="Times New Roman" w:hAnsi="Consolas" w:cs="Times New Roman"/>
+          <w:color w:val="6A9955"/>
+          <w:sz w:val="21"/>
+          <w:szCs w:val="21"/>
+          <w:lang w:eastAsia="cs-CZ"/>
+        </w:rPr>
+        <w:t>//analogie s metodou (</w:t>
+      </w:r>
+      <w:proofErr w:type="spellStart"/>
+      <w:r>
+        <w:rPr>
+          <w:rFonts w:ascii="Consolas" w:eastAsia="Times New Roman" w:hAnsi="Consolas" w:cs="Times New Roman"/>
+          <w:color w:val="6A9955"/>
+          <w:sz w:val="21"/>
+          <w:szCs w:val="21"/>
+          <w:lang w:eastAsia="cs-CZ"/>
+        </w:rPr>
+        <w:t>if</w:t>
+      </w:r>
+      <w:proofErr w:type="spellEnd"/>
+      <w:r>
+        <w:rPr>
+          <w:rFonts w:ascii="Consolas" w:eastAsia="Times New Roman" w:hAnsi="Consolas" w:cs="Times New Roman"/>
+          <w:color w:val="6A9955"/>
+          <w:sz w:val="21"/>
+          <w:szCs w:val="21"/>
+          <w:lang w:eastAsia="cs-CZ"/>
+        </w:rPr>
+        <w:t xml:space="preserve"> bych místo (</w:t>
+      </w:r>
+      <w:proofErr w:type="spellStart"/>
+      <w:r>
+        <w:rPr>
+          <w:rFonts w:ascii="Consolas" w:eastAsia="Times New Roman" w:hAnsi="Consolas" w:cs="Times New Roman"/>
+          <w:color w:val="6A9955"/>
+          <w:sz w:val="21"/>
+          <w:szCs w:val="21"/>
+          <w:lang w:eastAsia="cs-CZ"/>
+        </w:rPr>
+        <w:t>int</w:t>
+      </w:r>
+      <w:proofErr w:type="spellEnd"/>
+      <w:r>
+        <w:rPr>
+          <w:rFonts w:ascii="Consolas" w:eastAsia="Times New Roman" w:hAnsi="Consolas" w:cs="Times New Roman"/>
+          <w:color w:val="6A9955"/>
+          <w:sz w:val="21"/>
+          <w:szCs w:val="21"/>
+          <w:lang w:eastAsia="cs-CZ"/>
+        </w:rPr>
+        <w:t xml:space="preserve"> </w:t>
+      </w:r>
+      <w:proofErr w:type="spellStart"/>
+      <w:r>
+        <w:rPr>
+          <w:rFonts w:ascii="Consolas" w:eastAsia="Times New Roman" w:hAnsi="Consolas" w:cs="Times New Roman"/>
+          <w:color w:val="6A9955"/>
+          <w:sz w:val="21"/>
+          <w:szCs w:val="21"/>
+          <w:lang w:eastAsia="cs-CZ"/>
+        </w:rPr>
+        <w:t>health</w:t>
+      </w:r>
+      <w:proofErr w:type="spellEnd"/>
+      <w:r>
+        <w:rPr>
+          <w:rFonts w:ascii="Consolas" w:eastAsia="Times New Roman" w:hAnsi="Consolas" w:cs="Times New Roman"/>
+          <w:color w:val="6A9955"/>
+          <w:sz w:val="21"/>
+          <w:szCs w:val="21"/>
+          <w:lang w:eastAsia="cs-CZ"/>
+        </w:rPr>
+        <w:t xml:space="preserve">) </w:t>
+      </w:r>
+      <w:r>
+        <w:rPr>
+          <w:rFonts w:ascii="Consolas" w:eastAsia="Times New Roman" w:hAnsi="Consolas" w:cs="Times New Roman"/>
+          <w:color w:val="6A9955"/>
+          <w:sz w:val="21"/>
+          <w:szCs w:val="21"/>
+          <w:lang w:eastAsia="cs-CZ"/>
+        </w:rPr>
+        <w:t>si to pojmenovala</w:t>
+      </w:r>
+      <w:r>
+        <w:rPr>
+          <w:rFonts w:ascii="Consolas" w:eastAsia="Times New Roman" w:hAnsi="Consolas" w:cs="Times New Roman"/>
+          <w:color w:val="6A9955"/>
+          <w:sz w:val="21"/>
+          <w:szCs w:val="21"/>
+          <w:lang w:eastAsia="cs-CZ"/>
+        </w:rPr>
+        <w:t xml:space="preserve"> (</w:t>
+      </w:r>
+      <w:proofErr w:type="spellStart"/>
+      <w:r>
+        <w:rPr>
+          <w:rFonts w:ascii="Consolas" w:eastAsia="Times New Roman" w:hAnsi="Consolas" w:cs="Times New Roman"/>
+          <w:color w:val="6A9955"/>
+          <w:sz w:val="21"/>
+          <w:szCs w:val="21"/>
+          <w:lang w:eastAsia="cs-CZ"/>
+        </w:rPr>
+        <w:t>int</w:t>
+      </w:r>
+      <w:proofErr w:type="spellEnd"/>
+      <w:r>
+        <w:rPr>
+          <w:rFonts w:ascii="Consolas" w:eastAsia="Times New Roman" w:hAnsi="Consolas" w:cs="Times New Roman"/>
+          <w:color w:val="6A9955"/>
+          <w:sz w:val="21"/>
+          <w:szCs w:val="21"/>
+          <w:lang w:eastAsia="cs-CZ"/>
+        </w:rPr>
+        <w:t xml:space="preserve"> </w:t>
+      </w:r>
+      <w:proofErr w:type="spellStart"/>
+      <w:r>
+        <w:rPr>
+          <w:rFonts w:ascii="Consolas" w:eastAsia="Times New Roman" w:hAnsi="Consolas" w:cs="Times New Roman"/>
+          <w:color w:val="6A9955"/>
+          <w:sz w:val="21"/>
+          <w:szCs w:val="21"/>
+          <w:lang w:eastAsia="cs-CZ"/>
+        </w:rPr>
+        <w:t>value</w:t>
+      </w:r>
+      <w:proofErr w:type="spellEnd"/>
+      <w:r>
+        <w:rPr>
+          <w:rFonts w:ascii="Consolas" w:eastAsia="Times New Roman" w:hAnsi="Consolas" w:cs="Times New Roman"/>
+          <w:color w:val="6A9955"/>
+          <w:sz w:val="21"/>
+          <w:szCs w:val="21"/>
+          <w:lang w:eastAsia="cs-CZ"/>
+        </w:rPr>
+        <w:t>)):</w:t>
+      </w:r>
+    </w:p>
+    <w:p>
+      <w:pPr>
+        <w:spacing w:after="0" w:line="285" w:lineRule="atLeast"/>
+        <w:rPr>
+          <w:rFonts w:ascii="Consolas" w:eastAsia="Times New Roman" w:hAnsi="Consolas" w:cs="Times New Roman"/>
+          <w:color w:val="CCCCCC"/>
+          <w:sz w:val="21"/>
+          <w:szCs w:val="21"/>
+          <w:lang w:eastAsia="cs-CZ"/>
+        </w:rPr>
+      </w:pPr>
+      <w:r>
+        <w:rPr>
+          <w:rFonts w:ascii="Consolas" w:eastAsia="Times New Roman" w:hAnsi="Consolas" w:cs="Times New Roman"/>
+          <w:color w:val="CCCCCC"/>
+          <w:sz w:val="21"/>
+          <w:szCs w:val="21"/>
+          <w:lang w:eastAsia="cs-CZ"/>
+        </w:rPr>
+        <w:t xml:space="preserve">    </w:t>
+      </w:r>
+      <w:r>
+        <w:rPr>
+          <w:rFonts w:ascii="Consolas" w:eastAsia="Times New Roman" w:hAnsi="Consolas" w:cs="Times New Roman"/>
+          <w:color w:val="569CD6"/>
+          <w:sz w:val="21"/>
+          <w:szCs w:val="21"/>
+          <w:lang w:eastAsia="cs-CZ"/>
+        </w:rPr>
+        <w:t>public</w:t>
+      </w:r>
+      <w:r>
+        <w:rPr>
+          <w:rFonts w:ascii="Consolas" w:eastAsia="Times New Roman" w:hAnsi="Consolas" w:cs="Times New Roman"/>
+          <w:color w:val="CCCCCC"/>
+          <w:sz w:val="21"/>
+          <w:szCs w:val="21"/>
+          <w:lang w:eastAsia="cs-CZ"/>
+        </w:rPr>
+        <w:t xml:space="preserve"> </w:t>
+      </w:r>
+      <w:proofErr w:type="spellStart"/>
+      <w:r>
+        <w:rPr>
+          <w:rFonts w:ascii="Consolas" w:eastAsia="Times New Roman" w:hAnsi="Consolas" w:cs="Times New Roman"/>
+          <w:color w:val="569CD6"/>
+          <w:sz w:val="21"/>
+          <w:szCs w:val="21"/>
+          <w:lang w:eastAsia="cs-CZ"/>
+        </w:rPr>
+        <w:t>void</w:t>
+      </w:r>
+      <w:proofErr w:type="spellEnd"/>
+      <w:r>
+        <w:rPr>
+          <w:rFonts w:ascii="Consolas" w:eastAsia="Times New Roman" w:hAnsi="Consolas" w:cs="Times New Roman"/>
+          <w:color w:val="CCCCCC"/>
+          <w:sz w:val="21"/>
+          <w:szCs w:val="21"/>
+          <w:lang w:eastAsia="cs-CZ"/>
+        </w:rPr>
+        <w:t xml:space="preserve"> </w:t>
+      </w:r>
+      <w:proofErr w:type="spellStart"/>
+      <w:r>
+        <w:rPr>
+          <w:rFonts w:ascii="Consolas" w:eastAsia="Times New Roman" w:hAnsi="Consolas" w:cs="Times New Roman"/>
+          <w:color w:val="DCDCAA"/>
+          <w:sz w:val="21"/>
+          <w:szCs w:val="21"/>
+          <w:lang w:eastAsia="cs-CZ"/>
+        </w:rPr>
+        <w:t>AddHealth</w:t>
+      </w:r>
+      <w:proofErr w:type="spellEnd"/>
+      <w:r>
+        <w:rPr>
+          <w:rFonts w:ascii="Consolas" w:eastAsia="Times New Roman" w:hAnsi="Consolas" w:cs="Times New Roman"/>
+          <w:color w:val="CCCCCC"/>
+          <w:sz w:val="21"/>
+          <w:szCs w:val="21"/>
+          <w:lang w:eastAsia="cs-CZ"/>
+        </w:rPr>
+        <w:t>(</w:t>
+      </w:r>
+      <w:proofErr w:type="spellStart"/>
+      <w:r>
+        <w:rPr>
+          <w:rFonts w:ascii="Consolas" w:eastAsia="Times New Roman" w:hAnsi="Consolas" w:cs="Times New Roman"/>
+          <w:color w:val="569CD6"/>
+          <w:sz w:val="21"/>
+          <w:szCs w:val="21"/>
+          <w:lang w:eastAsia="cs-CZ"/>
+        </w:rPr>
+        <w:t>int</w:t>
+      </w:r>
+      <w:proofErr w:type="spellEnd"/>
+      <w:r>
+        <w:rPr>
+          <w:rFonts w:ascii="Consolas" w:eastAsia="Times New Roman" w:hAnsi="Consolas" w:cs="Times New Roman"/>
+          <w:color w:val="CCCCCC"/>
+          <w:sz w:val="21"/>
+          <w:szCs w:val="21"/>
+          <w:lang w:eastAsia="cs-CZ"/>
+        </w:rPr>
+        <w:t xml:space="preserve"> </w:t>
+      </w:r>
+      <w:proofErr w:type="spellStart"/>
+      <w:r>
+        <w:rPr>
+          <w:rFonts w:ascii="Consolas" w:eastAsia="Times New Roman" w:hAnsi="Consolas" w:cs="Times New Roman"/>
+          <w:color w:val="9CDCFE"/>
+          <w:sz w:val="21"/>
+          <w:szCs w:val="21"/>
+          <w:lang w:eastAsia="cs-CZ"/>
+        </w:rPr>
+        <w:t>value</w:t>
+      </w:r>
+      <w:proofErr w:type="spellEnd"/>
+      <w:r>
+        <w:rPr>
+          <w:rFonts w:ascii="Consolas" w:eastAsia="Times New Roman" w:hAnsi="Consolas" w:cs="Times New Roman"/>
+          <w:color w:val="CCCCCC"/>
+          <w:sz w:val="21"/>
+          <w:szCs w:val="21"/>
+          <w:lang w:eastAsia="cs-CZ"/>
+        </w:rPr>
+        <w:t xml:space="preserve">) </w:t>
+      </w:r>
+      <w:r>
+        <w:rPr>
+          <w:rFonts w:ascii="Consolas" w:eastAsia="Times New Roman" w:hAnsi="Consolas" w:cs="Times New Roman"/>
+          <w:color w:val="6A9955"/>
+          <w:sz w:val="21"/>
+          <w:szCs w:val="21"/>
+          <w:lang w:eastAsia="cs-CZ"/>
+        </w:rPr>
+        <w:t xml:space="preserve">//můj </w:t>
+      </w:r>
+      <w:proofErr w:type="spellStart"/>
+      <w:r>
+        <w:rPr>
+          <w:rFonts w:ascii="Consolas" w:eastAsia="Times New Roman" w:hAnsi="Consolas" w:cs="Times New Roman"/>
+          <w:color w:val="6A9955"/>
+          <w:sz w:val="21"/>
+          <w:szCs w:val="21"/>
+          <w:lang w:eastAsia="cs-CZ"/>
+        </w:rPr>
+        <w:t>setter</w:t>
+      </w:r>
+      <w:proofErr w:type="spellEnd"/>
+      <w:r>
+        <w:rPr>
+          <w:rFonts w:ascii="Consolas" w:eastAsia="Times New Roman" w:hAnsi="Consolas" w:cs="Times New Roman"/>
+          <w:color w:val="6A9955"/>
+          <w:sz w:val="21"/>
+          <w:szCs w:val="21"/>
+          <w:lang w:eastAsia="cs-CZ"/>
+        </w:rPr>
+        <w:t xml:space="preserve"> - nutný když změním </w:t>
+      </w:r>
+      <w:proofErr w:type="spellStart"/>
+      <w:r>
+        <w:rPr>
+          <w:rFonts w:ascii="Consolas" w:eastAsia="Times New Roman" w:hAnsi="Consolas" w:cs="Times New Roman"/>
+          <w:color w:val="6A9955"/>
+          <w:sz w:val="21"/>
+          <w:szCs w:val="21"/>
+          <w:lang w:eastAsia="cs-CZ"/>
+        </w:rPr>
+        <w:t>Health</w:t>
+      </w:r>
+      <w:proofErr w:type="spellEnd"/>
+      <w:r>
+        <w:rPr>
+          <w:rFonts w:ascii="Consolas" w:eastAsia="Times New Roman" w:hAnsi="Consolas" w:cs="Times New Roman"/>
+          <w:color w:val="6A9955"/>
+          <w:sz w:val="21"/>
+          <w:szCs w:val="21"/>
+          <w:lang w:eastAsia="cs-CZ"/>
+        </w:rPr>
+        <w:t xml:space="preserve"> na </w:t>
+      </w:r>
+      <w:proofErr w:type="spellStart"/>
+      <w:r>
+        <w:rPr>
+          <w:rFonts w:ascii="Consolas" w:eastAsia="Times New Roman" w:hAnsi="Consolas" w:cs="Times New Roman"/>
+          <w:color w:val="6A9955"/>
+          <w:sz w:val="21"/>
+          <w:szCs w:val="21"/>
+          <w:lang w:eastAsia="cs-CZ"/>
+        </w:rPr>
+        <w:t>private</w:t>
+      </w:r>
+      <w:proofErr w:type="spellEnd"/>
+      <w:r>
+        <w:rPr>
+          <w:rFonts w:ascii="Consolas" w:eastAsia="Times New Roman" w:hAnsi="Consolas" w:cs="Times New Roman"/>
+          <w:color w:val="6A9955"/>
+          <w:sz w:val="21"/>
+          <w:szCs w:val="21"/>
+          <w:lang w:eastAsia="cs-CZ"/>
+        </w:rPr>
+        <w:t xml:space="preserve"> (a nevyužiji {set;})</w:t>
+      </w:r>
+    </w:p>
+    <w:p>
+      <w:pPr>
         <w:spacing w:after="0" w:line="285" w:lineRule="atLeast"/>
         <w:rPr>
           <w:rFonts w:ascii="Consolas" w:eastAsia="Times New Roman" w:hAnsi="Consolas" w:cs="Times New Roman"/>
@@ -6836,7 +8099,6 @@
     </w:p>
     <w:p>
       <w:pPr>
-        <w:shd w:val="clear" w:color="auto" w:fill="1F1F1F"/>
         <w:spacing w:after="0" w:line="285" w:lineRule="atLeast"/>
         <w:rPr>
           <w:rFonts w:ascii="Consolas" w:eastAsia="Times New Roman" w:hAnsi="Consolas" w:cs="Times New Roman"/>
@@ -6860,18 +8122,636 @@
       <w:r>
         <w:rPr>
           <w:rFonts w:ascii="Consolas" w:eastAsia="Times New Roman" w:hAnsi="Consolas" w:cs="Times New Roman"/>
+          <w:color w:val="C586C0"/>
+          <w:sz w:val="21"/>
+          <w:szCs w:val="21"/>
+          <w:lang w:eastAsia="cs-CZ"/>
+        </w:rPr>
+        <w:t>if</w:t>
+      </w:r>
+      <w:proofErr w:type="spellEnd"/>
+      <w:r>
+        <w:rPr>
+          <w:rFonts w:ascii="Consolas" w:eastAsia="Times New Roman" w:hAnsi="Consolas" w:cs="Times New Roman"/>
+          <w:color w:val="CCCCCC"/>
+          <w:sz w:val="21"/>
+          <w:szCs w:val="21"/>
+          <w:lang w:eastAsia="cs-CZ"/>
+        </w:rPr>
+        <w:t xml:space="preserve"> (</w:t>
+      </w:r>
+      <w:r>
+        <w:rPr>
+          <w:rFonts w:ascii="Consolas" w:eastAsia="Times New Roman" w:hAnsi="Consolas" w:cs="Times New Roman"/>
+          <w:color w:val="9CDCFE"/>
+          <w:sz w:val="21"/>
+          <w:szCs w:val="21"/>
+          <w:lang w:eastAsia="cs-CZ"/>
+        </w:rPr>
+        <w:t>_</w:t>
+      </w:r>
+      <w:proofErr w:type="spellStart"/>
+      <w:r>
+        <w:rPr>
+          <w:rFonts w:ascii="Consolas" w:eastAsia="Times New Roman" w:hAnsi="Consolas" w:cs="Times New Roman"/>
+          <w:color w:val="9CDCFE"/>
+          <w:sz w:val="21"/>
+          <w:szCs w:val="21"/>
+          <w:lang w:eastAsia="cs-CZ"/>
+        </w:rPr>
+        <w:t>health</w:t>
+      </w:r>
+      <w:proofErr w:type="spellEnd"/>
+      <w:r>
+        <w:rPr>
+          <w:rFonts w:ascii="Consolas" w:eastAsia="Times New Roman" w:hAnsi="Consolas" w:cs="Times New Roman"/>
+          <w:color w:val="CCCCCC"/>
+          <w:sz w:val="21"/>
+          <w:szCs w:val="21"/>
+          <w:lang w:eastAsia="cs-CZ"/>
+        </w:rPr>
+        <w:t xml:space="preserve"> </w:t>
+      </w:r>
+      <w:r>
+        <w:rPr>
+          <w:rFonts w:ascii="Consolas" w:eastAsia="Times New Roman" w:hAnsi="Consolas" w:cs="Times New Roman"/>
+          <w:color w:val="D4D4D4"/>
+          <w:sz w:val="21"/>
+          <w:szCs w:val="21"/>
+          <w:lang w:eastAsia="cs-CZ"/>
+        </w:rPr>
+        <w:t>&lt;</w:t>
+      </w:r>
+      <w:r>
+        <w:rPr>
+          <w:rFonts w:ascii="Consolas" w:eastAsia="Times New Roman" w:hAnsi="Consolas" w:cs="Times New Roman"/>
+          <w:color w:val="CCCCCC"/>
+          <w:sz w:val="21"/>
+          <w:szCs w:val="21"/>
+          <w:lang w:eastAsia="cs-CZ"/>
+        </w:rPr>
+        <w:t xml:space="preserve"> </w:t>
+      </w:r>
+      <w:r>
+        <w:rPr>
+          <w:rFonts w:ascii="Consolas" w:eastAsia="Times New Roman" w:hAnsi="Consolas" w:cs="Times New Roman"/>
+          <w:color w:val="B5CEA8"/>
+          <w:sz w:val="21"/>
+          <w:szCs w:val="21"/>
+          <w:lang w:eastAsia="cs-CZ"/>
+        </w:rPr>
+        <w:t>10</w:t>
+      </w:r>
+      <w:r>
+        <w:rPr>
+          <w:rFonts w:ascii="Consolas" w:eastAsia="Times New Roman" w:hAnsi="Consolas" w:cs="Times New Roman"/>
+          <w:color w:val="CCCCCC"/>
+          <w:sz w:val="21"/>
+          <w:szCs w:val="21"/>
+          <w:lang w:eastAsia="cs-CZ"/>
+        </w:rPr>
+        <w:t>)</w:t>
+      </w:r>
+    </w:p>
+    <w:p>
+      <w:pPr>
+        <w:spacing w:after="0" w:line="285" w:lineRule="atLeast"/>
+        <w:rPr>
+          <w:rFonts w:ascii="Consolas" w:eastAsia="Times New Roman" w:hAnsi="Consolas" w:cs="Times New Roman"/>
+          <w:color w:val="CCCCCC"/>
+          <w:sz w:val="21"/>
+          <w:szCs w:val="21"/>
+          <w:lang w:eastAsia="cs-CZ"/>
+        </w:rPr>
+      </w:pPr>
+      <w:r>
+        <w:rPr>
+          <w:rFonts w:ascii="Consolas" w:eastAsia="Times New Roman" w:hAnsi="Consolas" w:cs="Times New Roman"/>
+          <w:color w:val="CCCCCC"/>
+          <w:sz w:val="21"/>
+          <w:szCs w:val="21"/>
+          <w:lang w:eastAsia="cs-CZ"/>
+        </w:rPr>
+        <w:t>        {</w:t>
+      </w:r>
+    </w:p>
+    <w:p>
+      <w:pPr>
+        <w:spacing w:after="0" w:line="285" w:lineRule="atLeast"/>
+        <w:rPr>
+          <w:rFonts w:ascii="Consolas" w:eastAsia="Times New Roman" w:hAnsi="Consolas" w:cs="Times New Roman"/>
+          <w:color w:val="CCCCCC"/>
+          <w:sz w:val="21"/>
+          <w:szCs w:val="21"/>
+          <w:lang w:eastAsia="cs-CZ"/>
+        </w:rPr>
+      </w:pPr>
+      <w:r>
+        <w:rPr>
+          <w:rFonts w:ascii="Consolas" w:eastAsia="Times New Roman" w:hAnsi="Consolas" w:cs="Times New Roman"/>
+          <w:color w:val="CCCCCC"/>
+          <w:sz w:val="21"/>
+          <w:szCs w:val="21"/>
+          <w:lang w:eastAsia="cs-CZ"/>
+        </w:rPr>
+        <w:t xml:space="preserve">            </w:t>
+      </w:r>
+      <w:proofErr w:type="spellStart"/>
+      <w:r>
+        <w:rPr>
+          <w:rFonts w:ascii="Consolas" w:eastAsia="Times New Roman" w:hAnsi="Consolas" w:cs="Times New Roman"/>
           <w:color w:val="569CD6"/>
           <w:sz w:val="21"/>
           <w:szCs w:val="21"/>
           <w:lang w:eastAsia="cs-CZ"/>
         </w:rPr>
+        <w:t>this</w:t>
+      </w:r>
+      <w:proofErr w:type="spellEnd"/>
+      <w:r>
+        <w:rPr>
+          <w:rFonts w:ascii="Consolas" w:eastAsia="Times New Roman" w:hAnsi="Consolas" w:cs="Times New Roman"/>
+          <w:color w:val="D4D4D4"/>
+          <w:sz w:val="21"/>
+          <w:szCs w:val="21"/>
+          <w:lang w:eastAsia="cs-CZ"/>
+        </w:rPr>
+        <w:t>.</w:t>
+      </w:r>
+      <w:r>
+        <w:rPr>
+          <w:rFonts w:ascii="Consolas" w:eastAsia="Times New Roman" w:hAnsi="Consolas" w:cs="Times New Roman"/>
+          <w:color w:val="9CDCFE"/>
+          <w:sz w:val="21"/>
+          <w:szCs w:val="21"/>
+          <w:lang w:eastAsia="cs-CZ"/>
+        </w:rPr>
+        <w:t>_</w:t>
+      </w:r>
+      <w:proofErr w:type="spellStart"/>
+      <w:r>
+        <w:rPr>
+          <w:rFonts w:ascii="Consolas" w:eastAsia="Times New Roman" w:hAnsi="Consolas" w:cs="Times New Roman"/>
+          <w:color w:val="9CDCFE"/>
+          <w:sz w:val="21"/>
+          <w:szCs w:val="21"/>
+          <w:lang w:eastAsia="cs-CZ"/>
+        </w:rPr>
+        <w:t>health</w:t>
+      </w:r>
+      <w:proofErr w:type="spellEnd"/>
+      <w:r>
+        <w:rPr>
+          <w:rFonts w:ascii="Consolas" w:eastAsia="Times New Roman" w:hAnsi="Consolas" w:cs="Times New Roman"/>
+          <w:color w:val="CCCCCC"/>
+          <w:sz w:val="21"/>
+          <w:szCs w:val="21"/>
+          <w:lang w:eastAsia="cs-CZ"/>
+        </w:rPr>
+        <w:t xml:space="preserve"> </w:t>
+      </w:r>
+      <w:r>
+        <w:rPr>
+          <w:rFonts w:ascii="Consolas" w:eastAsia="Times New Roman" w:hAnsi="Consolas" w:cs="Times New Roman"/>
+          <w:color w:val="D4D4D4"/>
+          <w:sz w:val="21"/>
+          <w:szCs w:val="21"/>
+          <w:lang w:eastAsia="cs-CZ"/>
+        </w:rPr>
+        <w:t>+=</w:t>
+      </w:r>
+      <w:r>
+        <w:rPr>
+          <w:rFonts w:ascii="Consolas" w:eastAsia="Times New Roman" w:hAnsi="Consolas" w:cs="Times New Roman"/>
+          <w:color w:val="CCCCCC"/>
+          <w:sz w:val="21"/>
+          <w:szCs w:val="21"/>
+          <w:lang w:eastAsia="cs-CZ"/>
+        </w:rPr>
+        <w:t xml:space="preserve"> </w:t>
+      </w:r>
+      <w:proofErr w:type="spellStart"/>
+      <w:r>
+        <w:rPr>
+          <w:rFonts w:ascii="Consolas" w:eastAsia="Times New Roman" w:hAnsi="Consolas" w:cs="Times New Roman"/>
+          <w:color w:val="9CDCFE"/>
+          <w:sz w:val="21"/>
+          <w:szCs w:val="21"/>
+          <w:lang w:eastAsia="cs-CZ"/>
+        </w:rPr>
+        <w:t>value</w:t>
+      </w:r>
+      <w:proofErr w:type="spellEnd"/>
+      <w:r>
+        <w:rPr>
+          <w:rFonts w:ascii="Consolas" w:eastAsia="Times New Roman" w:hAnsi="Consolas" w:cs="Times New Roman"/>
+          <w:color w:val="CCCCCC"/>
+          <w:sz w:val="21"/>
+          <w:szCs w:val="21"/>
+          <w:lang w:eastAsia="cs-CZ"/>
+        </w:rPr>
+        <w:t>;</w:t>
+      </w:r>
+    </w:p>
+    <w:p>
+      <w:pPr>
+        <w:spacing w:after="0" w:line="285" w:lineRule="atLeast"/>
+        <w:rPr>
+          <w:rFonts w:ascii="Consolas" w:eastAsia="Times New Roman" w:hAnsi="Consolas" w:cs="Times New Roman"/>
+          <w:color w:val="CCCCCC"/>
+          <w:sz w:val="21"/>
+          <w:szCs w:val="21"/>
+          <w:lang w:eastAsia="cs-CZ"/>
+        </w:rPr>
+      </w:pPr>
+      <w:r>
+        <w:rPr>
+          <w:rFonts w:ascii="Consolas" w:eastAsia="Times New Roman" w:hAnsi="Consolas" w:cs="Times New Roman"/>
+          <w:color w:val="CCCCCC"/>
+          <w:sz w:val="21"/>
+          <w:szCs w:val="21"/>
+          <w:lang w:eastAsia="cs-CZ"/>
+        </w:rPr>
+        <w:t>        }</w:t>
+      </w:r>
+    </w:p>
+    <w:p>
+      <w:pPr>
+        <w:spacing w:after="0" w:line="285" w:lineRule="atLeast"/>
+        <w:rPr>
+          <w:rFonts w:ascii="Consolas" w:eastAsia="Times New Roman" w:hAnsi="Consolas" w:cs="Times New Roman"/>
+          <w:color w:val="CCCCCC"/>
+          <w:sz w:val="21"/>
+          <w:szCs w:val="21"/>
+          <w:lang w:eastAsia="cs-CZ"/>
+        </w:rPr>
+      </w:pPr>
+      <w:r>
+        <w:rPr>
+          <w:rFonts w:ascii="Consolas" w:eastAsia="Times New Roman" w:hAnsi="Consolas" w:cs="Times New Roman"/>
+          <w:color w:val="CCCCCC"/>
+          <w:sz w:val="21"/>
+          <w:szCs w:val="21"/>
+          <w:lang w:eastAsia="cs-CZ"/>
+        </w:rPr>
+        <w:t>    }</w:t>
+      </w:r>
+    </w:p>
+    <w:p>
+      <w:pPr>
+        <w:spacing w:after="0" w:line="285" w:lineRule="atLeast"/>
+        <w:rPr>
+          <w:rFonts w:ascii="Consolas" w:eastAsia="Times New Roman" w:hAnsi="Consolas" w:cs="Times New Roman"/>
+          <w:color w:val="CCCCCC"/>
+          <w:sz w:val="21"/>
+          <w:szCs w:val="21"/>
+          <w:lang w:eastAsia="cs-CZ"/>
+        </w:rPr>
+      </w:pPr>
+      <w:r>
+        <w:rPr>
+          <w:rFonts w:ascii="Consolas" w:eastAsia="Times New Roman" w:hAnsi="Consolas" w:cs="Times New Roman"/>
+          <w:color w:val="6A9955"/>
+          <w:sz w:val="21"/>
+          <w:szCs w:val="21"/>
+          <w:lang w:eastAsia="cs-CZ"/>
+        </w:rPr>
+        <w:t>//</w:t>
+      </w:r>
+      <w:proofErr w:type="spellStart"/>
+      <w:r>
+        <w:rPr>
+          <w:rFonts w:ascii="Consolas" w:eastAsia="Times New Roman" w:hAnsi="Consolas" w:cs="Times New Roman"/>
+          <w:color w:val="4EC9B0"/>
+          <w:sz w:val="21"/>
+          <w:szCs w:val="21"/>
+          <w:lang w:eastAsia="cs-CZ"/>
+        </w:rPr>
+        <w:t>Console</w:t>
+      </w:r>
+      <w:r>
+        <w:rPr>
+          <w:rFonts w:ascii="Consolas" w:eastAsia="Times New Roman" w:hAnsi="Consolas" w:cs="Times New Roman"/>
+          <w:color w:val="D4D4D4"/>
+          <w:sz w:val="21"/>
+          <w:szCs w:val="21"/>
+          <w:lang w:eastAsia="cs-CZ"/>
+        </w:rPr>
+        <w:t>.</w:t>
+      </w:r>
+      <w:r>
+        <w:rPr>
+          <w:rFonts w:ascii="Consolas" w:eastAsia="Times New Roman" w:hAnsi="Consolas" w:cs="Times New Roman"/>
+          <w:color w:val="DCDCAA"/>
+          <w:sz w:val="21"/>
+          <w:szCs w:val="21"/>
+          <w:lang w:eastAsia="cs-CZ"/>
+        </w:rPr>
+        <w:t>WriteLine</w:t>
+      </w:r>
+      <w:proofErr w:type="spellEnd"/>
+      <w:r>
+        <w:rPr>
+          <w:rFonts w:ascii="Consolas" w:eastAsia="Times New Roman" w:hAnsi="Consolas" w:cs="Times New Roman"/>
+          <w:color w:val="CCCCCC"/>
+          <w:sz w:val="21"/>
+          <w:szCs w:val="21"/>
+          <w:lang w:eastAsia="cs-CZ"/>
+        </w:rPr>
+        <w:t>(</w:t>
+      </w:r>
+      <w:proofErr w:type="spellStart"/>
+      <w:r>
+        <w:rPr>
+          <w:rFonts w:ascii="Consolas" w:eastAsia="Times New Roman" w:hAnsi="Consolas" w:cs="Times New Roman"/>
+          <w:color w:val="9CDCFE"/>
+          <w:sz w:val="21"/>
+          <w:szCs w:val="21"/>
+          <w:lang w:eastAsia="cs-CZ"/>
+        </w:rPr>
+        <w:t>geralt</w:t>
+      </w:r>
+      <w:r>
+        <w:rPr>
+          <w:rFonts w:ascii="Consolas" w:eastAsia="Times New Roman" w:hAnsi="Consolas" w:cs="Times New Roman"/>
+          <w:color w:val="D4D4D4"/>
+          <w:sz w:val="21"/>
+          <w:szCs w:val="21"/>
+          <w:lang w:eastAsia="cs-CZ"/>
+        </w:rPr>
+        <w:t>.</w:t>
+      </w:r>
+      <w:r>
+        <w:rPr>
+          <w:rFonts w:ascii="Consolas" w:eastAsia="Times New Roman" w:hAnsi="Consolas" w:cs="Times New Roman"/>
+          <w:color w:val="9CDCFE"/>
+          <w:sz w:val="21"/>
+          <w:szCs w:val="21"/>
+          <w:lang w:eastAsia="cs-CZ"/>
+        </w:rPr>
+        <w:t>Health</w:t>
+      </w:r>
+      <w:proofErr w:type="spellEnd"/>
+      <w:r>
+        <w:rPr>
+          <w:rFonts w:ascii="Consolas" w:eastAsia="Times New Roman" w:hAnsi="Consolas" w:cs="Times New Roman"/>
+          <w:color w:val="CCCCCC"/>
+          <w:sz w:val="21"/>
+          <w:szCs w:val="21"/>
+          <w:lang w:eastAsia="cs-CZ"/>
+        </w:rPr>
+        <w:t>);</w:t>
+      </w:r>
+      <w:r>
+        <w:rPr>
+          <w:rFonts w:ascii="Consolas" w:eastAsia="Times New Roman" w:hAnsi="Consolas" w:cs="Times New Roman"/>
+          <w:color w:val="CCCCCC"/>
+          <w:sz w:val="21"/>
+          <w:szCs w:val="21"/>
+          <w:lang w:eastAsia="cs-CZ"/>
+        </w:rPr>
+        <w:t xml:space="preserve"> </w:t>
+      </w:r>
+      <w:r>
+        <w:rPr>
+          <w:rFonts w:ascii="Consolas" w:eastAsia="Times New Roman" w:hAnsi="Consolas" w:cs="Times New Roman"/>
+          <w:color w:val="6A9955"/>
+          <w:sz w:val="21"/>
+          <w:szCs w:val="21"/>
+          <w:lang w:eastAsia="cs-CZ"/>
+        </w:rPr>
+        <w:t>mi</w:t>
+      </w:r>
+      <w:r>
+        <w:rPr>
+          <w:rFonts w:ascii="Consolas" w:eastAsia="Times New Roman" w:hAnsi="Consolas" w:cs="Times New Roman"/>
+          <w:color w:val="6A9955"/>
+          <w:sz w:val="21"/>
+          <w:szCs w:val="21"/>
+          <w:lang w:eastAsia="cs-CZ"/>
+        </w:rPr>
+        <w:t xml:space="preserve"> bude fungovat díky {</w:t>
+      </w:r>
+      <w:proofErr w:type="spellStart"/>
+      <w:r>
+        <w:rPr>
+          <w:rFonts w:ascii="Consolas" w:eastAsia="Times New Roman" w:hAnsi="Consolas" w:cs="Times New Roman"/>
+          <w:color w:val="6A9955"/>
+          <w:sz w:val="21"/>
+          <w:szCs w:val="21"/>
+          <w:lang w:eastAsia="cs-CZ"/>
+        </w:rPr>
         <w:t>get</w:t>
       </w:r>
       <w:proofErr w:type="spellEnd"/>
-    </w:p>
-    <w:p>
-      <w:pPr>
-        <w:shd w:val="clear" w:color="auto" w:fill="1F1F1F"/>
+      <w:r>
+        <w:rPr>
+          <w:rFonts w:ascii="Consolas" w:eastAsia="Times New Roman" w:hAnsi="Consolas" w:cs="Times New Roman"/>
+          <w:color w:val="6A9955"/>
+          <w:sz w:val="21"/>
+          <w:szCs w:val="21"/>
+          <w:lang w:eastAsia="cs-CZ"/>
+        </w:rPr>
+        <w:t>{}}</w:t>
+      </w:r>
+    </w:p>
+    <w:p>
+      <w:pPr>
+        <w:spacing w:after="0" w:line="285" w:lineRule="atLeast"/>
+        <w:rPr>
+          <w:rFonts w:ascii="Consolas" w:eastAsia="Times New Roman" w:hAnsi="Consolas" w:cs="Times New Roman"/>
+          <w:color w:val="CCCCCC"/>
+          <w:sz w:val="21"/>
+          <w:szCs w:val="21"/>
+          <w:lang w:eastAsia="cs-CZ"/>
+        </w:rPr>
+      </w:pPr>
+    </w:p>
+    <w:p>
+      <w:pPr>
+        <w:spacing w:after="0" w:line="285" w:lineRule="atLeast"/>
+        <w:rPr>
+          <w:rFonts w:ascii="Consolas" w:eastAsia="Times New Roman" w:hAnsi="Consolas" w:cs="Times New Roman"/>
+          <w:color w:val="6A9955"/>
+          <w:sz w:val="21"/>
+          <w:szCs w:val="21"/>
+          <w:lang w:eastAsia="cs-CZ"/>
+        </w:rPr>
+      </w:pPr>
+    </w:p>
+    <w:p>
+      <w:pPr>
+        <w:spacing w:after="0" w:line="285" w:lineRule="atLeast"/>
+        <w:rPr>
+          <w:rFonts w:ascii="Consolas" w:eastAsia="Times New Roman" w:hAnsi="Consolas" w:cs="Times New Roman"/>
+          <w:color w:val="6A9955"/>
+          <w:sz w:val="21"/>
+          <w:szCs w:val="21"/>
+          <w:lang w:eastAsia="cs-CZ"/>
+        </w:rPr>
+      </w:pPr>
+    </w:p>
+    <w:p>
+      <w:pPr>
+        <w:spacing w:after="0" w:line="285" w:lineRule="atLeast"/>
+        <w:rPr>
+          <w:rFonts w:ascii="Consolas" w:eastAsia="Times New Roman" w:hAnsi="Consolas" w:cs="Times New Roman"/>
+          <w:color w:val="6A9955"/>
+          <w:sz w:val="21"/>
+          <w:szCs w:val="21"/>
+          <w:lang w:eastAsia="cs-CZ"/>
+        </w:rPr>
+      </w:pPr>
+    </w:p>
+    <w:p>
+      <w:pPr>
+        <w:spacing w:after="0" w:line="285" w:lineRule="atLeast"/>
+        <w:rPr>
+          <w:rFonts w:ascii="Consolas" w:eastAsia="Times New Roman" w:hAnsi="Consolas" w:cs="Times New Roman"/>
+          <w:color w:val="6A9955"/>
+          <w:sz w:val="21"/>
+          <w:szCs w:val="21"/>
+          <w:lang w:eastAsia="cs-CZ"/>
+        </w:rPr>
+      </w:pPr>
+    </w:p>
+    <w:p>
+      <w:pPr>
+        <w:spacing w:after="0" w:line="285" w:lineRule="atLeast"/>
+        <w:rPr>
+          <w:rFonts w:ascii="Consolas" w:eastAsia="Times New Roman" w:hAnsi="Consolas" w:cs="Times New Roman"/>
+          <w:color w:val="6A9955"/>
+          <w:sz w:val="21"/>
+          <w:szCs w:val="21"/>
+          <w:lang w:eastAsia="cs-CZ"/>
+        </w:rPr>
+      </w:pPr>
+    </w:p>
+    <w:p>
+      <w:pPr>
+        <w:spacing w:after="0" w:line="285" w:lineRule="atLeast"/>
+        <w:rPr>
+          <w:rFonts w:ascii="Consolas" w:eastAsia="Times New Roman" w:hAnsi="Consolas" w:cs="Times New Roman"/>
+          <w:color w:val="CCCCCC"/>
+          <w:sz w:val="21"/>
+          <w:szCs w:val="21"/>
+          <w:lang w:eastAsia="cs-CZ"/>
+        </w:rPr>
+      </w:pPr>
+      <w:r>
+        <w:rPr>
+          <w:rFonts w:ascii="Consolas" w:eastAsia="Times New Roman" w:hAnsi="Consolas" w:cs="Times New Roman"/>
+          <w:color w:val="569CD6"/>
+          <w:sz w:val="21"/>
+          <w:szCs w:val="21"/>
+          <w:lang w:eastAsia="cs-CZ"/>
+        </w:rPr>
+        <w:lastRenderedPageBreak/>
+        <w:t>public</w:t>
+      </w:r>
+      <w:r>
+        <w:rPr>
+          <w:rFonts w:ascii="Consolas" w:eastAsia="Times New Roman" w:hAnsi="Consolas" w:cs="Times New Roman"/>
+          <w:color w:val="CCCCCC"/>
+          <w:sz w:val="21"/>
+          <w:szCs w:val="21"/>
+          <w:lang w:eastAsia="cs-CZ"/>
+        </w:rPr>
+        <w:t xml:space="preserve"> </w:t>
+      </w:r>
+      <w:proofErr w:type="spellStart"/>
+      <w:r>
+        <w:rPr>
+          <w:rFonts w:ascii="Consolas" w:eastAsia="Times New Roman" w:hAnsi="Consolas" w:cs="Times New Roman"/>
+          <w:color w:val="569CD6"/>
+          <w:sz w:val="21"/>
+          <w:szCs w:val="21"/>
+          <w:lang w:eastAsia="cs-CZ"/>
+        </w:rPr>
+        <w:t>string</w:t>
+      </w:r>
+      <w:proofErr w:type="spellEnd"/>
+      <w:r>
+        <w:rPr>
+          <w:rFonts w:ascii="Consolas" w:eastAsia="Times New Roman" w:hAnsi="Consolas" w:cs="Times New Roman"/>
+          <w:color w:val="CCCCCC"/>
+          <w:sz w:val="21"/>
+          <w:szCs w:val="21"/>
+          <w:lang w:eastAsia="cs-CZ"/>
+        </w:rPr>
+        <w:t xml:space="preserve"> </w:t>
+      </w:r>
+      <w:proofErr w:type="spellStart"/>
+      <w:r>
+        <w:rPr>
+          <w:rFonts w:ascii="Consolas" w:eastAsia="Times New Roman" w:hAnsi="Consolas" w:cs="Times New Roman"/>
+          <w:color w:val="9CDCFE"/>
+          <w:sz w:val="21"/>
+          <w:szCs w:val="21"/>
+          <w:lang w:eastAsia="cs-CZ"/>
+        </w:rPr>
+        <w:t>Nickname</w:t>
+      </w:r>
+      <w:proofErr w:type="spellEnd"/>
+    </w:p>
+    <w:p>
+      <w:pPr>
+        <w:spacing w:after="0" w:line="285" w:lineRule="atLeast"/>
+        <w:rPr>
+          <w:rFonts w:ascii="Consolas" w:eastAsia="Times New Roman" w:hAnsi="Consolas" w:cs="Times New Roman"/>
+          <w:color w:val="CCCCCC"/>
+          <w:sz w:val="21"/>
+          <w:szCs w:val="21"/>
+          <w:lang w:eastAsia="cs-CZ"/>
+        </w:rPr>
+      </w:pPr>
+      <w:r>
+        <w:rPr>
+          <w:rFonts w:ascii="Consolas" w:eastAsia="Times New Roman" w:hAnsi="Consolas" w:cs="Times New Roman"/>
+          <w:color w:val="CCCCCC"/>
+          <w:sz w:val="21"/>
+          <w:szCs w:val="21"/>
+          <w:lang w:eastAsia="cs-CZ"/>
+        </w:rPr>
+        <w:t>    {</w:t>
+      </w:r>
+    </w:p>
+    <w:p>
+      <w:pPr>
+        <w:spacing w:after="0" w:line="285" w:lineRule="atLeast"/>
+        <w:rPr>
+          <w:rFonts w:ascii="Consolas" w:eastAsia="Times New Roman" w:hAnsi="Consolas" w:cs="Times New Roman"/>
+          <w:color w:val="CCCCCC"/>
+          <w:sz w:val="21"/>
+          <w:szCs w:val="21"/>
+          <w:lang w:eastAsia="cs-CZ"/>
+        </w:rPr>
+      </w:pPr>
+      <w:r>
+        <w:rPr>
+          <w:rFonts w:ascii="Consolas" w:eastAsia="Times New Roman" w:hAnsi="Consolas" w:cs="Times New Roman"/>
+          <w:color w:val="CCCCCC"/>
+          <w:sz w:val="21"/>
+          <w:szCs w:val="21"/>
+          <w:lang w:eastAsia="cs-CZ"/>
+        </w:rPr>
+        <w:t xml:space="preserve">        </w:t>
+      </w:r>
+      <w:proofErr w:type="spellStart"/>
+      <w:r>
+        <w:rPr>
+          <w:rFonts w:ascii="Consolas" w:eastAsia="Times New Roman" w:hAnsi="Consolas" w:cs="Times New Roman"/>
+          <w:color w:val="569CD6"/>
+          <w:sz w:val="21"/>
+          <w:szCs w:val="21"/>
+          <w:lang w:eastAsia="cs-CZ"/>
+        </w:rPr>
+        <w:t>get</w:t>
+      </w:r>
+      <w:proofErr w:type="spellEnd"/>
+    </w:p>
+    <w:p>
+      <w:pPr>
         <w:spacing w:after="0" w:line="285" w:lineRule="atLeast"/>
         <w:rPr>
           <w:rFonts w:ascii="Consolas" w:eastAsia="Times New Roman" w:hAnsi="Consolas" w:cs="Times New Roman"/>
@@ -6894,7 +8774,6 @@
     </w:p>
     <w:p>
       <w:pPr>
-        <w:shd w:val="clear" w:color="auto" w:fill="1F1F1F"/>
         <w:spacing w:after="0" w:line="285" w:lineRule="atLeast"/>
         <w:rPr>
           <w:rFonts w:ascii="Consolas" w:eastAsia="Times New Roman" w:hAnsi="Consolas" w:cs="Times New Roman"/>
@@ -6937,11 +8816,445 @@
       <w:r>
         <w:rPr>
           <w:rFonts w:ascii="Consolas" w:eastAsia="Times New Roman" w:hAnsi="Consolas" w:cs="Times New Roman"/>
+          <w:color w:val="CE9178"/>
+          <w:sz w:val="21"/>
+          <w:szCs w:val="21"/>
+          <w:lang w:eastAsia="cs-CZ"/>
+        </w:rPr>
+        <w:t>"</w:t>
+      </w:r>
+      <w:proofErr w:type="spellStart"/>
+      <w:r>
+        <w:rPr>
+          <w:rFonts w:ascii="Consolas" w:eastAsia="Times New Roman" w:hAnsi="Consolas" w:cs="Times New Roman"/>
+          <w:color w:val="CE9178"/>
+          <w:sz w:val="21"/>
+          <w:szCs w:val="21"/>
+          <w:lang w:eastAsia="cs-CZ"/>
+        </w:rPr>
+        <w:t>Some</w:t>
+      </w:r>
+      <w:proofErr w:type="spellEnd"/>
+      <w:r>
+        <w:rPr>
+          <w:rFonts w:ascii="Consolas" w:eastAsia="Times New Roman" w:hAnsi="Consolas" w:cs="Times New Roman"/>
+          <w:color w:val="CE9178"/>
+          <w:sz w:val="21"/>
+          <w:szCs w:val="21"/>
+          <w:lang w:eastAsia="cs-CZ"/>
+        </w:rPr>
+        <w:t xml:space="preserve"> </w:t>
+      </w:r>
+      <w:proofErr w:type="spellStart"/>
+      <w:r>
+        <w:rPr>
+          <w:rFonts w:ascii="Consolas" w:eastAsia="Times New Roman" w:hAnsi="Consolas" w:cs="Times New Roman"/>
+          <w:color w:val="CE9178"/>
+          <w:sz w:val="21"/>
+          <w:szCs w:val="21"/>
+          <w:lang w:eastAsia="cs-CZ"/>
+        </w:rPr>
+        <w:t>guy</w:t>
+      </w:r>
+      <w:proofErr w:type="spellEnd"/>
+      <w:r>
+        <w:rPr>
+          <w:rFonts w:ascii="Consolas" w:eastAsia="Times New Roman" w:hAnsi="Consolas" w:cs="Times New Roman"/>
+          <w:color w:val="CE9178"/>
+          <w:sz w:val="21"/>
+          <w:szCs w:val="21"/>
+          <w:lang w:eastAsia="cs-CZ"/>
+        </w:rPr>
+        <w:t>"</w:t>
+      </w:r>
+      <w:r>
+        <w:rPr>
+          <w:rFonts w:ascii="Consolas" w:eastAsia="Times New Roman" w:hAnsi="Consolas" w:cs="Times New Roman"/>
+          <w:color w:val="CCCCCC"/>
+          <w:sz w:val="21"/>
+          <w:szCs w:val="21"/>
+          <w:lang w:eastAsia="cs-CZ"/>
+        </w:rPr>
+        <w:t xml:space="preserve">; </w:t>
+      </w:r>
+      <w:r>
+        <w:rPr>
+          <w:rFonts w:ascii="Consolas" w:eastAsia="Times New Roman" w:hAnsi="Consolas" w:cs="Times New Roman"/>
+          <w:color w:val="6A9955"/>
+          <w:sz w:val="21"/>
+          <w:szCs w:val="21"/>
+          <w:lang w:eastAsia="cs-CZ"/>
+        </w:rPr>
+        <w:t>//toto už nezměním - nemůžu si uložit jinou hodnotu</w:t>
+      </w:r>
+    </w:p>
+    <w:p>
+      <w:pPr>
+        <w:spacing w:after="0" w:line="285" w:lineRule="atLeast"/>
+        <w:rPr>
+          <w:rFonts w:ascii="Consolas" w:eastAsia="Times New Roman" w:hAnsi="Consolas" w:cs="Times New Roman"/>
+          <w:color w:val="CCCCCC"/>
+          <w:sz w:val="21"/>
+          <w:szCs w:val="21"/>
+          <w:lang w:eastAsia="cs-CZ"/>
+        </w:rPr>
+      </w:pPr>
+      <w:r>
+        <w:rPr>
+          <w:rFonts w:ascii="Consolas" w:eastAsia="Times New Roman" w:hAnsi="Consolas" w:cs="Times New Roman"/>
+          <w:color w:val="CCCCCC"/>
+          <w:sz w:val="21"/>
+          <w:szCs w:val="21"/>
+          <w:lang w:eastAsia="cs-CZ"/>
+        </w:rPr>
+        <w:t>        }</w:t>
+      </w:r>
+    </w:p>
+    <w:p>
+      <w:pPr>
+        <w:spacing w:after="0" w:line="285" w:lineRule="atLeast"/>
+        <w:rPr>
+          <w:rFonts w:ascii="Consolas" w:eastAsia="Times New Roman" w:hAnsi="Consolas" w:cs="Times New Roman"/>
+          <w:color w:val="CCCCCC"/>
+          <w:sz w:val="21"/>
+          <w:szCs w:val="21"/>
+          <w:lang w:eastAsia="cs-CZ"/>
+        </w:rPr>
+      </w:pPr>
+      <w:r>
+        <w:rPr>
+          <w:rFonts w:ascii="Consolas" w:eastAsia="Times New Roman" w:hAnsi="Consolas" w:cs="Times New Roman"/>
+          <w:color w:val="CCCCCC"/>
+          <w:sz w:val="21"/>
+          <w:szCs w:val="21"/>
+          <w:lang w:eastAsia="cs-CZ"/>
+        </w:rPr>
+        <w:t>    }</w:t>
+      </w:r>
+    </w:p>
+    <w:p>
+      <w:pPr>
+        <w:spacing w:after="0" w:line="285" w:lineRule="atLeast"/>
+        <w:rPr>
+          <w:rFonts w:ascii="Consolas" w:eastAsia="Times New Roman" w:hAnsi="Consolas" w:cs="Times New Roman"/>
+          <w:color w:val="CCCCCC"/>
+          <w:sz w:val="21"/>
+          <w:szCs w:val="21"/>
+          <w:lang w:eastAsia="cs-CZ"/>
+        </w:rPr>
+      </w:pPr>
+    </w:p>
+    <w:p>
+      <w:pPr>
+        <w:spacing w:after="0" w:line="285" w:lineRule="atLeast"/>
+        <w:rPr>
+          <w:rFonts w:ascii="Consolas" w:eastAsia="Times New Roman" w:hAnsi="Consolas" w:cs="Times New Roman"/>
+          <w:color w:val="CCCCCC"/>
+          <w:sz w:val="21"/>
+          <w:szCs w:val="21"/>
+          <w:lang w:eastAsia="cs-CZ"/>
+        </w:rPr>
+      </w:pPr>
+      <w:r>
+        <w:rPr>
+          <w:rFonts w:ascii="Consolas" w:eastAsia="Times New Roman" w:hAnsi="Consolas" w:cs="Times New Roman"/>
+          <w:color w:val="CCCCCC"/>
+          <w:sz w:val="21"/>
+          <w:szCs w:val="21"/>
+          <w:lang w:eastAsia="cs-CZ"/>
+        </w:rPr>
+        <w:t xml:space="preserve">    </w:t>
+      </w:r>
+      <w:r>
+        <w:rPr>
+          <w:rFonts w:ascii="Consolas" w:eastAsia="Times New Roman" w:hAnsi="Consolas" w:cs="Times New Roman"/>
+          <w:color w:val="569CD6"/>
+          <w:sz w:val="21"/>
+          <w:szCs w:val="21"/>
+          <w:lang w:eastAsia="cs-CZ"/>
+        </w:rPr>
+        <w:t>public</w:t>
+      </w:r>
+      <w:r>
+        <w:rPr>
+          <w:rFonts w:ascii="Consolas" w:eastAsia="Times New Roman" w:hAnsi="Consolas" w:cs="Times New Roman"/>
+          <w:color w:val="CCCCCC"/>
+          <w:sz w:val="21"/>
+          <w:szCs w:val="21"/>
+          <w:lang w:eastAsia="cs-CZ"/>
+        </w:rPr>
+        <w:t xml:space="preserve"> </w:t>
+      </w:r>
+      <w:proofErr w:type="spellStart"/>
+      <w:r>
+        <w:rPr>
+          <w:rFonts w:ascii="Consolas" w:eastAsia="Times New Roman" w:hAnsi="Consolas" w:cs="Times New Roman"/>
+          <w:color w:val="569CD6"/>
+          <w:sz w:val="21"/>
+          <w:szCs w:val="21"/>
+          <w:lang w:eastAsia="cs-CZ"/>
+        </w:rPr>
+        <w:t>bool</w:t>
+      </w:r>
+      <w:proofErr w:type="spellEnd"/>
+      <w:r>
+        <w:rPr>
+          <w:rFonts w:ascii="Consolas" w:eastAsia="Times New Roman" w:hAnsi="Consolas" w:cs="Times New Roman"/>
+          <w:color w:val="CCCCCC"/>
+          <w:sz w:val="21"/>
+          <w:szCs w:val="21"/>
+          <w:lang w:eastAsia="cs-CZ"/>
+        </w:rPr>
+        <w:t xml:space="preserve"> </w:t>
+      </w:r>
+      <w:proofErr w:type="spellStart"/>
+      <w:r>
+        <w:rPr>
+          <w:rFonts w:ascii="Consolas" w:eastAsia="Times New Roman" w:hAnsi="Consolas" w:cs="Times New Roman"/>
           <w:color w:val="9CDCFE"/>
           <w:sz w:val="21"/>
           <w:szCs w:val="21"/>
           <w:lang w:eastAsia="cs-CZ"/>
         </w:rPr>
+        <w:t>IsAlive</w:t>
+      </w:r>
+      <w:proofErr w:type="spellEnd"/>
+      <w:r>
+        <w:rPr>
+          <w:rFonts w:ascii="Consolas" w:eastAsia="Times New Roman" w:hAnsi="Consolas" w:cs="Times New Roman"/>
+          <w:color w:val="CCCCCC"/>
+          <w:sz w:val="21"/>
+          <w:szCs w:val="21"/>
+          <w:lang w:eastAsia="cs-CZ"/>
+        </w:rPr>
+        <w:t xml:space="preserve"> </w:t>
+      </w:r>
+      <w:r>
+        <w:rPr>
+          <w:rFonts w:ascii="Consolas" w:eastAsia="Times New Roman" w:hAnsi="Consolas" w:cs="Times New Roman"/>
+          <w:color w:val="6A9955"/>
+          <w:sz w:val="21"/>
+          <w:szCs w:val="21"/>
+          <w:lang w:eastAsia="cs-CZ"/>
+        </w:rPr>
+        <w:t>//</w:t>
+      </w:r>
+      <w:proofErr w:type="spellStart"/>
+      <w:r>
+        <w:rPr>
+          <w:rFonts w:ascii="Consolas" w:eastAsia="Times New Roman" w:hAnsi="Consolas" w:cs="Times New Roman"/>
+          <w:color w:val="6A9955"/>
+          <w:sz w:val="21"/>
+          <w:szCs w:val="21"/>
+          <w:lang w:eastAsia="cs-CZ"/>
+        </w:rPr>
+        <w:t>property</w:t>
+      </w:r>
+      <w:proofErr w:type="spellEnd"/>
+      <w:r>
+        <w:rPr>
+          <w:rFonts w:ascii="Consolas" w:eastAsia="Times New Roman" w:hAnsi="Consolas" w:cs="Times New Roman"/>
+          <w:color w:val="6A9955"/>
+          <w:sz w:val="21"/>
+          <w:szCs w:val="21"/>
+          <w:lang w:eastAsia="cs-CZ"/>
+        </w:rPr>
+        <w:t xml:space="preserve">, volám pomocí </w:t>
+      </w:r>
+      <w:proofErr w:type="spellStart"/>
+      <w:r>
+        <w:rPr>
+          <w:rFonts w:ascii="Consolas" w:eastAsia="Times New Roman" w:hAnsi="Consolas" w:cs="Times New Roman"/>
+          <w:color w:val="6A9955"/>
+          <w:sz w:val="21"/>
+          <w:szCs w:val="21"/>
+          <w:lang w:eastAsia="cs-CZ"/>
+        </w:rPr>
+        <w:t>Console.WriteLine</w:t>
+      </w:r>
+      <w:proofErr w:type="spellEnd"/>
+      <w:r>
+        <w:rPr>
+          <w:rFonts w:ascii="Consolas" w:eastAsia="Times New Roman" w:hAnsi="Consolas" w:cs="Times New Roman"/>
+          <w:color w:val="6A9955"/>
+          <w:sz w:val="21"/>
+          <w:szCs w:val="21"/>
+          <w:lang w:eastAsia="cs-CZ"/>
+        </w:rPr>
+        <w:t>(</w:t>
+      </w:r>
+      <w:proofErr w:type="spellStart"/>
+      <w:r>
+        <w:rPr>
+          <w:rFonts w:ascii="Consolas" w:eastAsia="Times New Roman" w:hAnsi="Consolas" w:cs="Times New Roman"/>
+          <w:color w:val="6A9955"/>
+          <w:sz w:val="21"/>
+          <w:szCs w:val="21"/>
+          <w:lang w:eastAsia="cs-CZ"/>
+        </w:rPr>
+        <w:t>geralt.IsAlive</w:t>
+      </w:r>
+      <w:proofErr w:type="spellEnd"/>
+      <w:r>
+        <w:rPr>
+          <w:rFonts w:ascii="Consolas" w:eastAsia="Times New Roman" w:hAnsi="Consolas" w:cs="Times New Roman"/>
+          <w:color w:val="6A9955"/>
+          <w:sz w:val="21"/>
+          <w:szCs w:val="21"/>
+          <w:lang w:eastAsia="cs-CZ"/>
+        </w:rPr>
+        <w:t>);</w:t>
+      </w:r>
+    </w:p>
+    <w:p>
+      <w:pPr>
+        <w:spacing w:after="0" w:line="285" w:lineRule="atLeast"/>
+        <w:rPr>
+          <w:rFonts w:ascii="Consolas" w:eastAsia="Times New Roman" w:hAnsi="Consolas" w:cs="Times New Roman"/>
+          <w:color w:val="CCCCCC"/>
+          <w:sz w:val="21"/>
+          <w:szCs w:val="21"/>
+          <w:lang w:eastAsia="cs-CZ"/>
+        </w:rPr>
+      </w:pPr>
+      <w:r>
+        <w:rPr>
+          <w:rFonts w:ascii="Consolas" w:eastAsia="Times New Roman" w:hAnsi="Consolas" w:cs="Times New Roman"/>
+          <w:color w:val="CCCCCC"/>
+          <w:sz w:val="21"/>
+          <w:szCs w:val="21"/>
+          <w:lang w:eastAsia="cs-CZ"/>
+        </w:rPr>
+        <w:t>    {</w:t>
+      </w:r>
+    </w:p>
+    <w:p>
+      <w:pPr>
+        <w:spacing w:after="0" w:line="285" w:lineRule="atLeast"/>
+        <w:rPr>
+          <w:rFonts w:ascii="Consolas" w:eastAsia="Times New Roman" w:hAnsi="Consolas" w:cs="Times New Roman"/>
+          <w:color w:val="CCCCCC"/>
+          <w:sz w:val="21"/>
+          <w:szCs w:val="21"/>
+          <w:lang w:eastAsia="cs-CZ"/>
+        </w:rPr>
+      </w:pPr>
+      <w:r>
+        <w:rPr>
+          <w:rFonts w:ascii="Consolas" w:eastAsia="Times New Roman" w:hAnsi="Consolas" w:cs="Times New Roman"/>
+          <w:color w:val="CCCCCC"/>
+          <w:sz w:val="21"/>
+          <w:szCs w:val="21"/>
+          <w:lang w:eastAsia="cs-CZ"/>
+        </w:rPr>
+        <w:t xml:space="preserve">        </w:t>
+      </w:r>
+      <w:proofErr w:type="spellStart"/>
+      <w:r>
+        <w:rPr>
+          <w:rFonts w:ascii="Consolas" w:eastAsia="Times New Roman" w:hAnsi="Consolas" w:cs="Times New Roman"/>
+          <w:color w:val="569CD6"/>
+          <w:sz w:val="21"/>
+          <w:szCs w:val="21"/>
+          <w:lang w:eastAsia="cs-CZ"/>
+        </w:rPr>
+        <w:t>get</w:t>
+      </w:r>
+      <w:proofErr w:type="spellEnd"/>
+    </w:p>
+    <w:p>
+      <w:pPr>
+        <w:spacing w:after="0" w:line="285" w:lineRule="atLeast"/>
+        <w:rPr>
+          <w:rFonts w:ascii="Consolas" w:eastAsia="Times New Roman" w:hAnsi="Consolas" w:cs="Times New Roman"/>
+          <w:color w:val="CCCCCC"/>
+          <w:sz w:val="21"/>
+          <w:szCs w:val="21"/>
+          <w:lang w:eastAsia="cs-CZ"/>
+        </w:rPr>
+      </w:pPr>
+      <w:r>
+        <w:rPr>
+          <w:rFonts w:ascii="Consolas" w:eastAsia="Times New Roman" w:hAnsi="Consolas" w:cs="Times New Roman"/>
+          <w:color w:val="CCCCCC"/>
+          <w:sz w:val="21"/>
+          <w:szCs w:val="21"/>
+          <w:lang w:eastAsia="cs-CZ"/>
+        </w:rPr>
+        <w:t>        {</w:t>
+      </w:r>
+    </w:p>
+    <w:p>
+      <w:pPr>
+        <w:spacing w:after="0" w:line="285" w:lineRule="atLeast"/>
+        <w:rPr>
+          <w:rFonts w:ascii="Consolas" w:eastAsia="Times New Roman" w:hAnsi="Consolas" w:cs="Times New Roman"/>
+          <w:color w:val="CCCCCC"/>
+          <w:sz w:val="21"/>
+          <w:szCs w:val="21"/>
+          <w:lang w:eastAsia="cs-CZ"/>
+        </w:rPr>
+      </w:pPr>
+      <w:r>
+        <w:rPr>
+          <w:rFonts w:ascii="Consolas" w:eastAsia="Times New Roman" w:hAnsi="Consolas" w:cs="Times New Roman"/>
+          <w:color w:val="CCCCCC"/>
+          <w:sz w:val="21"/>
+          <w:szCs w:val="21"/>
+          <w:lang w:eastAsia="cs-CZ"/>
+        </w:rPr>
+        <w:t xml:space="preserve">            </w:t>
+      </w:r>
+      <w:r>
+        <w:rPr>
+          <w:rFonts w:ascii="Consolas" w:eastAsia="Times New Roman" w:hAnsi="Consolas" w:cs="Times New Roman"/>
+          <w:color w:val="C586C0"/>
+          <w:sz w:val="21"/>
+          <w:szCs w:val="21"/>
+          <w:lang w:eastAsia="cs-CZ"/>
+        </w:rPr>
+        <w:t>return</w:t>
+      </w:r>
+      <w:r>
+        <w:rPr>
+          <w:rFonts w:ascii="Consolas" w:eastAsia="Times New Roman" w:hAnsi="Consolas" w:cs="Times New Roman"/>
+          <w:color w:val="CCCCCC"/>
+          <w:sz w:val="21"/>
+          <w:szCs w:val="21"/>
+          <w:lang w:eastAsia="cs-CZ"/>
+        </w:rPr>
+        <w:t xml:space="preserve"> </w:t>
+      </w:r>
+      <w:proofErr w:type="spellStart"/>
+      <w:r>
+        <w:rPr>
+          <w:rFonts w:ascii="Consolas" w:eastAsia="Times New Roman" w:hAnsi="Consolas" w:cs="Times New Roman"/>
+          <w:color w:val="569CD6"/>
+          <w:sz w:val="21"/>
+          <w:szCs w:val="21"/>
+          <w:lang w:eastAsia="cs-CZ"/>
+        </w:rPr>
+        <w:t>this</w:t>
+      </w:r>
+      <w:proofErr w:type="spellEnd"/>
+      <w:r>
+        <w:rPr>
+          <w:rFonts w:ascii="Consolas" w:eastAsia="Times New Roman" w:hAnsi="Consolas" w:cs="Times New Roman"/>
+          <w:color w:val="D4D4D4"/>
+          <w:sz w:val="21"/>
+          <w:szCs w:val="21"/>
+          <w:lang w:eastAsia="cs-CZ"/>
+        </w:rPr>
+        <w:t>.</w:t>
+      </w:r>
+      <w:r>
+        <w:rPr>
+          <w:rFonts w:ascii="Consolas" w:eastAsia="Times New Roman" w:hAnsi="Consolas" w:cs="Times New Roman"/>
+          <w:color w:val="9CDCFE"/>
+          <w:sz w:val="21"/>
+          <w:szCs w:val="21"/>
+          <w:lang w:eastAsia="cs-CZ"/>
+        </w:rPr>
         <w:t>_</w:t>
       </w:r>
       <w:proofErr w:type="spellStart"/>
@@ -6964,12 +9277,51 @@
           <w:szCs w:val="21"/>
           <w:lang w:eastAsia="cs-CZ"/>
         </w:rPr>
+        <w:t xml:space="preserve"> </w:t>
+      </w:r>
+      <w:r>
+        <w:rPr>
+          <w:rFonts w:ascii="Consolas" w:eastAsia="Times New Roman" w:hAnsi="Consolas" w:cs="Times New Roman"/>
+          <w:color w:val="D4D4D4"/>
+          <w:sz w:val="21"/>
+          <w:szCs w:val="21"/>
+          <w:lang w:eastAsia="cs-CZ"/>
+        </w:rPr>
+        <w:t>&gt;</w:t>
+      </w:r>
+      <w:r>
+        <w:rPr>
+          <w:rFonts w:ascii="Consolas" w:eastAsia="Times New Roman" w:hAnsi="Consolas" w:cs="Times New Roman"/>
+          <w:color w:val="CCCCCC"/>
+          <w:sz w:val="21"/>
+          <w:szCs w:val="21"/>
+          <w:lang w:eastAsia="cs-CZ"/>
+        </w:rPr>
+        <w:t xml:space="preserve"> </w:t>
+      </w:r>
+      <w:r>
+        <w:rPr>
+          <w:rFonts w:ascii="Consolas" w:eastAsia="Times New Roman" w:hAnsi="Consolas" w:cs="Times New Roman"/>
+          <w:color w:val="B5CEA8"/>
+          <w:sz w:val="21"/>
+          <w:szCs w:val="21"/>
+          <w:lang w:eastAsia="cs-CZ"/>
+        </w:rPr>
+        <w:t>0</w:t>
+      </w:r>
+      <w:r>
+        <w:rPr>
+          <w:rFonts w:ascii="Consolas" w:eastAsia="Times New Roman" w:hAnsi="Consolas" w:cs="Times New Roman"/>
+          <w:color w:val="CCCCCC"/>
+          <w:sz w:val="21"/>
+          <w:szCs w:val="21"/>
+          <w:lang w:eastAsia="cs-CZ"/>
+        </w:rPr>
         <w:t>;</w:t>
       </w:r>
     </w:p>
     <w:p>
       <w:pPr>
-        <w:shd w:val="clear" w:color="auto" w:fill="1F1F1F"/>
         <w:spacing w:after="0" w:line="285" w:lineRule="atLeast"/>
         <w:rPr>
           <w:rFonts w:ascii="Consolas" w:eastAsia="Times New Roman" w:hAnsi="Consolas" w:cs="Times New Roman"/>
@@ -6992,7 +9344,190 @@
     </w:p>
     <w:p>
       <w:pPr>
-        <w:shd w:val="clear" w:color="auto" w:fill="1F1F1F"/>
+        <w:spacing w:after="0" w:line="285" w:lineRule="atLeast"/>
+        <w:rPr>
+          <w:rFonts w:ascii="Consolas" w:eastAsia="Times New Roman" w:hAnsi="Consolas" w:cs="Times New Roman"/>
+          <w:color w:val="CCCCCC"/>
+          <w:sz w:val="21"/>
+          <w:szCs w:val="21"/>
+          <w:lang w:eastAsia="cs-CZ"/>
+        </w:rPr>
+      </w:pPr>
+      <w:r>
+        <w:rPr>
+          <w:rFonts w:ascii="Consolas" w:eastAsia="Times New Roman" w:hAnsi="Consolas" w:cs="Times New Roman"/>
+          <w:color w:val="CCCCCC"/>
+          <w:sz w:val="21"/>
+          <w:szCs w:val="21"/>
+          <w:lang w:eastAsia="cs-CZ"/>
+        </w:rPr>
+        <w:t>    }</w:t>
+      </w:r>
+    </w:p>
+    <w:p>
+      <w:pPr>
+        <w:spacing w:after="0" w:line="285" w:lineRule="atLeast"/>
+        <w:rPr>
+          <w:rFonts w:ascii="Consolas" w:eastAsia="Times New Roman" w:hAnsi="Consolas" w:cs="Times New Roman"/>
+          <w:color w:val="CCCCCC"/>
+          <w:sz w:val="21"/>
+          <w:szCs w:val="21"/>
+          <w:lang w:eastAsia="cs-CZ"/>
+        </w:rPr>
+      </w:pPr>
+      <w:r>
+        <w:rPr>
+          <w:rFonts w:ascii="Consolas" w:eastAsia="Times New Roman" w:hAnsi="Consolas" w:cs="Times New Roman"/>
+          <w:color w:val="CCCCCC"/>
+          <w:sz w:val="21"/>
+          <w:szCs w:val="21"/>
+          <w:lang w:eastAsia="cs-CZ"/>
+        </w:rPr>
+        <w:t xml:space="preserve">    </w:t>
+      </w:r>
+      <w:r>
+        <w:rPr>
+          <w:rFonts w:ascii="Consolas" w:eastAsia="Times New Roman" w:hAnsi="Consolas" w:cs="Times New Roman"/>
+          <w:color w:val="569CD6"/>
+          <w:sz w:val="21"/>
+          <w:szCs w:val="21"/>
+          <w:lang w:eastAsia="cs-CZ"/>
+        </w:rPr>
+        <w:t>public</w:t>
+      </w:r>
+      <w:r>
+        <w:rPr>
+          <w:rFonts w:ascii="Consolas" w:eastAsia="Times New Roman" w:hAnsi="Consolas" w:cs="Times New Roman"/>
+          <w:color w:val="CCCCCC"/>
+          <w:sz w:val="21"/>
+          <w:szCs w:val="21"/>
+          <w:lang w:eastAsia="cs-CZ"/>
+        </w:rPr>
+        <w:t xml:space="preserve"> </w:t>
+      </w:r>
+      <w:proofErr w:type="spellStart"/>
+      <w:r>
+        <w:rPr>
+          <w:rFonts w:ascii="Consolas" w:eastAsia="Times New Roman" w:hAnsi="Consolas" w:cs="Times New Roman"/>
+          <w:color w:val="569CD6"/>
+          <w:sz w:val="21"/>
+          <w:szCs w:val="21"/>
+          <w:lang w:eastAsia="cs-CZ"/>
+        </w:rPr>
+        <w:t>bool</w:t>
+      </w:r>
+      <w:proofErr w:type="spellEnd"/>
+      <w:r>
+        <w:rPr>
+          <w:rFonts w:ascii="Consolas" w:eastAsia="Times New Roman" w:hAnsi="Consolas" w:cs="Times New Roman"/>
+          <w:color w:val="CCCCCC"/>
+          <w:sz w:val="21"/>
+          <w:szCs w:val="21"/>
+          <w:lang w:eastAsia="cs-CZ"/>
+        </w:rPr>
+        <w:t xml:space="preserve"> </w:t>
+      </w:r>
+      <w:proofErr w:type="spellStart"/>
+      <w:r>
+        <w:rPr>
+          <w:rFonts w:ascii="Consolas" w:eastAsia="Times New Roman" w:hAnsi="Consolas" w:cs="Times New Roman"/>
+          <w:color w:val="DCDCAA"/>
+          <w:sz w:val="21"/>
+          <w:szCs w:val="21"/>
+          <w:lang w:eastAsia="cs-CZ"/>
+        </w:rPr>
+        <w:t>IsAliveMethod</w:t>
+      </w:r>
+      <w:proofErr w:type="spellEnd"/>
+      <w:r>
+        <w:rPr>
+          <w:rFonts w:ascii="Consolas" w:eastAsia="Times New Roman" w:hAnsi="Consolas" w:cs="Times New Roman"/>
+          <w:color w:val="CCCCCC"/>
+          <w:sz w:val="21"/>
+          <w:szCs w:val="21"/>
+          <w:lang w:eastAsia="cs-CZ"/>
+        </w:rPr>
+        <w:t xml:space="preserve">() </w:t>
+      </w:r>
+      <w:r>
+        <w:rPr>
+          <w:rFonts w:ascii="Consolas" w:eastAsia="Times New Roman" w:hAnsi="Consolas" w:cs="Times New Roman"/>
+          <w:color w:val="6A9955"/>
+          <w:sz w:val="21"/>
+          <w:szCs w:val="21"/>
+          <w:lang w:eastAsia="cs-CZ"/>
+        </w:rPr>
+        <w:t xml:space="preserve">//metoda - udělá to stejné, volám pomocí </w:t>
+      </w:r>
+      <w:proofErr w:type="spellStart"/>
+      <w:r>
+        <w:rPr>
+          <w:rFonts w:ascii="Consolas" w:eastAsia="Times New Roman" w:hAnsi="Consolas" w:cs="Times New Roman"/>
+          <w:color w:val="6A9955"/>
+          <w:sz w:val="21"/>
+          <w:szCs w:val="21"/>
+          <w:lang w:eastAsia="cs-CZ"/>
+        </w:rPr>
+        <w:t>Console.WriteLine</w:t>
+      </w:r>
+      <w:proofErr w:type="spellEnd"/>
+      <w:r>
+        <w:rPr>
+          <w:rFonts w:ascii="Consolas" w:eastAsia="Times New Roman" w:hAnsi="Consolas" w:cs="Times New Roman"/>
+          <w:color w:val="6A9955"/>
+          <w:sz w:val="21"/>
+          <w:szCs w:val="21"/>
+          <w:lang w:eastAsia="cs-CZ"/>
+        </w:rPr>
+        <w:t>(</w:t>
+      </w:r>
+      <w:proofErr w:type="spellStart"/>
+      <w:r>
+        <w:rPr>
+          <w:rFonts w:ascii="Consolas" w:eastAsia="Times New Roman" w:hAnsi="Consolas" w:cs="Times New Roman"/>
+          <w:color w:val="6A9955"/>
+          <w:sz w:val="21"/>
+          <w:szCs w:val="21"/>
+          <w:lang w:eastAsia="cs-CZ"/>
+        </w:rPr>
+        <w:t>geralt.IsAlive</w:t>
+      </w:r>
+      <w:proofErr w:type="spellEnd"/>
+      <w:r>
+        <w:rPr>
+          <w:rFonts w:ascii="Consolas" w:eastAsia="Times New Roman" w:hAnsi="Consolas" w:cs="Times New Roman"/>
+          <w:color w:val="6A9955"/>
+          <w:sz w:val="21"/>
+          <w:szCs w:val="21"/>
+          <w:lang w:eastAsia="cs-CZ"/>
+        </w:rPr>
+        <w:t>());</w:t>
+      </w:r>
+    </w:p>
+    <w:p>
+      <w:pPr>
+        <w:spacing w:after="0" w:line="285" w:lineRule="atLeast"/>
+        <w:rPr>
+          <w:rFonts w:ascii="Consolas" w:eastAsia="Times New Roman" w:hAnsi="Consolas" w:cs="Times New Roman"/>
+          <w:color w:val="CCCCCC"/>
+          <w:sz w:val="21"/>
+          <w:szCs w:val="21"/>
+          <w:lang w:eastAsia="cs-CZ"/>
+        </w:rPr>
+      </w:pPr>
+      <w:r>
+        <w:rPr>
+          <w:rFonts w:ascii="Consolas" w:eastAsia="Times New Roman" w:hAnsi="Consolas" w:cs="Times New Roman"/>
+          <w:color w:val="CCCCCC"/>
+          <w:sz w:val="21"/>
+          <w:szCs w:val="21"/>
+          <w:lang w:eastAsia="cs-CZ"/>
+        </w:rPr>
+        <w:t>    {</w:t>
+      </w:r>
+    </w:p>
+    <w:p>
+      <w:pPr>
         <w:spacing w:after="0" w:line="285" w:lineRule="atLeast"/>
         <w:rPr>
           <w:rFonts w:ascii="Consolas" w:eastAsia="Times New Roman" w:hAnsi="Consolas" w:cs="Times New Roman"/>
@@ -7012,6 +9547,26 @@
         </w:rPr>
         <w:t xml:space="preserve">        </w:t>
       </w:r>
+      <w:r>
+        <w:rPr>
+          <w:rFonts w:ascii="Consolas" w:eastAsia="Times New Roman" w:hAnsi="Consolas" w:cs="Times New Roman"/>
+          <w:color w:val="C586C0"/>
+          <w:sz w:val="21"/>
+          <w:szCs w:val="21"/>
+          <w:lang w:eastAsia="cs-CZ"/>
+        </w:rPr>
+        <w:t>return</w:t>
+      </w:r>
+      <w:r>
+        <w:rPr>
+          <w:rFonts w:ascii="Consolas" w:eastAsia="Times New Roman" w:hAnsi="Consolas" w:cs="Times New Roman"/>
+          <w:color w:val="CCCCCC"/>
+          <w:sz w:val="21"/>
+          <w:szCs w:val="21"/>
+          <w:lang w:eastAsia="cs-CZ"/>
+        </w:rPr>
+        <w:t xml:space="preserve"> </w:t>
+      </w:r>
       <w:proofErr w:type="spellStart"/>
       <w:r>
         <w:rPr>
@@ -7021,185 +9576,9 @@
           <w:szCs w:val="21"/>
           <w:lang w:eastAsia="cs-CZ"/>
         </w:rPr>
-        <w:t>private</w:t>
-      </w:r>
-      <w:proofErr w:type="spellEnd"/>
-      <w:r>
-        <w:rPr>
-          <w:rFonts w:ascii="Consolas" w:eastAsia="Times New Roman" w:hAnsi="Consolas" w:cs="Times New Roman"/>
-          <w:color w:val="CCCCCC"/>
-          <w:sz w:val="21"/>
-          <w:szCs w:val="21"/>
-          <w:lang w:eastAsia="cs-CZ"/>
-        </w:rPr>
-        <w:t xml:space="preserve"> </w:t>
-      </w:r>
-      <w:proofErr w:type="gramStart"/>
-      <w:r>
-        <w:rPr>
-          <w:rFonts w:ascii="Consolas" w:eastAsia="Times New Roman" w:hAnsi="Consolas" w:cs="Times New Roman"/>
-          <w:color w:val="569CD6"/>
-          <w:sz w:val="21"/>
-          <w:szCs w:val="21"/>
-          <w:lang w:eastAsia="cs-CZ"/>
-        </w:rPr>
-        <w:t>set</w:t>
-      </w:r>
-      <w:r>
-        <w:rPr>
-          <w:rFonts w:ascii="Consolas" w:eastAsia="Times New Roman" w:hAnsi="Consolas" w:cs="Times New Roman"/>
-          <w:color w:val="CCCCCC"/>
-          <w:sz w:val="21"/>
-          <w:szCs w:val="21"/>
-          <w:lang w:eastAsia="cs-CZ"/>
-        </w:rPr>
-        <w:t xml:space="preserve"> </w:t>
-      </w:r>
-      <w:r>
-        <w:rPr>
-          <w:rFonts w:ascii="Consolas" w:eastAsia="Times New Roman" w:hAnsi="Consolas" w:cs="Times New Roman"/>
-          <w:color w:val="6A9955"/>
-          <w:sz w:val="21"/>
-          <w:szCs w:val="21"/>
-          <w:lang w:eastAsia="cs-CZ"/>
-        </w:rPr>
-        <w:t>//(</w:t>
-      </w:r>
-      <w:proofErr w:type="spellStart"/>
-      <w:r>
-        <w:rPr>
-          <w:rFonts w:ascii="Consolas" w:eastAsia="Times New Roman" w:hAnsi="Consolas" w:cs="Times New Roman"/>
-          <w:color w:val="6A9955"/>
-          <w:sz w:val="21"/>
-          <w:szCs w:val="21"/>
-          <w:lang w:eastAsia="cs-CZ"/>
-        </w:rPr>
-        <w:t>int</w:t>
-      </w:r>
-      <w:proofErr w:type="spellEnd"/>
-      <w:proofErr w:type="gramEnd"/>
-      <w:r>
-        <w:rPr>
-          <w:rFonts w:ascii="Consolas" w:eastAsia="Times New Roman" w:hAnsi="Consolas" w:cs="Times New Roman"/>
-          <w:color w:val="6A9955"/>
-          <w:sz w:val="21"/>
-          <w:szCs w:val="21"/>
-          <w:lang w:eastAsia="cs-CZ"/>
-        </w:rPr>
-        <w:t xml:space="preserve"> </w:t>
-      </w:r>
-      <w:proofErr w:type="spellStart"/>
-      <w:r>
-        <w:rPr>
-          <w:rFonts w:ascii="Consolas" w:eastAsia="Times New Roman" w:hAnsi="Consolas" w:cs="Times New Roman"/>
-          <w:color w:val="6A9955"/>
-          <w:sz w:val="21"/>
-          <w:szCs w:val="21"/>
-          <w:lang w:eastAsia="cs-CZ"/>
-        </w:rPr>
-        <w:t>value</w:t>
-      </w:r>
-      <w:proofErr w:type="spellEnd"/>
-      <w:r>
-        <w:rPr>
-          <w:rFonts w:ascii="Consolas" w:eastAsia="Times New Roman" w:hAnsi="Consolas" w:cs="Times New Roman"/>
-          <w:color w:val="6A9955"/>
-          <w:sz w:val="21"/>
-          <w:szCs w:val="21"/>
-          <w:lang w:eastAsia="cs-CZ"/>
-        </w:rPr>
-        <w:t>)</w:t>
-      </w:r>
-    </w:p>
-    <w:p>
-      <w:pPr>
-        <w:shd w:val="clear" w:color="auto" w:fill="1F1F1F"/>
-        <w:spacing w:after="0" w:line="285" w:lineRule="atLeast"/>
-        <w:rPr>
-          <w:rFonts w:ascii="Consolas" w:eastAsia="Times New Roman" w:hAnsi="Consolas" w:cs="Times New Roman"/>
-          <w:color w:val="CCCCCC"/>
-          <w:sz w:val="21"/>
-          <w:szCs w:val="21"/>
-          <w:lang w:eastAsia="cs-CZ"/>
-        </w:rPr>
-      </w:pPr>
-      <w:r>
-        <w:rPr>
-          <w:rFonts w:ascii="Consolas" w:eastAsia="Times New Roman" w:hAnsi="Consolas" w:cs="Times New Roman"/>
-          <w:color w:val="CCCCCC"/>
-          <w:sz w:val="21"/>
-          <w:szCs w:val="21"/>
-          <w:lang w:eastAsia="cs-CZ"/>
-        </w:rPr>
-        <w:t>        {</w:t>
-      </w:r>
-    </w:p>
-    <w:p>
-      <w:pPr>
-        <w:shd w:val="clear" w:color="auto" w:fill="1F1F1F"/>
-        <w:spacing w:after="0" w:line="285" w:lineRule="atLeast"/>
-        <w:rPr>
-          <w:rFonts w:ascii="Consolas" w:eastAsia="Times New Roman" w:hAnsi="Consolas" w:cs="Times New Roman"/>
-          <w:color w:val="CCCCCC"/>
-          <w:sz w:val="21"/>
-          <w:szCs w:val="21"/>
-          <w:lang w:eastAsia="cs-CZ"/>
-        </w:rPr>
-      </w:pPr>
-      <w:r>
-        <w:rPr>
-          <w:rFonts w:ascii="Consolas" w:eastAsia="Times New Roman" w:hAnsi="Consolas" w:cs="Times New Roman"/>
-          <w:color w:val="CCCCCC"/>
-          <w:sz w:val="21"/>
-          <w:szCs w:val="21"/>
-          <w:lang w:eastAsia="cs-CZ"/>
-        </w:rPr>
-        <w:t xml:space="preserve">            </w:t>
-      </w:r>
-      <w:proofErr w:type="spellStart"/>
-      <w:r>
-        <w:rPr>
-          <w:rFonts w:ascii="Consolas" w:eastAsia="Times New Roman" w:hAnsi="Consolas" w:cs="Times New Roman"/>
-          <w:color w:val="C586C0"/>
-          <w:sz w:val="21"/>
-          <w:szCs w:val="21"/>
-          <w:lang w:eastAsia="cs-CZ"/>
-        </w:rPr>
-        <w:t>if</w:t>
-      </w:r>
-      <w:proofErr w:type="spellEnd"/>
-      <w:r>
-        <w:rPr>
-          <w:rFonts w:ascii="Consolas" w:eastAsia="Times New Roman" w:hAnsi="Consolas" w:cs="Times New Roman"/>
-          <w:color w:val="CCCCCC"/>
-          <w:sz w:val="21"/>
-          <w:szCs w:val="21"/>
-          <w:lang w:eastAsia="cs-CZ"/>
-        </w:rPr>
-        <w:t xml:space="preserve"> (</w:t>
-      </w:r>
-      <w:proofErr w:type="spellStart"/>
-      <w:r>
-        <w:rPr>
-          <w:rFonts w:ascii="Consolas" w:eastAsia="Times New Roman" w:hAnsi="Consolas" w:cs="Times New Roman"/>
-          <w:color w:val="569CD6"/>
-          <w:sz w:val="21"/>
-          <w:szCs w:val="21"/>
-          <w:lang w:eastAsia="cs-CZ"/>
-        </w:rPr>
-        <w:t>value</w:t>
-      </w:r>
-      <w:proofErr w:type="spellEnd"/>
-      <w:r>
-        <w:rPr>
-          <w:rFonts w:ascii="Consolas" w:eastAsia="Times New Roman" w:hAnsi="Consolas" w:cs="Times New Roman"/>
-          <w:color w:val="CCCCCC"/>
-          <w:sz w:val="21"/>
-          <w:szCs w:val="21"/>
-          <w:lang w:eastAsia="cs-CZ"/>
-        </w:rPr>
-        <w:t xml:space="preserve"> </w:t>
-      </w:r>
+        <w:t>this</w:t>
+      </w:r>
+      <w:proofErr w:type="spellEnd"/>
       <w:r>
         <w:rPr>
           <w:rFonts w:ascii="Consolas" w:eastAsia="Times New Roman" w:hAnsi="Consolas" w:cs="Times New Roman"/>
@@ -7208,7 +9587,49 @@
           <w:szCs w:val="21"/>
           <w:lang w:eastAsia="cs-CZ"/>
         </w:rPr>
-        <w:t>&lt;</w:t>
+        <w:t>.</w:t>
+      </w:r>
+      <w:r>
+        <w:rPr>
+          <w:rFonts w:ascii="Consolas" w:eastAsia="Times New Roman" w:hAnsi="Consolas" w:cs="Times New Roman"/>
+          <w:color w:val="9CDCFE"/>
+          <w:sz w:val="21"/>
+          <w:szCs w:val="21"/>
+          <w:lang w:eastAsia="cs-CZ"/>
+        </w:rPr>
+        <w:t>_</w:t>
+      </w:r>
+      <w:proofErr w:type="spellStart"/>
+      <w:r>
+        <w:rPr>
+          <w:rFonts w:ascii="Consolas" w:eastAsia="Times New Roman" w:hAnsi="Consolas" w:cs="Times New Roman"/>
+          <w:color w:val="9CDCFE"/>
+          <w:sz w:val="21"/>
+          <w:szCs w:val="21"/>
+          <w:lang w:eastAsia="cs-CZ"/>
+        </w:rPr>
+        <w:t>health</w:t>
+      </w:r>
+      <w:proofErr w:type="spellEnd"/>
+      <w:r>
+        <w:rPr>
+          <w:rFonts w:ascii="Consolas" w:eastAsia="Times New Roman" w:hAnsi="Consolas" w:cs="Times New Roman"/>
+          <w:color w:val="CCCCCC"/>
+          <w:sz w:val="21"/>
+          <w:szCs w:val="21"/>
+          <w:lang w:eastAsia="cs-CZ"/>
+        </w:rPr>
+        <w:t xml:space="preserve"> </w:t>
+      </w:r>
+      <w:r>
+        <w:rPr>
+          <w:rFonts w:ascii="Consolas" w:eastAsia="Times New Roman" w:hAnsi="Consolas" w:cs="Times New Roman"/>
+          <w:color w:val="D4D4D4"/>
+          <w:sz w:val="21"/>
+          <w:szCs w:val="21"/>
+          <w:lang w:eastAsia="cs-CZ"/>
+        </w:rPr>
+        <w:t>&gt;</w:t>
       </w:r>
       <w:r>
         <w:rPr>
@@ -7238,354 +9659,11 @@
           <w:szCs w:val="21"/>
           <w:lang w:eastAsia="cs-CZ"/>
         </w:rPr>
-        <w:t>)</w:t>
-      </w:r>
-    </w:p>
-    <w:p>
-      <w:pPr>
-        <w:shd w:val="clear" w:color="auto" w:fill="1F1F1F"/>
-        <w:spacing w:after="0" w:line="285" w:lineRule="atLeast"/>
-        <w:rPr>
-          <w:rFonts w:ascii="Consolas" w:eastAsia="Times New Roman" w:hAnsi="Consolas" w:cs="Times New Roman"/>
-          <w:color w:val="CCCCCC"/>
-          <w:sz w:val="21"/>
-          <w:szCs w:val="21"/>
-          <w:lang w:eastAsia="cs-CZ"/>
-        </w:rPr>
-      </w:pPr>
-      <w:r>
-        <w:rPr>
-          <w:rFonts w:ascii="Consolas" w:eastAsia="Times New Roman" w:hAnsi="Consolas" w:cs="Times New Roman"/>
-          <w:color w:val="CCCCCC"/>
-          <w:sz w:val="21"/>
-          <w:szCs w:val="21"/>
-          <w:lang w:eastAsia="cs-CZ"/>
-        </w:rPr>
-        <w:t>            {</w:t>
-      </w:r>
-    </w:p>
-    <w:p>
-      <w:pPr>
-        <w:shd w:val="clear" w:color="auto" w:fill="1F1F1F"/>
-        <w:spacing w:after="0" w:line="285" w:lineRule="atLeast"/>
-        <w:rPr>
-          <w:rFonts w:ascii="Consolas" w:eastAsia="Times New Roman" w:hAnsi="Consolas" w:cs="Times New Roman"/>
-          <w:color w:val="CCCCCC"/>
-          <w:sz w:val="21"/>
-          <w:szCs w:val="21"/>
-          <w:lang w:eastAsia="cs-CZ"/>
-        </w:rPr>
-      </w:pPr>
-      <w:r>
-        <w:rPr>
-          <w:rFonts w:ascii="Consolas" w:eastAsia="Times New Roman" w:hAnsi="Consolas" w:cs="Times New Roman"/>
-          <w:color w:val="CCCCCC"/>
-          <w:sz w:val="21"/>
-          <w:szCs w:val="21"/>
-          <w:lang w:eastAsia="cs-CZ"/>
-        </w:rPr>
-        <w:t xml:space="preserve">                </w:t>
-      </w:r>
-      <w:r>
-        <w:rPr>
-          <w:rFonts w:ascii="Consolas" w:eastAsia="Times New Roman" w:hAnsi="Consolas" w:cs="Times New Roman"/>
-          <w:color w:val="9CDCFE"/>
-          <w:sz w:val="21"/>
-          <w:szCs w:val="21"/>
-          <w:lang w:eastAsia="cs-CZ"/>
-        </w:rPr>
-        <w:t>_</w:t>
-      </w:r>
-      <w:proofErr w:type="spellStart"/>
-      <w:r>
-        <w:rPr>
-          <w:rFonts w:ascii="Consolas" w:eastAsia="Times New Roman" w:hAnsi="Consolas" w:cs="Times New Roman"/>
-          <w:color w:val="9CDCFE"/>
-          <w:sz w:val="21"/>
-          <w:szCs w:val="21"/>
-          <w:lang w:eastAsia="cs-CZ"/>
-        </w:rPr>
-        <w:t>health</w:t>
-      </w:r>
-      <w:proofErr w:type="spellEnd"/>
-      <w:r>
-        <w:rPr>
-          <w:rFonts w:ascii="Consolas" w:eastAsia="Times New Roman" w:hAnsi="Consolas" w:cs="Times New Roman"/>
-          <w:color w:val="CCCCCC"/>
-          <w:sz w:val="21"/>
-          <w:szCs w:val="21"/>
-          <w:lang w:eastAsia="cs-CZ"/>
-        </w:rPr>
-        <w:t xml:space="preserve"> </w:t>
-      </w:r>
-      <w:r>
-        <w:rPr>
-          <w:rFonts w:ascii="Consolas" w:eastAsia="Times New Roman" w:hAnsi="Consolas" w:cs="Times New Roman"/>
-          <w:color w:val="D4D4D4"/>
-          <w:sz w:val="21"/>
-          <w:szCs w:val="21"/>
-          <w:lang w:eastAsia="cs-CZ"/>
-        </w:rPr>
-        <w:t>=</w:t>
-      </w:r>
-      <w:r>
-        <w:rPr>
-          <w:rFonts w:ascii="Consolas" w:eastAsia="Times New Roman" w:hAnsi="Consolas" w:cs="Times New Roman"/>
-          <w:color w:val="CCCCCC"/>
-          <w:sz w:val="21"/>
-          <w:szCs w:val="21"/>
-          <w:lang w:eastAsia="cs-CZ"/>
-        </w:rPr>
-        <w:t xml:space="preserve"> </w:t>
-      </w:r>
-      <w:r>
-        <w:rPr>
-          <w:rFonts w:ascii="Consolas" w:eastAsia="Times New Roman" w:hAnsi="Consolas" w:cs="Times New Roman"/>
-          <w:color w:val="B5CEA8"/>
-          <w:sz w:val="21"/>
-          <w:szCs w:val="21"/>
-          <w:lang w:eastAsia="cs-CZ"/>
-        </w:rPr>
-        <w:t>0</w:t>
-      </w:r>
-      <w:r>
-        <w:rPr>
-          <w:rFonts w:ascii="Consolas" w:eastAsia="Times New Roman" w:hAnsi="Consolas" w:cs="Times New Roman"/>
-          <w:color w:val="CCCCCC"/>
-          <w:sz w:val="21"/>
-          <w:szCs w:val="21"/>
-          <w:lang w:eastAsia="cs-CZ"/>
-        </w:rPr>
         <w:t>;</w:t>
       </w:r>
     </w:p>
     <w:p>
       <w:pPr>
-        <w:shd w:val="clear" w:color="auto" w:fill="1F1F1F"/>
-        <w:spacing w:after="0" w:line="285" w:lineRule="atLeast"/>
-        <w:rPr>
-          <w:rFonts w:ascii="Consolas" w:eastAsia="Times New Roman" w:hAnsi="Consolas" w:cs="Times New Roman"/>
-          <w:color w:val="CCCCCC"/>
-          <w:sz w:val="21"/>
-          <w:szCs w:val="21"/>
-          <w:lang w:eastAsia="cs-CZ"/>
-        </w:rPr>
-      </w:pPr>
-      <w:r>
-        <w:rPr>
-          <w:rFonts w:ascii="Consolas" w:eastAsia="Times New Roman" w:hAnsi="Consolas" w:cs="Times New Roman"/>
-          <w:color w:val="CCCCCC"/>
-          <w:sz w:val="21"/>
-          <w:szCs w:val="21"/>
-          <w:lang w:eastAsia="cs-CZ"/>
-        </w:rPr>
-        <w:t>            }</w:t>
-      </w:r>
-    </w:p>
-    <w:p>
-      <w:pPr>
-        <w:shd w:val="clear" w:color="auto" w:fill="1F1F1F"/>
-        <w:spacing w:after="0" w:line="285" w:lineRule="atLeast"/>
-        <w:rPr>
-          <w:rFonts w:ascii="Consolas" w:eastAsia="Times New Roman" w:hAnsi="Consolas" w:cs="Times New Roman"/>
-          <w:color w:val="CCCCCC"/>
-          <w:sz w:val="21"/>
-          <w:szCs w:val="21"/>
-          <w:lang w:eastAsia="cs-CZ"/>
-        </w:rPr>
-      </w:pPr>
-      <w:r>
-        <w:rPr>
-          <w:rFonts w:ascii="Consolas" w:eastAsia="Times New Roman" w:hAnsi="Consolas" w:cs="Times New Roman"/>
-          <w:color w:val="CCCCCC"/>
-          <w:sz w:val="21"/>
-          <w:szCs w:val="21"/>
-          <w:lang w:eastAsia="cs-CZ"/>
-        </w:rPr>
-        <w:t xml:space="preserve">            </w:t>
-      </w:r>
-      <w:proofErr w:type="spellStart"/>
-      <w:r>
-        <w:rPr>
-          <w:rFonts w:ascii="Consolas" w:eastAsia="Times New Roman" w:hAnsi="Consolas" w:cs="Times New Roman"/>
-          <w:color w:val="C586C0"/>
-          <w:sz w:val="21"/>
-          <w:szCs w:val="21"/>
-          <w:lang w:eastAsia="cs-CZ"/>
-        </w:rPr>
-        <w:t>else</w:t>
-      </w:r>
-      <w:proofErr w:type="spellEnd"/>
-    </w:p>
-    <w:p>
-      <w:pPr>
-        <w:shd w:val="clear" w:color="auto" w:fill="1F1F1F"/>
-        <w:spacing w:after="0" w:line="285" w:lineRule="atLeast"/>
-        <w:rPr>
-          <w:rFonts w:ascii="Consolas" w:eastAsia="Times New Roman" w:hAnsi="Consolas" w:cs="Times New Roman"/>
-          <w:color w:val="CCCCCC"/>
-          <w:sz w:val="21"/>
-          <w:szCs w:val="21"/>
-          <w:lang w:eastAsia="cs-CZ"/>
-        </w:rPr>
-      </w:pPr>
-      <w:r>
-        <w:rPr>
-          <w:rFonts w:ascii="Consolas" w:eastAsia="Times New Roman" w:hAnsi="Consolas" w:cs="Times New Roman"/>
-          <w:color w:val="CCCCCC"/>
-          <w:sz w:val="21"/>
-          <w:szCs w:val="21"/>
-          <w:lang w:eastAsia="cs-CZ"/>
-        </w:rPr>
-        <w:t>            {</w:t>
-      </w:r>
-    </w:p>
-    <w:p>
-      <w:pPr>
-        <w:shd w:val="clear" w:color="auto" w:fill="1F1F1F"/>
-        <w:spacing w:after="0" w:line="285" w:lineRule="atLeast"/>
-        <w:rPr>
-          <w:rFonts w:ascii="Consolas" w:eastAsia="Times New Roman" w:hAnsi="Consolas" w:cs="Times New Roman"/>
-          <w:color w:val="CCCCCC"/>
-          <w:sz w:val="21"/>
-          <w:szCs w:val="21"/>
-          <w:lang w:eastAsia="cs-CZ"/>
-        </w:rPr>
-      </w:pPr>
-      <w:r>
-        <w:rPr>
-          <w:rFonts w:ascii="Consolas" w:eastAsia="Times New Roman" w:hAnsi="Consolas" w:cs="Times New Roman"/>
-          <w:color w:val="CCCCCC"/>
-          <w:sz w:val="21"/>
-          <w:szCs w:val="21"/>
-          <w:lang w:eastAsia="cs-CZ"/>
-        </w:rPr>
-        <w:t xml:space="preserve">                </w:t>
-      </w:r>
-      <w:r>
-        <w:rPr>
-          <w:rFonts w:ascii="Consolas" w:eastAsia="Times New Roman" w:hAnsi="Consolas" w:cs="Times New Roman"/>
-          <w:color w:val="9CDCFE"/>
-          <w:sz w:val="21"/>
-          <w:szCs w:val="21"/>
-          <w:lang w:eastAsia="cs-CZ"/>
-        </w:rPr>
-        <w:t>_</w:t>
-      </w:r>
-      <w:proofErr w:type="spellStart"/>
-      <w:r>
-        <w:rPr>
-          <w:rFonts w:ascii="Consolas" w:eastAsia="Times New Roman" w:hAnsi="Consolas" w:cs="Times New Roman"/>
-          <w:color w:val="9CDCFE"/>
-          <w:sz w:val="21"/>
-          <w:szCs w:val="21"/>
-          <w:lang w:eastAsia="cs-CZ"/>
-        </w:rPr>
-        <w:t>health</w:t>
-      </w:r>
-      <w:proofErr w:type="spellEnd"/>
-      <w:r>
-        <w:rPr>
-          <w:rFonts w:ascii="Consolas" w:eastAsia="Times New Roman" w:hAnsi="Consolas" w:cs="Times New Roman"/>
-          <w:color w:val="CCCCCC"/>
-          <w:sz w:val="21"/>
-          <w:szCs w:val="21"/>
-          <w:lang w:eastAsia="cs-CZ"/>
-        </w:rPr>
-        <w:t xml:space="preserve"> </w:t>
-      </w:r>
-      <w:r>
-        <w:rPr>
-          <w:rFonts w:ascii="Consolas" w:eastAsia="Times New Roman" w:hAnsi="Consolas" w:cs="Times New Roman"/>
-          <w:color w:val="D4D4D4"/>
-          <w:sz w:val="21"/>
-          <w:szCs w:val="21"/>
-          <w:lang w:eastAsia="cs-CZ"/>
-        </w:rPr>
-        <w:t>=</w:t>
-      </w:r>
-      <w:r>
-        <w:rPr>
-          <w:rFonts w:ascii="Consolas" w:eastAsia="Times New Roman" w:hAnsi="Consolas" w:cs="Times New Roman"/>
-          <w:color w:val="CCCCCC"/>
-          <w:sz w:val="21"/>
-          <w:szCs w:val="21"/>
-          <w:lang w:eastAsia="cs-CZ"/>
-        </w:rPr>
-        <w:t xml:space="preserve"> </w:t>
-      </w:r>
-      <w:proofErr w:type="spellStart"/>
-      <w:r>
-        <w:rPr>
-          <w:rFonts w:ascii="Consolas" w:eastAsia="Times New Roman" w:hAnsi="Consolas" w:cs="Times New Roman"/>
-          <w:color w:val="569CD6"/>
-          <w:sz w:val="21"/>
-          <w:szCs w:val="21"/>
-          <w:lang w:eastAsia="cs-CZ"/>
-        </w:rPr>
-        <w:t>value</w:t>
-      </w:r>
-      <w:proofErr w:type="spellEnd"/>
-      <w:r>
-        <w:rPr>
-          <w:rFonts w:ascii="Consolas" w:eastAsia="Times New Roman" w:hAnsi="Consolas" w:cs="Times New Roman"/>
-          <w:color w:val="CCCCCC"/>
-          <w:sz w:val="21"/>
-          <w:szCs w:val="21"/>
-          <w:lang w:eastAsia="cs-CZ"/>
-        </w:rPr>
-        <w:t>;</w:t>
-      </w:r>
-    </w:p>
-    <w:p>
-      <w:pPr>
-        <w:shd w:val="clear" w:color="auto" w:fill="1F1F1F"/>
-        <w:spacing w:after="0" w:line="285" w:lineRule="atLeast"/>
-        <w:rPr>
-          <w:rFonts w:ascii="Consolas" w:eastAsia="Times New Roman" w:hAnsi="Consolas" w:cs="Times New Roman"/>
-          <w:color w:val="CCCCCC"/>
-          <w:sz w:val="21"/>
-          <w:szCs w:val="21"/>
-          <w:lang w:eastAsia="cs-CZ"/>
-        </w:rPr>
-      </w:pPr>
-      <w:r>
-        <w:rPr>
-          <w:rFonts w:ascii="Consolas" w:eastAsia="Times New Roman" w:hAnsi="Consolas" w:cs="Times New Roman"/>
-          <w:color w:val="CCCCCC"/>
-          <w:sz w:val="21"/>
-          <w:szCs w:val="21"/>
-          <w:lang w:eastAsia="cs-CZ"/>
-        </w:rPr>
-        <w:t>            }</w:t>
-      </w:r>
-    </w:p>
-    <w:p>
-      <w:pPr>
-        <w:shd w:val="clear" w:color="auto" w:fill="1F1F1F"/>
-        <w:spacing w:after="0" w:line="285" w:lineRule="atLeast"/>
-        <w:rPr>
-          <w:rFonts w:ascii="Consolas" w:eastAsia="Times New Roman" w:hAnsi="Consolas" w:cs="Times New Roman"/>
-          <w:color w:val="CCCCCC"/>
-          <w:sz w:val="21"/>
-          <w:szCs w:val="21"/>
-          <w:lang w:eastAsia="cs-CZ"/>
-        </w:rPr>
-      </w:pPr>
-      <w:r>
-        <w:rPr>
-          <w:rFonts w:ascii="Consolas" w:eastAsia="Times New Roman" w:hAnsi="Consolas" w:cs="Times New Roman"/>
-          <w:color w:val="CCCCCC"/>
-          <w:sz w:val="21"/>
-          <w:szCs w:val="21"/>
-          <w:lang w:eastAsia="cs-CZ"/>
-        </w:rPr>
-        <w:t>        }</w:t>
-      </w:r>
-    </w:p>
-    <w:p>
-      <w:pPr>
-        <w:shd w:val="clear" w:color="auto" w:fill="1F1F1F"/>
         <w:spacing w:after="0" w:line="285" w:lineRule="atLeast"/>
         <w:rPr>
           <w:rFonts w:ascii="Consolas" w:eastAsia="Times New Roman" w:hAnsi="Consolas" w:cs="Times New Roman"/>
@@ -7608,880 +9686,18 @@
     </w:p>
     <w:p>
       <w:pPr>
-        <w:shd w:val="clear" w:color="auto" w:fill="1F1F1F"/>
-        <w:spacing w:after="0" w:line="285" w:lineRule="atLeast"/>
-        <w:rPr>
-          <w:rFonts w:ascii="Consolas" w:eastAsia="Times New Roman" w:hAnsi="Consolas" w:cs="Times New Roman"/>
-          <w:color w:val="CCCCCC"/>
-          <w:sz w:val="21"/>
-          <w:szCs w:val="21"/>
-          <w:lang w:eastAsia="cs-CZ"/>
-        </w:rPr>
-      </w:pPr>
-      <w:r>
-        <w:rPr>
-          <w:rFonts w:ascii="Consolas" w:eastAsia="Times New Roman" w:hAnsi="Consolas" w:cs="Times New Roman"/>
-          <w:color w:val="6A9955"/>
-          <w:sz w:val="21"/>
-          <w:szCs w:val="21"/>
-          <w:lang w:eastAsia="cs-CZ"/>
-        </w:rPr>
-        <w:t>//analogie s metodou (</w:t>
-      </w:r>
-      <w:proofErr w:type="spellStart"/>
-      <w:r>
-        <w:rPr>
-          <w:rFonts w:ascii="Consolas" w:eastAsia="Times New Roman" w:hAnsi="Consolas" w:cs="Times New Roman"/>
-          <w:color w:val="6A9955"/>
-          <w:sz w:val="21"/>
-          <w:szCs w:val="21"/>
-          <w:lang w:eastAsia="cs-CZ"/>
-        </w:rPr>
-        <w:t>if</w:t>
-      </w:r>
-      <w:proofErr w:type="spellEnd"/>
-      <w:r>
-        <w:rPr>
-          <w:rFonts w:ascii="Consolas" w:eastAsia="Times New Roman" w:hAnsi="Consolas" w:cs="Times New Roman"/>
-          <w:color w:val="6A9955"/>
-          <w:sz w:val="21"/>
-          <w:szCs w:val="21"/>
-          <w:lang w:eastAsia="cs-CZ"/>
-        </w:rPr>
-        <w:t xml:space="preserve"> bych místo (</w:t>
-      </w:r>
-      <w:proofErr w:type="spellStart"/>
-      <w:r>
-        <w:rPr>
-          <w:rFonts w:ascii="Consolas" w:eastAsia="Times New Roman" w:hAnsi="Consolas" w:cs="Times New Roman"/>
-          <w:color w:val="6A9955"/>
-          <w:sz w:val="21"/>
-          <w:szCs w:val="21"/>
-          <w:lang w:eastAsia="cs-CZ"/>
-        </w:rPr>
-        <w:t>int</w:t>
-      </w:r>
-      <w:proofErr w:type="spellEnd"/>
-      <w:r>
-        <w:rPr>
-          <w:rFonts w:ascii="Consolas" w:eastAsia="Times New Roman" w:hAnsi="Consolas" w:cs="Times New Roman"/>
-          <w:color w:val="6A9955"/>
-          <w:sz w:val="21"/>
-          <w:szCs w:val="21"/>
-          <w:lang w:eastAsia="cs-CZ"/>
-        </w:rPr>
-        <w:t xml:space="preserve"> </w:t>
-      </w:r>
-      <w:proofErr w:type="spellStart"/>
-      <w:r>
-        <w:rPr>
-          <w:rFonts w:ascii="Consolas" w:eastAsia="Times New Roman" w:hAnsi="Consolas" w:cs="Times New Roman"/>
-          <w:color w:val="6A9955"/>
-          <w:sz w:val="21"/>
-          <w:szCs w:val="21"/>
-          <w:lang w:eastAsia="cs-CZ"/>
-        </w:rPr>
-        <w:t>health</w:t>
-      </w:r>
-      <w:proofErr w:type="spellEnd"/>
-      <w:r>
-        <w:rPr>
-          <w:rFonts w:ascii="Consolas" w:eastAsia="Times New Roman" w:hAnsi="Consolas" w:cs="Times New Roman"/>
-          <w:color w:val="6A9955"/>
-          <w:sz w:val="21"/>
-          <w:szCs w:val="21"/>
-          <w:lang w:eastAsia="cs-CZ"/>
-        </w:rPr>
-        <w:t xml:space="preserve">) </w:t>
-      </w:r>
-      <w:r>
-        <w:rPr>
-          <w:rFonts w:ascii="Consolas" w:eastAsia="Times New Roman" w:hAnsi="Consolas" w:cs="Times New Roman"/>
-          <w:color w:val="6A9955"/>
-          <w:sz w:val="21"/>
-          <w:szCs w:val="21"/>
-          <w:lang w:eastAsia="cs-CZ"/>
-        </w:rPr>
-        <w:t>si to pojmenovala</w:t>
-      </w:r>
-      <w:r>
-        <w:rPr>
-          <w:rFonts w:ascii="Consolas" w:eastAsia="Times New Roman" w:hAnsi="Consolas" w:cs="Times New Roman"/>
-          <w:color w:val="6A9955"/>
-          <w:sz w:val="21"/>
-          <w:szCs w:val="21"/>
-          <w:lang w:eastAsia="cs-CZ"/>
-        </w:rPr>
-        <w:t xml:space="preserve"> (</w:t>
-      </w:r>
-      <w:proofErr w:type="spellStart"/>
-      <w:r>
-        <w:rPr>
-          <w:rFonts w:ascii="Consolas" w:eastAsia="Times New Roman" w:hAnsi="Consolas" w:cs="Times New Roman"/>
-          <w:color w:val="6A9955"/>
-          <w:sz w:val="21"/>
-          <w:szCs w:val="21"/>
-          <w:lang w:eastAsia="cs-CZ"/>
-        </w:rPr>
-        <w:t>int</w:t>
-      </w:r>
-      <w:proofErr w:type="spellEnd"/>
-      <w:r>
-        <w:rPr>
-          <w:rFonts w:ascii="Consolas" w:eastAsia="Times New Roman" w:hAnsi="Consolas" w:cs="Times New Roman"/>
-          <w:color w:val="6A9955"/>
-          <w:sz w:val="21"/>
-          <w:szCs w:val="21"/>
-          <w:lang w:eastAsia="cs-CZ"/>
-        </w:rPr>
-        <w:t xml:space="preserve"> </w:t>
-      </w:r>
-      <w:proofErr w:type="spellStart"/>
-      <w:r>
-        <w:rPr>
-          <w:rFonts w:ascii="Consolas" w:eastAsia="Times New Roman" w:hAnsi="Consolas" w:cs="Times New Roman"/>
-          <w:color w:val="6A9955"/>
-          <w:sz w:val="21"/>
-          <w:szCs w:val="21"/>
-          <w:lang w:eastAsia="cs-CZ"/>
-        </w:rPr>
-        <w:t>value</w:t>
-      </w:r>
-      <w:proofErr w:type="spellEnd"/>
-      <w:r>
-        <w:rPr>
-          <w:rFonts w:ascii="Consolas" w:eastAsia="Times New Roman" w:hAnsi="Consolas" w:cs="Times New Roman"/>
-          <w:color w:val="6A9955"/>
-          <w:sz w:val="21"/>
-          <w:szCs w:val="21"/>
-          <w:lang w:eastAsia="cs-CZ"/>
-        </w:rPr>
-        <w:t>)):</w:t>
-      </w:r>
-    </w:p>
-    <w:p>
-      <w:pPr>
-        <w:shd w:val="clear" w:color="auto" w:fill="1F1F1F"/>
-        <w:spacing w:after="0" w:line="285" w:lineRule="atLeast"/>
-        <w:rPr>
-          <w:rFonts w:ascii="Consolas" w:eastAsia="Times New Roman" w:hAnsi="Consolas" w:cs="Times New Roman"/>
-          <w:color w:val="CCCCCC"/>
-          <w:sz w:val="21"/>
-          <w:szCs w:val="21"/>
-          <w:lang w:eastAsia="cs-CZ"/>
-        </w:rPr>
-      </w:pPr>
-      <w:r>
-        <w:rPr>
-          <w:rFonts w:ascii="Consolas" w:eastAsia="Times New Roman" w:hAnsi="Consolas" w:cs="Times New Roman"/>
-          <w:color w:val="CCCCCC"/>
-          <w:sz w:val="21"/>
-          <w:szCs w:val="21"/>
-          <w:lang w:eastAsia="cs-CZ"/>
-        </w:rPr>
-        <w:t xml:space="preserve">    </w:t>
-      </w:r>
-      <w:r>
-        <w:rPr>
-          <w:rFonts w:ascii="Consolas" w:eastAsia="Times New Roman" w:hAnsi="Consolas" w:cs="Times New Roman"/>
-          <w:color w:val="569CD6"/>
-          <w:sz w:val="21"/>
-          <w:szCs w:val="21"/>
-          <w:lang w:eastAsia="cs-CZ"/>
-        </w:rPr>
-        <w:t>public</w:t>
-      </w:r>
-      <w:r>
-        <w:rPr>
-          <w:rFonts w:ascii="Consolas" w:eastAsia="Times New Roman" w:hAnsi="Consolas" w:cs="Times New Roman"/>
-          <w:color w:val="CCCCCC"/>
-          <w:sz w:val="21"/>
-          <w:szCs w:val="21"/>
-          <w:lang w:eastAsia="cs-CZ"/>
-        </w:rPr>
-        <w:t xml:space="preserve"> </w:t>
-      </w:r>
-      <w:proofErr w:type="spellStart"/>
-      <w:r>
-        <w:rPr>
-          <w:rFonts w:ascii="Consolas" w:eastAsia="Times New Roman" w:hAnsi="Consolas" w:cs="Times New Roman"/>
-          <w:color w:val="569CD6"/>
-          <w:sz w:val="21"/>
-          <w:szCs w:val="21"/>
-          <w:lang w:eastAsia="cs-CZ"/>
-        </w:rPr>
-        <w:t>void</w:t>
-      </w:r>
-      <w:proofErr w:type="spellEnd"/>
-      <w:r>
-        <w:rPr>
-          <w:rFonts w:ascii="Consolas" w:eastAsia="Times New Roman" w:hAnsi="Consolas" w:cs="Times New Roman"/>
-          <w:color w:val="CCCCCC"/>
-          <w:sz w:val="21"/>
-          <w:szCs w:val="21"/>
-          <w:lang w:eastAsia="cs-CZ"/>
-        </w:rPr>
-        <w:t xml:space="preserve"> </w:t>
-      </w:r>
-      <w:proofErr w:type="spellStart"/>
-      <w:r>
-        <w:rPr>
-          <w:rFonts w:ascii="Consolas" w:eastAsia="Times New Roman" w:hAnsi="Consolas" w:cs="Times New Roman"/>
-          <w:color w:val="DCDCAA"/>
-          <w:sz w:val="21"/>
-          <w:szCs w:val="21"/>
-          <w:lang w:eastAsia="cs-CZ"/>
-        </w:rPr>
-        <w:t>AddHealth</w:t>
-      </w:r>
-      <w:proofErr w:type="spellEnd"/>
-      <w:r>
-        <w:rPr>
-          <w:rFonts w:ascii="Consolas" w:eastAsia="Times New Roman" w:hAnsi="Consolas" w:cs="Times New Roman"/>
-          <w:color w:val="CCCCCC"/>
-          <w:sz w:val="21"/>
-          <w:szCs w:val="21"/>
-          <w:lang w:eastAsia="cs-CZ"/>
-        </w:rPr>
-        <w:t>(</w:t>
-      </w:r>
-      <w:proofErr w:type="spellStart"/>
-      <w:r>
-        <w:rPr>
-          <w:rFonts w:ascii="Consolas" w:eastAsia="Times New Roman" w:hAnsi="Consolas" w:cs="Times New Roman"/>
-          <w:color w:val="569CD6"/>
-          <w:sz w:val="21"/>
-          <w:szCs w:val="21"/>
-          <w:lang w:eastAsia="cs-CZ"/>
-        </w:rPr>
-        <w:t>int</w:t>
-      </w:r>
-      <w:proofErr w:type="spellEnd"/>
-      <w:r>
-        <w:rPr>
-          <w:rFonts w:ascii="Consolas" w:eastAsia="Times New Roman" w:hAnsi="Consolas" w:cs="Times New Roman"/>
-          <w:color w:val="CCCCCC"/>
-          <w:sz w:val="21"/>
-          <w:szCs w:val="21"/>
-          <w:lang w:eastAsia="cs-CZ"/>
-        </w:rPr>
-        <w:t xml:space="preserve"> </w:t>
-      </w:r>
-      <w:proofErr w:type="spellStart"/>
-      <w:r>
-        <w:rPr>
-          <w:rFonts w:ascii="Consolas" w:eastAsia="Times New Roman" w:hAnsi="Consolas" w:cs="Times New Roman"/>
-          <w:color w:val="9CDCFE"/>
-          <w:sz w:val="21"/>
-          <w:szCs w:val="21"/>
-          <w:lang w:eastAsia="cs-CZ"/>
-        </w:rPr>
-        <w:t>value</w:t>
-      </w:r>
-      <w:proofErr w:type="spellEnd"/>
-      <w:r>
-        <w:rPr>
-          <w:rFonts w:ascii="Consolas" w:eastAsia="Times New Roman" w:hAnsi="Consolas" w:cs="Times New Roman"/>
-          <w:color w:val="CCCCCC"/>
-          <w:sz w:val="21"/>
-          <w:szCs w:val="21"/>
-          <w:lang w:eastAsia="cs-CZ"/>
-        </w:rPr>
-        <w:t xml:space="preserve">) </w:t>
-      </w:r>
-      <w:r>
-        <w:rPr>
-          <w:rFonts w:ascii="Consolas" w:eastAsia="Times New Roman" w:hAnsi="Consolas" w:cs="Times New Roman"/>
-          <w:color w:val="6A9955"/>
-          <w:sz w:val="21"/>
-          <w:szCs w:val="21"/>
-          <w:lang w:eastAsia="cs-CZ"/>
-        </w:rPr>
-        <w:t xml:space="preserve">//můj </w:t>
-      </w:r>
-      <w:proofErr w:type="spellStart"/>
-      <w:r>
-        <w:rPr>
-          <w:rFonts w:ascii="Consolas" w:eastAsia="Times New Roman" w:hAnsi="Consolas" w:cs="Times New Roman"/>
-          <w:color w:val="6A9955"/>
-          <w:sz w:val="21"/>
-          <w:szCs w:val="21"/>
-          <w:lang w:eastAsia="cs-CZ"/>
-        </w:rPr>
-        <w:t>setter</w:t>
-      </w:r>
-      <w:proofErr w:type="spellEnd"/>
-      <w:r>
-        <w:rPr>
-          <w:rFonts w:ascii="Consolas" w:eastAsia="Times New Roman" w:hAnsi="Consolas" w:cs="Times New Roman"/>
-          <w:color w:val="6A9955"/>
-          <w:sz w:val="21"/>
-          <w:szCs w:val="21"/>
-          <w:lang w:eastAsia="cs-CZ"/>
-        </w:rPr>
-        <w:t xml:space="preserve"> - nutný když změním </w:t>
-      </w:r>
-      <w:proofErr w:type="spellStart"/>
-      <w:r>
-        <w:rPr>
-          <w:rFonts w:ascii="Consolas" w:eastAsia="Times New Roman" w:hAnsi="Consolas" w:cs="Times New Roman"/>
-          <w:color w:val="6A9955"/>
-          <w:sz w:val="21"/>
-          <w:szCs w:val="21"/>
-          <w:lang w:eastAsia="cs-CZ"/>
-        </w:rPr>
-        <w:t>Health</w:t>
-      </w:r>
-      <w:proofErr w:type="spellEnd"/>
-      <w:r>
-        <w:rPr>
-          <w:rFonts w:ascii="Consolas" w:eastAsia="Times New Roman" w:hAnsi="Consolas" w:cs="Times New Roman"/>
-          <w:color w:val="6A9955"/>
-          <w:sz w:val="21"/>
-          <w:szCs w:val="21"/>
-          <w:lang w:eastAsia="cs-CZ"/>
-        </w:rPr>
-        <w:t xml:space="preserve"> na </w:t>
-      </w:r>
-      <w:proofErr w:type="spellStart"/>
-      <w:r>
-        <w:rPr>
-          <w:rFonts w:ascii="Consolas" w:eastAsia="Times New Roman" w:hAnsi="Consolas" w:cs="Times New Roman"/>
-          <w:color w:val="6A9955"/>
-          <w:sz w:val="21"/>
-          <w:szCs w:val="21"/>
-          <w:lang w:eastAsia="cs-CZ"/>
-        </w:rPr>
-        <w:t>private</w:t>
-      </w:r>
-      <w:proofErr w:type="spellEnd"/>
-      <w:r>
-        <w:rPr>
-          <w:rFonts w:ascii="Consolas" w:eastAsia="Times New Roman" w:hAnsi="Consolas" w:cs="Times New Roman"/>
-          <w:color w:val="6A9955"/>
-          <w:sz w:val="21"/>
-          <w:szCs w:val="21"/>
-          <w:lang w:eastAsia="cs-CZ"/>
-        </w:rPr>
-        <w:t xml:space="preserve"> (a nevyužiji {set;})</w:t>
-      </w:r>
-    </w:p>
-    <w:p>
-      <w:pPr>
-        <w:shd w:val="clear" w:color="auto" w:fill="1F1F1F"/>
-        <w:spacing w:after="0" w:line="285" w:lineRule="atLeast"/>
-        <w:rPr>
-          <w:rFonts w:ascii="Consolas" w:eastAsia="Times New Roman" w:hAnsi="Consolas" w:cs="Times New Roman"/>
-          <w:color w:val="CCCCCC"/>
-          <w:sz w:val="21"/>
-          <w:szCs w:val="21"/>
-          <w:lang w:eastAsia="cs-CZ"/>
-        </w:rPr>
-      </w:pPr>
-      <w:r>
-        <w:rPr>
-          <w:rFonts w:ascii="Consolas" w:eastAsia="Times New Roman" w:hAnsi="Consolas" w:cs="Times New Roman"/>
-          <w:color w:val="CCCCCC"/>
-          <w:sz w:val="21"/>
-          <w:szCs w:val="21"/>
-          <w:lang w:eastAsia="cs-CZ"/>
-        </w:rPr>
-        <w:t>    {</w:t>
-      </w:r>
-    </w:p>
-    <w:p>
-      <w:pPr>
-        <w:shd w:val="clear" w:color="auto" w:fill="1F1F1F"/>
-        <w:spacing w:after="0" w:line="285" w:lineRule="atLeast"/>
-        <w:rPr>
-          <w:rFonts w:ascii="Consolas" w:eastAsia="Times New Roman" w:hAnsi="Consolas" w:cs="Times New Roman"/>
-          <w:color w:val="CCCCCC"/>
-          <w:sz w:val="21"/>
-          <w:szCs w:val="21"/>
-          <w:lang w:eastAsia="cs-CZ"/>
-        </w:rPr>
-      </w:pPr>
-      <w:r>
-        <w:rPr>
-          <w:rFonts w:ascii="Consolas" w:eastAsia="Times New Roman" w:hAnsi="Consolas" w:cs="Times New Roman"/>
-          <w:color w:val="CCCCCC"/>
-          <w:sz w:val="21"/>
-          <w:szCs w:val="21"/>
-          <w:lang w:eastAsia="cs-CZ"/>
-        </w:rPr>
-        <w:t xml:space="preserve">        </w:t>
-      </w:r>
-      <w:proofErr w:type="spellStart"/>
-      <w:r>
-        <w:rPr>
-          <w:rFonts w:ascii="Consolas" w:eastAsia="Times New Roman" w:hAnsi="Consolas" w:cs="Times New Roman"/>
-          <w:color w:val="C586C0"/>
-          <w:sz w:val="21"/>
-          <w:szCs w:val="21"/>
-          <w:lang w:eastAsia="cs-CZ"/>
-        </w:rPr>
-        <w:t>if</w:t>
-      </w:r>
-      <w:proofErr w:type="spellEnd"/>
-      <w:r>
-        <w:rPr>
-          <w:rFonts w:ascii="Consolas" w:eastAsia="Times New Roman" w:hAnsi="Consolas" w:cs="Times New Roman"/>
-          <w:color w:val="CCCCCC"/>
-          <w:sz w:val="21"/>
-          <w:szCs w:val="21"/>
-          <w:lang w:eastAsia="cs-CZ"/>
-        </w:rPr>
-        <w:t xml:space="preserve"> (</w:t>
-      </w:r>
-      <w:r>
-        <w:rPr>
-          <w:rFonts w:ascii="Consolas" w:eastAsia="Times New Roman" w:hAnsi="Consolas" w:cs="Times New Roman"/>
-          <w:color w:val="9CDCFE"/>
-          <w:sz w:val="21"/>
-          <w:szCs w:val="21"/>
-          <w:lang w:eastAsia="cs-CZ"/>
-        </w:rPr>
-        <w:t>_</w:t>
-      </w:r>
-      <w:proofErr w:type="spellStart"/>
-      <w:r>
-        <w:rPr>
-          <w:rFonts w:ascii="Consolas" w:eastAsia="Times New Roman" w:hAnsi="Consolas" w:cs="Times New Roman"/>
-          <w:color w:val="9CDCFE"/>
-          <w:sz w:val="21"/>
-          <w:szCs w:val="21"/>
-          <w:lang w:eastAsia="cs-CZ"/>
-        </w:rPr>
-        <w:t>health</w:t>
-      </w:r>
-      <w:proofErr w:type="spellEnd"/>
-      <w:r>
-        <w:rPr>
-          <w:rFonts w:ascii="Consolas" w:eastAsia="Times New Roman" w:hAnsi="Consolas" w:cs="Times New Roman"/>
-          <w:color w:val="CCCCCC"/>
-          <w:sz w:val="21"/>
-          <w:szCs w:val="21"/>
-          <w:lang w:eastAsia="cs-CZ"/>
-        </w:rPr>
-        <w:t xml:space="preserve"> </w:t>
-      </w:r>
-      <w:r>
-        <w:rPr>
-          <w:rFonts w:ascii="Consolas" w:eastAsia="Times New Roman" w:hAnsi="Consolas" w:cs="Times New Roman"/>
-          <w:color w:val="D4D4D4"/>
-          <w:sz w:val="21"/>
-          <w:szCs w:val="21"/>
-          <w:lang w:eastAsia="cs-CZ"/>
-        </w:rPr>
-        <w:t>&lt;</w:t>
-      </w:r>
-      <w:r>
-        <w:rPr>
-          <w:rFonts w:ascii="Consolas" w:eastAsia="Times New Roman" w:hAnsi="Consolas" w:cs="Times New Roman"/>
-          <w:color w:val="CCCCCC"/>
-          <w:sz w:val="21"/>
-          <w:szCs w:val="21"/>
-          <w:lang w:eastAsia="cs-CZ"/>
-        </w:rPr>
-        <w:t xml:space="preserve"> </w:t>
-      </w:r>
-      <w:r>
-        <w:rPr>
-          <w:rFonts w:ascii="Consolas" w:eastAsia="Times New Roman" w:hAnsi="Consolas" w:cs="Times New Roman"/>
-          <w:color w:val="B5CEA8"/>
-          <w:sz w:val="21"/>
-          <w:szCs w:val="21"/>
-          <w:lang w:eastAsia="cs-CZ"/>
-        </w:rPr>
-        <w:t>10</w:t>
-      </w:r>
-      <w:r>
-        <w:rPr>
-          <w:rFonts w:ascii="Consolas" w:eastAsia="Times New Roman" w:hAnsi="Consolas" w:cs="Times New Roman"/>
-          <w:color w:val="CCCCCC"/>
-          <w:sz w:val="21"/>
-          <w:szCs w:val="21"/>
-          <w:lang w:eastAsia="cs-CZ"/>
-        </w:rPr>
-        <w:t>)</w:t>
-      </w:r>
-    </w:p>
-    <w:p>
-      <w:pPr>
-        <w:shd w:val="clear" w:color="auto" w:fill="1F1F1F"/>
-        <w:spacing w:after="0" w:line="285" w:lineRule="atLeast"/>
-        <w:rPr>
-          <w:rFonts w:ascii="Consolas" w:eastAsia="Times New Roman" w:hAnsi="Consolas" w:cs="Times New Roman"/>
-          <w:color w:val="CCCCCC"/>
-          <w:sz w:val="21"/>
-          <w:szCs w:val="21"/>
-          <w:lang w:eastAsia="cs-CZ"/>
-        </w:rPr>
-      </w:pPr>
-      <w:r>
-        <w:rPr>
-          <w:rFonts w:ascii="Consolas" w:eastAsia="Times New Roman" w:hAnsi="Consolas" w:cs="Times New Roman"/>
-          <w:color w:val="CCCCCC"/>
-          <w:sz w:val="21"/>
-          <w:szCs w:val="21"/>
-          <w:lang w:eastAsia="cs-CZ"/>
-        </w:rPr>
-        <w:t>        {</w:t>
-      </w:r>
-    </w:p>
-    <w:p>
-      <w:pPr>
-        <w:shd w:val="clear" w:color="auto" w:fill="1F1F1F"/>
-        <w:spacing w:after="0" w:line="285" w:lineRule="atLeast"/>
-        <w:rPr>
-          <w:rFonts w:ascii="Consolas" w:eastAsia="Times New Roman" w:hAnsi="Consolas" w:cs="Times New Roman"/>
-          <w:color w:val="CCCCCC"/>
-          <w:sz w:val="21"/>
-          <w:szCs w:val="21"/>
-          <w:lang w:eastAsia="cs-CZ"/>
-        </w:rPr>
-      </w:pPr>
-      <w:r>
-        <w:rPr>
-          <w:rFonts w:ascii="Consolas" w:eastAsia="Times New Roman" w:hAnsi="Consolas" w:cs="Times New Roman"/>
-          <w:color w:val="CCCCCC"/>
-          <w:sz w:val="21"/>
-          <w:szCs w:val="21"/>
-          <w:lang w:eastAsia="cs-CZ"/>
-        </w:rPr>
-        <w:t xml:space="preserve">            </w:t>
-      </w:r>
-      <w:proofErr w:type="spellStart"/>
-      <w:r>
-        <w:rPr>
-          <w:rFonts w:ascii="Consolas" w:eastAsia="Times New Roman" w:hAnsi="Consolas" w:cs="Times New Roman"/>
-          <w:color w:val="569CD6"/>
-          <w:sz w:val="21"/>
-          <w:szCs w:val="21"/>
-          <w:lang w:eastAsia="cs-CZ"/>
-        </w:rPr>
-        <w:t>this</w:t>
-      </w:r>
-      <w:proofErr w:type="spellEnd"/>
-      <w:r>
-        <w:rPr>
-          <w:rFonts w:ascii="Consolas" w:eastAsia="Times New Roman" w:hAnsi="Consolas" w:cs="Times New Roman"/>
-          <w:color w:val="D4D4D4"/>
-          <w:sz w:val="21"/>
-          <w:szCs w:val="21"/>
-          <w:lang w:eastAsia="cs-CZ"/>
-        </w:rPr>
-        <w:t>.</w:t>
-      </w:r>
-      <w:r>
-        <w:rPr>
-          <w:rFonts w:ascii="Consolas" w:eastAsia="Times New Roman" w:hAnsi="Consolas" w:cs="Times New Roman"/>
-          <w:color w:val="9CDCFE"/>
-          <w:sz w:val="21"/>
-          <w:szCs w:val="21"/>
-          <w:lang w:eastAsia="cs-CZ"/>
-        </w:rPr>
-        <w:t>_</w:t>
-      </w:r>
-      <w:proofErr w:type="spellStart"/>
-      <w:r>
-        <w:rPr>
-          <w:rFonts w:ascii="Consolas" w:eastAsia="Times New Roman" w:hAnsi="Consolas" w:cs="Times New Roman"/>
-          <w:color w:val="9CDCFE"/>
-          <w:sz w:val="21"/>
-          <w:szCs w:val="21"/>
-          <w:lang w:eastAsia="cs-CZ"/>
-        </w:rPr>
-        <w:t>health</w:t>
-      </w:r>
-      <w:proofErr w:type="spellEnd"/>
-      <w:r>
-        <w:rPr>
-          <w:rFonts w:ascii="Consolas" w:eastAsia="Times New Roman" w:hAnsi="Consolas" w:cs="Times New Roman"/>
-          <w:color w:val="CCCCCC"/>
-          <w:sz w:val="21"/>
-          <w:szCs w:val="21"/>
-          <w:lang w:eastAsia="cs-CZ"/>
-        </w:rPr>
-        <w:t xml:space="preserve"> </w:t>
-      </w:r>
-      <w:r>
-        <w:rPr>
-          <w:rFonts w:ascii="Consolas" w:eastAsia="Times New Roman" w:hAnsi="Consolas" w:cs="Times New Roman"/>
-          <w:color w:val="D4D4D4"/>
-          <w:sz w:val="21"/>
-          <w:szCs w:val="21"/>
-          <w:lang w:eastAsia="cs-CZ"/>
-        </w:rPr>
-        <w:t>+=</w:t>
-      </w:r>
-      <w:r>
-        <w:rPr>
-          <w:rFonts w:ascii="Consolas" w:eastAsia="Times New Roman" w:hAnsi="Consolas" w:cs="Times New Roman"/>
-          <w:color w:val="CCCCCC"/>
-          <w:sz w:val="21"/>
-          <w:szCs w:val="21"/>
-          <w:lang w:eastAsia="cs-CZ"/>
-        </w:rPr>
-        <w:t xml:space="preserve"> </w:t>
-      </w:r>
-      <w:proofErr w:type="spellStart"/>
-      <w:r>
-        <w:rPr>
-          <w:rFonts w:ascii="Consolas" w:eastAsia="Times New Roman" w:hAnsi="Consolas" w:cs="Times New Roman"/>
-          <w:color w:val="9CDCFE"/>
-          <w:sz w:val="21"/>
-          <w:szCs w:val="21"/>
-          <w:lang w:eastAsia="cs-CZ"/>
-        </w:rPr>
-        <w:t>value</w:t>
-      </w:r>
-      <w:proofErr w:type="spellEnd"/>
-      <w:r>
-        <w:rPr>
-          <w:rFonts w:ascii="Consolas" w:eastAsia="Times New Roman" w:hAnsi="Consolas" w:cs="Times New Roman"/>
-          <w:color w:val="CCCCCC"/>
-          <w:sz w:val="21"/>
-          <w:szCs w:val="21"/>
-          <w:lang w:eastAsia="cs-CZ"/>
-        </w:rPr>
-        <w:t>;</w:t>
-      </w:r>
-    </w:p>
-    <w:p>
-      <w:pPr>
-        <w:shd w:val="clear" w:color="auto" w:fill="1F1F1F"/>
-        <w:spacing w:after="0" w:line="285" w:lineRule="atLeast"/>
-        <w:rPr>
-          <w:rFonts w:ascii="Consolas" w:eastAsia="Times New Roman" w:hAnsi="Consolas" w:cs="Times New Roman"/>
-          <w:color w:val="CCCCCC"/>
-          <w:sz w:val="21"/>
-          <w:szCs w:val="21"/>
-          <w:lang w:eastAsia="cs-CZ"/>
-        </w:rPr>
-      </w:pPr>
-      <w:r>
-        <w:rPr>
-          <w:rFonts w:ascii="Consolas" w:eastAsia="Times New Roman" w:hAnsi="Consolas" w:cs="Times New Roman"/>
-          <w:color w:val="CCCCCC"/>
-          <w:sz w:val="21"/>
-          <w:szCs w:val="21"/>
-          <w:lang w:eastAsia="cs-CZ"/>
-        </w:rPr>
-        <w:t>        }</w:t>
-      </w:r>
-    </w:p>
-    <w:p>
-      <w:pPr>
-        <w:shd w:val="clear" w:color="auto" w:fill="1F1F1F"/>
-        <w:spacing w:after="0" w:line="285" w:lineRule="atLeast"/>
-        <w:rPr>
-          <w:rFonts w:ascii="Consolas" w:eastAsia="Times New Roman" w:hAnsi="Consolas" w:cs="Times New Roman"/>
-          <w:color w:val="CCCCCC"/>
-          <w:sz w:val="21"/>
-          <w:szCs w:val="21"/>
-          <w:lang w:eastAsia="cs-CZ"/>
-        </w:rPr>
-      </w:pPr>
-      <w:r>
-        <w:rPr>
-          <w:rFonts w:ascii="Consolas" w:eastAsia="Times New Roman" w:hAnsi="Consolas" w:cs="Times New Roman"/>
-          <w:color w:val="CCCCCC"/>
-          <w:sz w:val="21"/>
-          <w:szCs w:val="21"/>
-          <w:lang w:eastAsia="cs-CZ"/>
-        </w:rPr>
-        <w:t>    }</w:t>
-      </w:r>
-    </w:p>
-    <w:p>
-      <w:pPr>
-        <w:shd w:val="clear" w:color="auto" w:fill="1F1F1F"/>
-        <w:spacing w:after="0" w:line="285" w:lineRule="atLeast"/>
-        <w:rPr>
-          <w:rFonts w:ascii="Consolas" w:eastAsia="Times New Roman" w:hAnsi="Consolas" w:cs="Times New Roman"/>
-          <w:color w:val="CCCCCC"/>
-          <w:sz w:val="21"/>
-          <w:szCs w:val="21"/>
-          <w:lang w:eastAsia="cs-CZ"/>
-        </w:rPr>
-      </w:pPr>
-      <w:r>
-        <w:rPr>
-          <w:rFonts w:ascii="Consolas" w:eastAsia="Times New Roman" w:hAnsi="Consolas" w:cs="Times New Roman"/>
-          <w:color w:val="6A9955"/>
-          <w:sz w:val="21"/>
-          <w:szCs w:val="21"/>
-          <w:lang w:eastAsia="cs-CZ"/>
-        </w:rPr>
-        <w:t>//</w:t>
-      </w:r>
-      <w:proofErr w:type="spellStart"/>
-      <w:r>
-        <w:rPr>
-          <w:rFonts w:ascii="Consolas" w:eastAsia="Times New Roman" w:hAnsi="Consolas" w:cs="Times New Roman"/>
-          <w:color w:val="4EC9B0"/>
-          <w:sz w:val="21"/>
-          <w:szCs w:val="21"/>
-          <w:lang w:eastAsia="cs-CZ"/>
-        </w:rPr>
-        <w:t>Console</w:t>
-      </w:r>
-      <w:r>
-        <w:rPr>
-          <w:rFonts w:ascii="Consolas" w:eastAsia="Times New Roman" w:hAnsi="Consolas" w:cs="Times New Roman"/>
-          <w:color w:val="D4D4D4"/>
-          <w:sz w:val="21"/>
-          <w:szCs w:val="21"/>
-          <w:lang w:eastAsia="cs-CZ"/>
-        </w:rPr>
-        <w:t>.</w:t>
-      </w:r>
-      <w:r>
-        <w:rPr>
-          <w:rFonts w:ascii="Consolas" w:eastAsia="Times New Roman" w:hAnsi="Consolas" w:cs="Times New Roman"/>
-          <w:color w:val="DCDCAA"/>
-          <w:sz w:val="21"/>
-          <w:szCs w:val="21"/>
-          <w:lang w:eastAsia="cs-CZ"/>
-        </w:rPr>
-        <w:t>WriteLine</w:t>
-      </w:r>
-      <w:proofErr w:type="spellEnd"/>
-      <w:r>
-        <w:rPr>
-          <w:rFonts w:ascii="Consolas" w:eastAsia="Times New Roman" w:hAnsi="Consolas" w:cs="Times New Roman"/>
-          <w:color w:val="CCCCCC"/>
-          <w:sz w:val="21"/>
-          <w:szCs w:val="21"/>
-          <w:lang w:eastAsia="cs-CZ"/>
-        </w:rPr>
-        <w:t>(</w:t>
-      </w:r>
-      <w:proofErr w:type="spellStart"/>
-      <w:r>
-        <w:rPr>
-          <w:rFonts w:ascii="Consolas" w:eastAsia="Times New Roman" w:hAnsi="Consolas" w:cs="Times New Roman"/>
-          <w:color w:val="9CDCFE"/>
-          <w:sz w:val="21"/>
-          <w:szCs w:val="21"/>
-          <w:lang w:eastAsia="cs-CZ"/>
-        </w:rPr>
-        <w:t>geralt</w:t>
-      </w:r>
-      <w:r>
-        <w:rPr>
-          <w:rFonts w:ascii="Consolas" w:eastAsia="Times New Roman" w:hAnsi="Consolas" w:cs="Times New Roman"/>
-          <w:color w:val="D4D4D4"/>
-          <w:sz w:val="21"/>
-          <w:szCs w:val="21"/>
-          <w:lang w:eastAsia="cs-CZ"/>
-        </w:rPr>
-        <w:t>.</w:t>
-      </w:r>
-      <w:r>
-        <w:rPr>
-          <w:rFonts w:ascii="Consolas" w:eastAsia="Times New Roman" w:hAnsi="Consolas" w:cs="Times New Roman"/>
-          <w:color w:val="9CDCFE"/>
-          <w:sz w:val="21"/>
-          <w:szCs w:val="21"/>
-          <w:lang w:eastAsia="cs-CZ"/>
-        </w:rPr>
-        <w:t>Health</w:t>
-      </w:r>
-      <w:proofErr w:type="spellEnd"/>
-      <w:r>
-        <w:rPr>
-          <w:rFonts w:ascii="Consolas" w:eastAsia="Times New Roman" w:hAnsi="Consolas" w:cs="Times New Roman"/>
-          <w:color w:val="CCCCCC"/>
-          <w:sz w:val="21"/>
-          <w:szCs w:val="21"/>
-          <w:lang w:eastAsia="cs-CZ"/>
-        </w:rPr>
-        <w:t>);</w:t>
-      </w:r>
-      <w:r>
-        <w:rPr>
-          <w:rFonts w:ascii="Consolas" w:eastAsia="Times New Roman" w:hAnsi="Consolas" w:cs="Times New Roman"/>
-          <w:color w:val="CCCCCC"/>
-          <w:sz w:val="21"/>
-          <w:szCs w:val="21"/>
-          <w:lang w:eastAsia="cs-CZ"/>
-        </w:rPr>
-        <w:t xml:space="preserve"> </w:t>
-      </w:r>
-      <w:r>
-        <w:rPr>
-          <w:rFonts w:ascii="Consolas" w:eastAsia="Times New Roman" w:hAnsi="Consolas" w:cs="Times New Roman"/>
-          <w:color w:val="6A9955"/>
-          <w:sz w:val="21"/>
-          <w:szCs w:val="21"/>
-          <w:lang w:eastAsia="cs-CZ"/>
-        </w:rPr>
-        <w:t>mi</w:t>
-      </w:r>
-      <w:r>
-        <w:rPr>
-          <w:rFonts w:ascii="Consolas" w:eastAsia="Times New Roman" w:hAnsi="Consolas" w:cs="Times New Roman"/>
-          <w:color w:val="6A9955"/>
-          <w:sz w:val="21"/>
-          <w:szCs w:val="21"/>
-          <w:lang w:eastAsia="cs-CZ"/>
-        </w:rPr>
-        <w:t xml:space="preserve"> bude fungovat díky {</w:t>
-      </w:r>
-      <w:proofErr w:type="spellStart"/>
-      <w:r>
-        <w:rPr>
-          <w:rFonts w:ascii="Consolas" w:eastAsia="Times New Roman" w:hAnsi="Consolas" w:cs="Times New Roman"/>
-          <w:color w:val="6A9955"/>
-          <w:sz w:val="21"/>
-          <w:szCs w:val="21"/>
-          <w:lang w:eastAsia="cs-CZ"/>
-        </w:rPr>
-        <w:t>get</w:t>
-      </w:r>
-      <w:proofErr w:type="spellEnd"/>
-      <w:r>
-        <w:rPr>
-          <w:rFonts w:ascii="Consolas" w:eastAsia="Times New Roman" w:hAnsi="Consolas" w:cs="Times New Roman"/>
-          <w:color w:val="6A9955"/>
-          <w:sz w:val="21"/>
-          <w:szCs w:val="21"/>
-          <w:lang w:eastAsia="cs-CZ"/>
-        </w:rPr>
-        <w:t>{}}</w:t>
-      </w:r>
-    </w:p>
-    <w:p>
-      <w:pPr>
-        <w:shd w:val="clear" w:color="auto" w:fill="1F1F1F"/>
-        <w:spacing w:after="0" w:line="285" w:lineRule="atLeast"/>
-        <w:rPr>
-          <w:rFonts w:ascii="Consolas" w:eastAsia="Times New Roman" w:hAnsi="Consolas" w:cs="Times New Roman"/>
-          <w:color w:val="CCCCCC"/>
-          <w:sz w:val="21"/>
-          <w:szCs w:val="21"/>
-          <w:lang w:eastAsia="cs-CZ"/>
-        </w:rPr>
-      </w:pPr>
-    </w:p>
-    <w:p>
-      <w:pPr>
-        <w:shd w:val="clear" w:color="auto" w:fill="1F1F1F"/>
-        <w:spacing w:after="0" w:line="285" w:lineRule="atLeast"/>
-        <w:rPr>
-          <w:rFonts w:ascii="Consolas" w:eastAsia="Times New Roman" w:hAnsi="Consolas" w:cs="Times New Roman"/>
-          <w:color w:val="6A9955"/>
-          <w:sz w:val="21"/>
-          <w:szCs w:val="21"/>
-          <w:lang w:eastAsia="cs-CZ"/>
-        </w:rPr>
-      </w:pPr>
-    </w:p>
-    <w:p>
-      <w:pPr>
-        <w:shd w:val="clear" w:color="auto" w:fill="1F1F1F"/>
+        <w:spacing w:after="0" w:line="285" w:lineRule="atLeast"/>
+        <w:rPr>
+          <w:rFonts w:ascii="Consolas" w:eastAsia="Times New Roman" w:hAnsi="Consolas" w:cs="Times New Roman"/>
+          <w:color w:val="CCCCCC"/>
+          <w:sz w:val="21"/>
+          <w:szCs w:val="21"/>
+          <w:lang w:eastAsia="cs-CZ"/>
+        </w:rPr>
+      </w:pPr>
+    </w:p>
+    <w:p>
+      <w:pPr>
         <w:spacing w:after="0" w:line="285" w:lineRule="atLeast"/>
         <w:rPr>
           <w:rFonts w:ascii="Consolas" w:eastAsia="Times New Roman" w:hAnsi="Consolas" w:cs="Times New Roman"/>

</xml_diff>